<commit_message>
actualizado documentacion casos de uso
</commit_message>
<xml_diff>
--- a/Casos de uso/Documentación Casos de Uso.docx
+++ b/Casos de uso/Documentación Casos de Uso.docx
@@ -24,18 +24,8 @@
           <w:szCs w:val="24"/>
           <w:u w:val="single"/>
         </w:rPr>
-        <w:t xml:space="preserve"> </w:t>
+        <w:t xml:space="preserve"> DietActiveWare</w:t>
       </w:r>
-      <w:proofErr w:type="spellStart"/>
-      <w:r>
-        <w:rPr>
-          <w:sz w:val="24"/>
-          <w:szCs w:val="24"/>
-          <w:u w:val="single"/>
-        </w:rPr>
-        <w:t>DietActiveWare</w:t>
-      </w:r>
-      <w:proofErr w:type="spellEnd"/>
     </w:p>
     <w:p/>
     <w:tbl>
@@ -110,7 +100,6 @@
               </w:rPr>
               <w:t xml:space="preserve">ID: </w:t>
             </w:r>
-            <w:proofErr w:type="spellStart"/>
             <w:r>
               <w:rPr>
                 <w:rFonts w:ascii="Stylus BT" w:hAnsi="Stylus BT"/>
@@ -118,7 +107,6 @@
               </w:rPr>
               <w:t>cons_info</w:t>
             </w:r>
-            <w:proofErr w:type="spellEnd"/>
           </w:p>
         </w:tc>
       </w:tr>
@@ -476,23 +464,13 @@
                 <w:bCs/>
               </w:rPr>
             </w:pPr>
-            <w:proofErr w:type="spellStart"/>
-            <w:r>
-              <w:rPr>
-                <w:rFonts w:ascii="Stylus BT" w:hAnsi="Stylus BT"/>
-                <w:b/>
-                <w:bCs/>
-              </w:rPr>
-              <w:t>Postcondiciones</w:t>
-            </w:r>
-            <w:proofErr w:type="spellEnd"/>
-            <w:r>
-              <w:rPr>
-                <w:rFonts w:ascii="Stylus BT" w:hAnsi="Stylus BT"/>
-                <w:b/>
-                <w:bCs/>
-              </w:rPr>
-              <w:t xml:space="preserve">: </w:t>
+            <w:r>
+              <w:rPr>
+                <w:rFonts w:ascii="Stylus BT" w:hAnsi="Stylus BT"/>
+                <w:b/>
+                <w:bCs/>
+              </w:rPr>
+              <w:t xml:space="preserve">Postcondiciones: </w:t>
             </w:r>
           </w:p>
           <w:p>
@@ -904,23 +882,7 @@
                 <w:rFonts w:ascii="Stylus BT" w:hAnsi="Stylus BT"/>
                 <w:bCs/>
               </w:rPr>
-              <w:t>Incluye "</w:t>
-            </w:r>
-            <w:proofErr w:type="spellStart"/>
-            <w:r>
-              <w:rPr>
-                <w:rFonts w:ascii="Stylus BT" w:hAnsi="Stylus BT"/>
-                <w:bCs/>
-              </w:rPr>
-              <w:t>reg_ins</w:t>
-            </w:r>
-            <w:proofErr w:type="spellEnd"/>
-            <w:r>
-              <w:rPr>
-                <w:rFonts w:ascii="Stylus BT" w:hAnsi="Stylus BT"/>
-                <w:bCs/>
-              </w:rPr>
-              <w:t>"</w:t>
+              <w:t>Incluye "reg_ins"</w:t>
             </w:r>
           </w:p>
           <w:p>
@@ -976,7 +938,6 @@
                 <w:bCs/>
               </w:rPr>
             </w:pPr>
-            <w:proofErr w:type="spellStart"/>
             <w:r>
               <w:rPr>
                 <w:rFonts w:ascii="Stylus BT" w:hAnsi="Stylus BT"/>
@@ -984,16 +945,7 @@
                 <w:bCs/>
               </w:rPr>
               <w:lastRenderedPageBreak/>
-              <w:t>Postcondiciones</w:t>
-            </w:r>
-            <w:proofErr w:type="spellEnd"/>
-            <w:r>
-              <w:rPr>
-                <w:rFonts w:ascii="Stylus BT" w:hAnsi="Stylus BT"/>
-                <w:b/>
-                <w:bCs/>
-              </w:rPr>
-              <w:t xml:space="preserve">: </w:t>
+              <w:t xml:space="preserve">Postcondiciones: </w:t>
             </w:r>
           </w:p>
           <w:p>
@@ -1135,17 +1087,8 @@
                 <w:rFonts w:ascii="Stylus BT" w:hAnsi="Stylus BT"/>
                 <w:sz w:val="24"/>
               </w:rPr>
-              <w:t xml:space="preserve">ID: </w:t>
-            </w:r>
-            <w:proofErr w:type="spellStart"/>
-            <w:r>
-              <w:rPr>
-                <w:rFonts w:ascii="Stylus BT" w:hAnsi="Stylus BT"/>
-                <w:sz w:val="24"/>
-              </w:rPr>
-              <w:t>reg_ins</w:t>
-            </w:r>
-            <w:proofErr w:type="spellEnd"/>
+              <w:t>ID: reg_ins</w:t>
+            </w:r>
           </w:p>
         </w:tc>
       </w:tr>
@@ -1391,23 +1334,7 @@
                 <w:rFonts w:ascii="Stylus BT" w:hAnsi="Stylus BT"/>
                 <w:bCs/>
               </w:rPr>
-              <w:t xml:space="preserve">inserta nombre, apellidos, </w:t>
-            </w:r>
-            <w:proofErr w:type="spellStart"/>
-            <w:r>
-              <w:rPr>
-                <w:rFonts w:ascii="Stylus BT" w:hAnsi="Stylus BT"/>
-                <w:bCs/>
-              </w:rPr>
-              <w:t>telefono</w:t>
-            </w:r>
-            <w:proofErr w:type="spellEnd"/>
-            <w:r>
-              <w:rPr>
-                <w:rFonts w:ascii="Stylus BT" w:hAnsi="Stylus BT"/>
-                <w:bCs/>
-              </w:rPr>
-              <w:t>, email, sexo, peso, altura, fecha nacimiento y actividad física</w:t>
+              <w:t>inserta nombre, apellidos, telefono, email, sexo, peso, altura, fecha nacimiento y actividad física</w:t>
             </w:r>
           </w:p>
           <w:p>
@@ -1437,7 +1364,6 @@
               </w:rPr>
               <w:t>"</w:t>
             </w:r>
-            <w:proofErr w:type="spellStart"/>
             <w:r>
               <w:rPr>
                 <w:rFonts w:ascii="Stylus BT" w:hAnsi="Stylus BT"/>
@@ -1445,7 +1371,6 @@
               </w:rPr>
               <w:t>reg_tab_inter</w:t>
             </w:r>
-            <w:proofErr w:type="spellEnd"/>
             <w:r>
               <w:rPr>
                 <w:rFonts w:ascii="Stylus BT" w:hAnsi="Stylus BT"/>
@@ -1486,23 +1411,13 @@
                 <w:bCs/>
               </w:rPr>
             </w:pPr>
-            <w:proofErr w:type="spellStart"/>
-            <w:r>
-              <w:rPr>
-                <w:rFonts w:ascii="Stylus BT" w:hAnsi="Stylus BT"/>
-                <w:b/>
-                <w:bCs/>
-              </w:rPr>
-              <w:t>Postcondiciones</w:t>
-            </w:r>
-            <w:proofErr w:type="spellEnd"/>
-            <w:r>
-              <w:rPr>
-                <w:rFonts w:ascii="Stylus BT" w:hAnsi="Stylus BT"/>
-                <w:b/>
-                <w:bCs/>
-              </w:rPr>
-              <w:t xml:space="preserve">: </w:t>
+            <w:r>
+              <w:rPr>
+                <w:rFonts w:ascii="Stylus BT" w:hAnsi="Stylus BT"/>
+                <w:b/>
+                <w:bCs/>
+              </w:rPr>
+              <w:t xml:space="preserve">Postcondiciones: </w:t>
             </w:r>
           </w:p>
           <w:p>
@@ -1644,17 +1559,8 @@
                 <w:rFonts w:ascii="Stylus BT" w:hAnsi="Stylus BT"/>
                 <w:sz w:val="24"/>
               </w:rPr>
-              <w:t xml:space="preserve">ID: </w:t>
-            </w:r>
-            <w:proofErr w:type="spellStart"/>
-            <w:r>
-              <w:rPr>
-                <w:rFonts w:ascii="Stylus BT" w:hAnsi="Stylus BT"/>
-                <w:sz w:val="24"/>
-              </w:rPr>
-              <w:t>reg_tab_inter</w:t>
-            </w:r>
-            <w:proofErr w:type="spellEnd"/>
+              <w:t>ID: reg_tab_inter</w:t>
+            </w:r>
           </w:p>
         </w:tc>
       </w:tr>
@@ -1963,7 +1869,6 @@
                 <w:bCs/>
               </w:rPr>
             </w:pPr>
-            <w:proofErr w:type="spellStart"/>
             <w:r>
               <w:rPr>
                 <w:rFonts w:ascii="Stylus BT" w:hAnsi="Stylus BT"/>
@@ -1971,16 +1876,7 @@
                 <w:bCs/>
               </w:rPr>
               <w:lastRenderedPageBreak/>
-              <w:t>Postcondiciones</w:t>
-            </w:r>
-            <w:proofErr w:type="spellEnd"/>
-            <w:r>
-              <w:rPr>
-                <w:rFonts w:ascii="Stylus BT" w:hAnsi="Stylus BT"/>
-                <w:b/>
-                <w:bCs/>
-              </w:rPr>
-              <w:t xml:space="preserve">: </w:t>
+              <w:t xml:space="preserve">Postcondiciones: </w:t>
             </w:r>
           </w:p>
           <w:p>
@@ -2109,18 +2005,8 @@
                 <w:b/>
                 <w:bCs/>
               </w:rPr>
-              <w:t xml:space="preserve">Nombre: </w:t>
-            </w:r>
-            <w:proofErr w:type="spellStart"/>
-            <w:r>
-              <w:rPr>
-                <w:rFonts w:ascii="Stylus BT" w:hAnsi="Stylus BT"/>
-                <w:b/>
-                <w:bCs/>
-              </w:rPr>
-              <w:t>Login</w:t>
-            </w:r>
-            <w:proofErr w:type="spellEnd"/>
+              <w:t>Nombre: Login</w:t>
+            </w:r>
           </w:p>
           <w:p>
             <w:pPr>
@@ -2132,14 +2018,7 @@
                 <w:rFonts w:ascii="Stylus BT" w:hAnsi="Stylus BT"/>
                 <w:sz w:val="24"/>
               </w:rPr>
-              <w:t xml:space="preserve">ID: </w:t>
-            </w:r>
-            <w:r>
-              <w:rPr>
-                <w:rFonts w:ascii="Stylus BT" w:hAnsi="Stylus BT"/>
-                <w:sz w:val="24"/>
-              </w:rPr>
-              <w:t>log</w:t>
+              <w:t>ID: log</w:t>
             </w:r>
           </w:p>
         </w:tc>
@@ -2196,23 +2075,7 @@
                 <w:rFonts w:ascii="Stylus BT" w:hAnsi="Stylus BT"/>
                 <w:bCs/>
               </w:rPr>
-              <w:t xml:space="preserve">El usuario se </w:t>
-            </w:r>
-            <w:proofErr w:type="spellStart"/>
-            <w:r>
-              <w:rPr>
-                <w:rFonts w:ascii="Stylus BT" w:hAnsi="Stylus BT"/>
-                <w:bCs/>
-              </w:rPr>
-              <w:t>logea</w:t>
-            </w:r>
-            <w:proofErr w:type="spellEnd"/>
-            <w:r>
-              <w:rPr>
-                <w:rFonts w:ascii="Stylus BT" w:hAnsi="Stylus BT"/>
-                <w:bCs/>
-              </w:rPr>
-              <w:t xml:space="preserve"> en el sistema</w:t>
+              <w:t>El usuario se logea en el sistema</w:t>
             </w:r>
           </w:p>
         </w:tc>
@@ -2269,14 +2132,7 @@
                 <w:rFonts w:ascii="Stylus BT" w:hAnsi="Stylus BT"/>
                 <w:bCs/>
               </w:rPr>
-              <w:t>Usuario r</w:t>
-            </w:r>
-            <w:r>
-              <w:rPr>
-                <w:rFonts w:ascii="Stylus BT" w:hAnsi="Stylus BT"/>
-                <w:bCs/>
-              </w:rPr>
-              <w:t>egistrado</w:t>
+              <w:t>Usuario registrado</w:t>
             </w:r>
           </w:p>
         </w:tc>
@@ -2395,23 +2251,7 @@
                 <w:rFonts w:ascii="Stylus BT" w:hAnsi="Stylus BT"/>
                 <w:bCs/>
               </w:rPr>
-              <w:t xml:space="preserve">El </w:t>
-            </w:r>
-            <w:proofErr w:type="spellStart"/>
-            <w:r>
-              <w:rPr>
-                <w:rFonts w:ascii="Stylus BT" w:hAnsi="Stylus BT"/>
-                <w:bCs/>
-              </w:rPr>
-              <w:t>el</w:t>
-            </w:r>
-            <w:proofErr w:type="spellEnd"/>
-            <w:r>
-              <w:rPr>
-                <w:rFonts w:ascii="Stylus BT" w:hAnsi="Stylus BT"/>
-                <w:bCs/>
-              </w:rPr>
-              <w:t xml:space="preserve"> sistema pide un nombre de usuario y la contraseña</w:t>
+              <w:t>El el sistema pide un nombre de usuario y la contraseña</w:t>
             </w:r>
           </w:p>
           <w:p>
@@ -2509,46 +2349,29 @@
                 <w:bCs/>
               </w:rPr>
             </w:pPr>
-            <w:proofErr w:type="spellStart"/>
-            <w:r>
-              <w:rPr>
-                <w:rFonts w:ascii="Stylus BT" w:hAnsi="Stylus BT"/>
-                <w:b/>
-                <w:bCs/>
-              </w:rPr>
-              <w:t>Postcondiciones</w:t>
-            </w:r>
-            <w:proofErr w:type="spellEnd"/>
-            <w:r>
-              <w:rPr>
-                <w:rFonts w:ascii="Stylus BT" w:hAnsi="Stylus BT"/>
-                <w:b/>
-                <w:bCs/>
-              </w:rPr>
-              <w:t xml:space="preserve">: </w:t>
-            </w:r>
-          </w:p>
-          <w:p>
-            <w:pPr>
-              <w:jc w:val="both"/>
-              <w:rPr>
-                <w:rFonts w:ascii="Stylus BT" w:hAnsi="Stylus BT"/>
-                <w:bCs/>
-              </w:rPr>
-            </w:pPr>
-            <w:r>
-              <w:rPr>
-                <w:rFonts w:ascii="Stylus BT" w:hAnsi="Stylus BT"/>
-                <w:bCs/>
-              </w:rPr>
-              <w:t xml:space="preserve">El usuario queda </w:t>
-            </w:r>
-            <w:r>
-              <w:rPr>
-                <w:rFonts w:ascii="Stylus BT" w:hAnsi="Stylus BT"/>
-                <w:bCs/>
-              </w:rPr>
-              <w:t>identificado en el sistema</w:t>
+            <w:r>
+              <w:rPr>
+                <w:rFonts w:ascii="Stylus BT" w:hAnsi="Stylus BT"/>
+                <w:b/>
+                <w:bCs/>
+              </w:rPr>
+              <w:t xml:space="preserve">Postcondiciones: </w:t>
+            </w:r>
+          </w:p>
+          <w:p>
+            <w:pPr>
+              <w:jc w:val="both"/>
+              <w:rPr>
+                <w:rFonts w:ascii="Stylus BT" w:hAnsi="Stylus BT"/>
+                <w:bCs/>
+              </w:rPr>
+            </w:pPr>
+            <w:r>
+              <w:rPr>
+                <w:rFonts w:ascii="Stylus BT" w:hAnsi="Stylus BT"/>
+                <w:bCs/>
+              </w:rPr>
+              <w:t>El usuario queda identificado en el sistema</w:t>
             </w:r>
           </w:p>
         </w:tc>
@@ -2677,15 +2500,7 @@
                 <w:b/>
                 <w:bCs/>
               </w:rPr>
-              <w:t xml:space="preserve">Nombre: </w:t>
-            </w:r>
-            <w:r>
-              <w:rPr>
-                <w:rFonts w:ascii="Stylus BT" w:hAnsi="Stylus BT"/>
-                <w:b/>
-                <w:bCs/>
-              </w:rPr>
-              <w:t>Coger cita</w:t>
+              <w:t>Nombre: Coger cita</w:t>
             </w:r>
           </w:p>
           <w:p>
@@ -2698,17 +2513,8 @@
                 <w:rFonts w:ascii="Stylus BT" w:hAnsi="Stylus BT"/>
                 <w:sz w:val="24"/>
               </w:rPr>
-              <w:t xml:space="preserve">ID: </w:t>
-            </w:r>
-            <w:proofErr w:type="spellStart"/>
-            <w:r>
-              <w:rPr>
-                <w:rFonts w:ascii="Stylus BT" w:hAnsi="Stylus BT"/>
-                <w:sz w:val="24"/>
-              </w:rPr>
-              <w:t>user_cita</w:t>
-            </w:r>
-            <w:proofErr w:type="spellEnd"/>
+              <w:t>ID: user_cita</w:t>
+            </w:r>
           </w:p>
         </w:tc>
       </w:tr>
@@ -2764,14 +2570,7 @@
                 <w:rFonts w:ascii="Stylus BT" w:hAnsi="Stylus BT"/>
                 <w:bCs/>
               </w:rPr>
-              <w:t xml:space="preserve">El usuario </w:t>
-            </w:r>
-            <w:r>
-              <w:rPr>
-                <w:rFonts w:ascii="Stylus BT" w:hAnsi="Stylus BT"/>
-                <w:bCs/>
-              </w:rPr>
-              <w:t>coge cita con el dietista</w:t>
+              <w:t>El usuario coge cita con el dietista</w:t>
             </w:r>
           </w:p>
         </w:tc>
@@ -3025,17 +2824,8 @@
                 <w:rFonts w:ascii="Stylus BT" w:hAnsi="Stylus BT"/>
                 <w:bCs/>
               </w:rPr>
-              <w:t xml:space="preserve">Extiende </w:t>
-            </w:r>
-            <w:proofErr w:type="spellStart"/>
-            <w:r>
-              <w:rPr>
-                <w:rFonts w:ascii="Stylus BT" w:hAnsi="Stylus BT"/>
-                <w:bCs/>
-              </w:rPr>
-              <w:t>user_del_cita</w:t>
-            </w:r>
-            <w:proofErr w:type="spellEnd"/>
+              <w:t>Extiende user_del_cita</w:t>
+            </w:r>
           </w:p>
         </w:tc>
       </w:tr>
@@ -3069,7 +2859,6 @@
                 <w:bCs/>
               </w:rPr>
             </w:pPr>
-            <w:proofErr w:type="spellStart"/>
             <w:r>
               <w:rPr>
                 <w:rFonts w:ascii="Stylus BT" w:hAnsi="Stylus BT"/>
@@ -3077,16 +2866,7 @@
                 <w:bCs/>
               </w:rPr>
               <w:lastRenderedPageBreak/>
-              <w:t>Postcondiciones</w:t>
-            </w:r>
-            <w:proofErr w:type="spellEnd"/>
-            <w:r>
-              <w:rPr>
-                <w:rFonts w:ascii="Stylus BT" w:hAnsi="Stylus BT"/>
-                <w:b/>
-                <w:bCs/>
-              </w:rPr>
-              <w:t xml:space="preserve">: </w:t>
+              <w:t xml:space="preserve">Postcondiciones: </w:t>
             </w:r>
           </w:p>
           <w:p>
@@ -3215,23 +2995,7 @@
                 <w:b/>
                 <w:bCs/>
               </w:rPr>
-              <w:t xml:space="preserve">Nombre: </w:t>
-            </w:r>
-            <w:r>
-              <w:rPr>
-                <w:rFonts w:ascii="Stylus BT" w:hAnsi="Stylus BT"/>
-                <w:b/>
-                <w:bCs/>
-              </w:rPr>
-              <w:t>Cancelar</w:t>
-            </w:r>
-            <w:r>
-              <w:rPr>
-                <w:rFonts w:ascii="Stylus BT" w:hAnsi="Stylus BT"/>
-                <w:b/>
-                <w:bCs/>
-              </w:rPr>
-              <w:t xml:space="preserve"> cita</w:t>
+              <w:t>Nombre: Cancelar cita</w:t>
             </w:r>
           </w:p>
           <w:p>
@@ -3244,31 +3008,8 @@
                 <w:rFonts w:ascii="Stylus BT" w:hAnsi="Stylus BT"/>
                 <w:sz w:val="24"/>
               </w:rPr>
-              <w:t xml:space="preserve">ID: </w:t>
-            </w:r>
-            <w:proofErr w:type="spellStart"/>
-            <w:r>
-              <w:rPr>
-                <w:rFonts w:ascii="Stylus BT" w:hAnsi="Stylus BT"/>
-                <w:sz w:val="24"/>
-              </w:rPr>
-              <w:t>user_</w:t>
-            </w:r>
-            <w:r>
-              <w:rPr>
-                <w:rFonts w:ascii="Stylus BT" w:hAnsi="Stylus BT"/>
-                <w:sz w:val="24"/>
-              </w:rPr>
-              <w:t>del_</w:t>
-            </w:r>
-            <w:r>
-              <w:rPr>
-                <w:rFonts w:ascii="Stylus BT" w:hAnsi="Stylus BT"/>
-                <w:sz w:val="24"/>
-              </w:rPr>
-              <w:t>cita</w:t>
-            </w:r>
-            <w:proofErr w:type="spellEnd"/>
+              <w:t>ID: user_del_cita</w:t>
+            </w:r>
           </w:p>
         </w:tc>
       </w:tr>
@@ -3324,21 +3065,7 @@
                 <w:rFonts w:ascii="Stylus BT" w:hAnsi="Stylus BT"/>
                 <w:bCs/>
               </w:rPr>
-              <w:t xml:space="preserve">El usuario </w:t>
-            </w:r>
-            <w:r>
-              <w:rPr>
-                <w:rFonts w:ascii="Stylus BT" w:hAnsi="Stylus BT"/>
-                <w:bCs/>
-              </w:rPr>
-              <w:t>cancela la</w:t>
-            </w:r>
-            <w:r>
-              <w:rPr>
-                <w:rFonts w:ascii="Stylus BT" w:hAnsi="Stylus BT"/>
-                <w:bCs/>
-              </w:rPr>
-              <w:t xml:space="preserve"> cita</w:t>
+              <w:t>El usuario cancela la cita</w:t>
             </w:r>
           </w:p>
         </w:tc>
@@ -3452,14 +3179,7 @@
                 <w:rFonts w:ascii="Stylus BT" w:hAnsi="Stylus BT"/>
                 <w:bCs/>
               </w:rPr>
-              <w:t>Estar identificado en el sistema</w:t>
-            </w:r>
-            <w:r>
-              <w:rPr>
-                <w:rFonts w:ascii="Stylus BT" w:hAnsi="Stylus BT"/>
-                <w:bCs/>
-              </w:rPr>
-              <w:t xml:space="preserve"> y tener asignada una cita</w:t>
+              <w:t>Estar identificado en el sistema y tener asignada una cita</w:t>
             </w:r>
           </w:p>
         </w:tc>
@@ -3521,14 +3241,7 @@
                 <w:rFonts w:ascii="Stylus BT" w:hAnsi="Stylus BT"/>
                 <w:bCs/>
               </w:rPr>
-              <w:t xml:space="preserve">El </w:t>
-            </w:r>
-            <w:r>
-              <w:rPr>
-                <w:rFonts w:ascii="Stylus BT" w:hAnsi="Stylus BT"/>
-                <w:bCs/>
-              </w:rPr>
-              <w:t>usuario cancela la cita</w:t>
+              <w:t>El usuario cancela la cita</w:t>
             </w:r>
           </w:p>
           <w:p>
@@ -3584,23 +3297,13 @@
                 <w:bCs/>
               </w:rPr>
             </w:pPr>
-            <w:proofErr w:type="spellStart"/>
-            <w:r>
-              <w:rPr>
-                <w:rFonts w:ascii="Stylus BT" w:hAnsi="Stylus BT"/>
-                <w:b/>
-                <w:bCs/>
-              </w:rPr>
-              <w:t>Postcondiciones</w:t>
-            </w:r>
-            <w:proofErr w:type="spellEnd"/>
-            <w:r>
-              <w:rPr>
-                <w:rFonts w:ascii="Stylus BT" w:hAnsi="Stylus BT"/>
-                <w:b/>
-                <w:bCs/>
-              </w:rPr>
-              <w:t xml:space="preserve">: </w:t>
+            <w:r>
+              <w:rPr>
+                <w:rFonts w:ascii="Stylus BT" w:hAnsi="Stylus BT"/>
+                <w:b/>
+                <w:bCs/>
+              </w:rPr>
+              <w:t xml:space="preserve">Postcondiciones: </w:t>
             </w:r>
           </w:p>
           <w:p>
@@ -3617,6 +3320,2914 @@
                 <w:bCs/>
               </w:rPr>
               <w:t>La cita del usuario queda liberada para poder volver a asignarse</w:t>
+            </w:r>
+          </w:p>
+        </w:tc>
+      </w:tr>
+      <w:tr>
+        <w:trPr>
+          <w:trHeight w:val="266"/>
+        </w:trPr>
+        <w:tc>
+          <w:tcPr>
+            <w:tcW w:w="9067" w:type="dxa"/>
+            <w:tcBorders>
+              <w:top w:val="single" w:sz="4" w:space="0" w:color="000000"/>
+              <w:left w:val="single" w:sz="4" w:space="0" w:color="000000"/>
+              <w:bottom w:val="single" w:sz="4" w:space="0" w:color="000000"/>
+              <w:right w:val="single" w:sz="4" w:space="0" w:color="000000"/>
+            </w:tcBorders>
+            <w:shd w:val="clear" w:color="auto" w:fill="auto"/>
+            <w:tcMar>
+              <w:top w:w="0" w:type="dxa"/>
+              <w:left w:w="70" w:type="dxa"/>
+              <w:bottom w:w="0" w:type="dxa"/>
+              <w:right w:w="70" w:type="dxa"/>
+            </w:tcMar>
+          </w:tcPr>
+          <w:p>
+            <w:pPr>
+              <w:jc w:val="both"/>
+              <w:rPr>
+                <w:rFonts w:ascii="Stylus BT" w:hAnsi="Stylus BT"/>
+                <w:b/>
+                <w:bCs/>
+              </w:rPr>
+            </w:pPr>
+            <w:r>
+              <w:rPr>
+                <w:rFonts w:ascii="Stylus BT" w:hAnsi="Stylus BT"/>
+                <w:b/>
+                <w:bCs/>
+              </w:rPr>
+              <w:t xml:space="preserve">Alternativas: </w:t>
+            </w:r>
+          </w:p>
+          <w:p>
+            <w:pPr>
+              <w:jc w:val="both"/>
+              <w:rPr>
+                <w:rFonts w:ascii="Stylus BT" w:hAnsi="Stylus BT"/>
+                <w:bCs/>
+              </w:rPr>
+            </w:pPr>
+            <w:r>
+              <w:rPr>
+                <w:rFonts w:ascii="Stylus BT" w:hAnsi="Stylus BT"/>
+                <w:bCs/>
+              </w:rPr>
+              <w:t>Ninguna</w:t>
+            </w:r>
+          </w:p>
+        </w:tc>
+      </w:tr>
+    </w:tbl>
+    <w:p/>
+    <w:tbl>
+      <w:tblPr>
+        <w:tblW w:w="9067" w:type="dxa"/>
+        <w:tblLayout w:type="fixed"/>
+        <w:tblCellMar>
+          <w:left w:w="10" w:type="dxa"/>
+          <w:right w:w="10" w:type="dxa"/>
+        </w:tblCellMar>
+        <w:tblLook w:val="0000"/>
+      </w:tblPr>
+      <w:tblGrid>
+        <w:gridCol w:w="9067"/>
+      </w:tblGrid>
+      <w:tr>
+        <w:trPr>
+          <w:trHeight w:val="753"/>
+        </w:trPr>
+        <w:tc>
+          <w:tcPr>
+            <w:tcW w:w="9067" w:type="dxa"/>
+            <w:tcBorders>
+              <w:top w:val="single" w:sz="4" w:space="0" w:color="000000"/>
+              <w:left w:val="single" w:sz="4" w:space="0" w:color="000000"/>
+              <w:bottom w:val="single" w:sz="4" w:space="0" w:color="000000"/>
+              <w:right w:val="single" w:sz="4" w:space="0" w:color="000000"/>
+            </w:tcBorders>
+            <w:shd w:val="clear" w:color="auto" w:fill="D9D9D9"/>
+            <w:tcMar>
+              <w:top w:w="0" w:type="dxa"/>
+              <w:left w:w="70" w:type="dxa"/>
+              <w:bottom w:w="0" w:type="dxa"/>
+              <w:right w:w="70" w:type="dxa"/>
+            </w:tcMar>
+          </w:tcPr>
+          <w:p>
+            <w:pPr>
+              <w:jc w:val="both"/>
+              <w:rPr>
+                <w:rFonts w:ascii="Stylus BT" w:hAnsi="Stylus BT"/>
+                <w:b/>
+                <w:bCs/>
+              </w:rPr>
+            </w:pPr>
+            <w:r>
+              <w:rPr>
+                <w:rFonts w:ascii="Stylus BT" w:hAnsi="Stylus BT"/>
+                <w:b/>
+                <w:bCs/>
+              </w:rPr>
+              <w:t xml:space="preserve">Nombre: </w:t>
+            </w:r>
+            <w:r>
+              <w:rPr>
+                <w:rFonts w:ascii="Stylus BT" w:hAnsi="Stylus BT"/>
+                <w:b/>
+                <w:bCs/>
+              </w:rPr>
+              <w:t>Actualizar datos personales</w:t>
+            </w:r>
+          </w:p>
+          <w:p>
+            <w:pPr>
+              <w:pStyle w:val="Ttulo5"/>
+              <w:jc w:val="both"/>
+            </w:pPr>
+            <w:r>
+              <w:rPr>
+                <w:rFonts w:ascii="Stylus BT" w:hAnsi="Stylus BT"/>
+                <w:sz w:val="24"/>
+              </w:rPr>
+              <w:t>ID: user_act_datos</w:t>
+            </w:r>
+          </w:p>
+        </w:tc>
+      </w:tr>
+      <w:tr>
+        <w:trPr>
+          <w:trHeight w:val="266"/>
+        </w:trPr>
+        <w:tc>
+          <w:tcPr>
+            <w:tcW w:w="9067" w:type="dxa"/>
+            <w:tcBorders>
+              <w:top w:val="single" w:sz="4" w:space="0" w:color="000000"/>
+              <w:left w:val="single" w:sz="4" w:space="0" w:color="000000"/>
+              <w:bottom w:val="single" w:sz="4" w:space="0" w:color="000000"/>
+              <w:right w:val="single" w:sz="4" w:space="0" w:color="000000"/>
+            </w:tcBorders>
+            <w:shd w:val="clear" w:color="auto" w:fill="auto"/>
+            <w:tcMar>
+              <w:top w:w="0" w:type="dxa"/>
+              <w:left w:w="70" w:type="dxa"/>
+              <w:bottom w:w="0" w:type="dxa"/>
+              <w:right w:w="70" w:type="dxa"/>
+            </w:tcMar>
+          </w:tcPr>
+          <w:p>
+            <w:pPr>
+              <w:jc w:val="both"/>
+              <w:rPr>
+                <w:rFonts w:ascii="Stylus BT" w:hAnsi="Stylus BT"/>
+                <w:b/>
+                <w:bCs/>
+              </w:rPr>
+            </w:pPr>
+            <w:r>
+              <w:rPr>
+                <w:rFonts w:ascii="Stylus BT" w:hAnsi="Stylus BT"/>
+                <w:b/>
+                <w:bCs/>
+              </w:rPr>
+              <w:t xml:space="preserve">Descripción: </w:t>
+            </w:r>
+          </w:p>
+          <w:p>
+            <w:pPr>
+              <w:jc w:val="both"/>
+              <w:rPr>
+                <w:rFonts w:ascii="Stylus BT" w:hAnsi="Stylus BT"/>
+                <w:bCs/>
+              </w:rPr>
+            </w:pPr>
+            <w:r>
+              <w:rPr>
+                <w:rFonts w:ascii="Stylus BT" w:hAnsi="Stylus BT"/>
+                <w:bCs/>
+              </w:rPr>
+              <w:t xml:space="preserve">El usuario </w:t>
+            </w:r>
+            <w:r>
+              <w:rPr>
+                <w:rFonts w:ascii="Stylus BT" w:hAnsi="Stylus BT"/>
+                <w:bCs/>
+              </w:rPr>
+              <w:t>actualiza sus datos personales</w:t>
+            </w:r>
+          </w:p>
+        </w:tc>
+      </w:tr>
+      <w:tr>
+        <w:trPr>
+          <w:trHeight w:val="266"/>
+        </w:trPr>
+        <w:tc>
+          <w:tcPr>
+            <w:tcW w:w="9067" w:type="dxa"/>
+            <w:tcBorders>
+              <w:top w:val="single" w:sz="4" w:space="0" w:color="000000"/>
+              <w:left w:val="single" w:sz="4" w:space="0" w:color="000000"/>
+              <w:bottom w:val="single" w:sz="4" w:space="0" w:color="000000"/>
+              <w:right w:val="single" w:sz="4" w:space="0" w:color="000000"/>
+            </w:tcBorders>
+            <w:shd w:val="clear" w:color="auto" w:fill="auto"/>
+            <w:tcMar>
+              <w:top w:w="0" w:type="dxa"/>
+              <w:left w:w="70" w:type="dxa"/>
+              <w:bottom w:w="0" w:type="dxa"/>
+              <w:right w:w="70" w:type="dxa"/>
+            </w:tcMar>
+          </w:tcPr>
+          <w:p>
+            <w:pPr>
+              <w:jc w:val="both"/>
+              <w:rPr>
+                <w:rFonts w:ascii="Stylus BT" w:hAnsi="Stylus BT"/>
+                <w:b/>
+                <w:bCs/>
+              </w:rPr>
+            </w:pPr>
+            <w:r>
+              <w:rPr>
+                <w:rFonts w:ascii="Stylus BT" w:hAnsi="Stylus BT"/>
+                <w:b/>
+                <w:bCs/>
+              </w:rPr>
+              <w:t>Actores:</w:t>
+            </w:r>
+          </w:p>
+          <w:p>
+            <w:pPr>
+              <w:jc w:val="both"/>
+              <w:rPr>
+                <w:rFonts w:ascii="Stylus BT" w:hAnsi="Stylus BT"/>
+                <w:bCs/>
+              </w:rPr>
+            </w:pPr>
+            <w:r>
+              <w:rPr>
+                <w:rFonts w:ascii="Stylus BT" w:hAnsi="Stylus BT"/>
+                <w:bCs/>
+              </w:rPr>
+              <w:t>Usuario registrado</w:t>
+            </w:r>
+          </w:p>
+        </w:tc>
+      </w:tr>
+      <w:tr>
+        <w:trPr>
+          <w:trHeight w:val="266"/>
+        </w:trPr>
+        <w:tc>
+          <w:tcPr>
+            <w:tcW w:w="9067" w:type="dxa"/>
+            <w:tcBorders>
+              <w:top w:val="single" w:sz="4" w:space="0" w:color="000000"/>
+              <w:left w:val="single" w:sz="4" w:space="0" w:color="000000"/>
+              <w:bottom w:val="single" w:sz="4" w:space="0" w:color="000000"/>
+              <w:right w:val="single" w:sz="4" w:space="0" w:color="000000"/>
+            </w:tcBorders>
+            <w:shd w:val="clear" w:color="auto" w:fill="auto"/>
+            <w:tcMar>
+              <w:top w:w="0" w:type="dxa"/>
+              <w:left w:w="70" w:type="dxa"/>
+              <w:bottom w:w="0" w:type="dxa"/>
+              <w:right w:w="70" w:type="dxa"/>
+            </w:tcMar>
+          </w:tcPr>
+          <w:p>
+            <w:pPr>
+              <w:jc w:val="both"/>
+              <w:rPr>
+                <w:rFonts w:ascii="Stylus BT" w:hAnsi="Stylus BT"/>
+                <w:b/>
+                <w:bCs/>
+              </w:rPr>
+            </w:pPr>
+            <w:r>
+              <w:rPr>
+                <w:rFonts w:ascii="Stylus BT" w:hAnsi="Stylus BT"/>
+                <w:b/>
+                <w:bCs/>
+              </w:rPr>
+              <w:t>Precondiciones:</w:t>
+            </w:r>
+          </w:p>
+          <w:p>
+            <w:pPr>
+              <w:jc w:val="both"/>
+              <w:rPr>
+                <w:rFonts w:ascii="Stylus BT" w:hAnsi="Stylus BT"/>
+                <w:bCs/>
+              </w:rPr>
+            </w:pPr>
+            <w:r>
+              <w:rPr>
+                <w:rFonts w:ascii="Stylus BT" w:hAnsi="Stylus BT"/>
+                <w:bCs/>
+              </w:rPr>
+              <w:t>Estar identificado en el sistema</w:t>
+            </w:r>
+          </w:p>
+        </w:tc>
+      </w:tr>
+      <w:tr>
+        <w:trPr>
+          <w:trHeight w:val="266"/>
+        </w:trPr>
+        <w:tc>
+          <w:tcPr>
+            <w:tcW w:w="9067" w:type="dxa"/>
+            <w:tcBorders>
+              <w:top w:val="single" w:sz="4" w:space="0" w:color="000000"/>
+              <w:left w:val="single" w:sz="4" w:space="0" w:color="000000"/>
+              <w:bottom w:val="single" w:sz="4" w:space="0" w:color="000000"/>
+              <w:right w:val="single" w:sz="4" w:space="0" w:color="000000"/>
+            </w:tcBorders>
+            <w:shd w:val="clear" w:color="auto" w:fill="auto"/>
+            <w:tcMar>
+              <w:top w:w="0" w:type="dxa"/>
+              <w:left w:w="70" w:type="dxa"/>
+              <w:bottom w:w="0" w:type="dxa"/>
+              <w:right w:w="70" w:type="dxa"/>
+            </w:tcMar>
+          </w:tcPr>
+          <w:p>
+            <w:pPr>
+              <w:jc w:val="both"/>
+              <w:rPr>
+                <w:rFonts w:ascii="Stylus BT" w:hAnsi="Stylus BT"/>
+                <w:b/>
+                <w:bCs/>
+              </w:rPr>
+            </w:pPr>
+            <w:r>
+              <w:rPr>
+                <w:rFonts w:ascii="Stylus BT" w:hAnsi="Stylus BT"/>
+                <w:b/>
+                <w:bCs/>
+              </w:rPr>
+              <w:t xml:space="preserve">Curso normal: </w:t>
+            </w:r>
+          </w:p>
+          <w:p>
+            <w:pPr>
+              <w:pStyle w:val="Prrafodelista"/>
+              <w:numPr>
+                <w:ilvl w:val="0"/>
+                <w:numId w:val="9"/>
+              </w:numPr>
+              <w:jc w:val="both"/>
+              <w:rPr>
+                <w:rFonts w:ascii="Stylus BT" w:hAnsi="Stylus BT"/>
+                <w:bCs/>
+              </w:rPr>
+            </w:pPr>
+            <w:r>
+              <w:rPr>
+                <w:rFonts w:ascii="Stylus BT" w:hAnsi="Stylus BT"/>
+                <w:bCs/>
+              </w:rPr>
+              <w:lastRenderedPageBreak/>
+              <w:t xml:space="preserve">El </w:t>
+            </w:r>
+            <w:r>
+              <w:rPr>
+                <w:rFonts w:ascii="Stylus BT" w:hAnsi="Stylus BT"/>
+                <w:bCs/>
+              </w:rPr>
+              <w:t>usuario actualiza sus datos.</w:t>
+            </w:r>
+          </w:p>
+          <w:p>
+            <w:pPr>
+              <w:pStyle w:val="Prrafodelista"/>
+              <w:numPr>
+                <w:ilvl w:val="0"/>
+                <w:numId w:val="9"/>
+              </w:numPr>
+              <w:jc w:val="both"/>
+              <w:rPr>
+                <w:rFonts w:ascii="Stylus BT" w:hAnsi="Stylus BT"/>
+                <w:bCs/>
+              </w:rPr>
+            </w:pPr>
+            <w:r>
+              <w:rPr>
+                <w:rFonts w:ascii="Stylus BT" w:hAnsi="Stylus BT"/>
+                <w:bCs/>
+              </w:rPr>
+              <w:t xml:space="preserve">Extiende: </w:t>
+            </w:r>
+            <w:r>
+              <w:rPr>
+                <w:rFonts w:ascii="Stylus BT" w:hAnsi="Stylus BT"/>
+                <w:sz w:val="24"/>
+              </w:rPr>
+              <w:t>user_act_peso</w:t>
+            </w:r>
+          </w:p>
+        </w:tc>
+      </w:tr>
+      <w:tr>
+        <w:trPr>
+          <w:trHeight w:val="266"/>
+        </w:trPr>
+        <w:tc>
+          <w:tcPr>
+            <w:tcW w:w="9067" w:type="dxa"/>
+            <w:tcBorders>
+              <w:top w:val="single" w:sz="4" w:space="0" w:color="000000"/>
+              <w:left w:val="single" w:sz="4" w:space="0" w:color="000000"/>
+              <w:bottom w:val="single" w:sz="4" w:space="0" w:color="000000"/>
+              <w:right w:val="single" w:sz="4" w:space="0" w:color="000000"/>
+            </w:tcBorders>
+            <w:shd w:val="clear" w:color="auto" w:fill="auto"/>
+            <w:tcMar>
+              <w:top w:w="0" w:type="dxa"/>
+              <w:left w:w="70" w:type="dxa"/>
+              <w:bottom w:w="0" w:type="dxa"/>
+              <w:right w:w="70" w:type="dxa"/>
+            </w:tcMar>
+          </w:tcPr>
+          <w:p>
+            <w:pPr>
+              <w:jc w:val="both"/>
+              <w:rPr>
+                <w:rFonts w:ascii="Stylus BT" w:hAnsi="Stylus BT"/>
+                <w:b/>
+                <w:bCs/>
+              </w:rPr>
+            </w:pPr>
+            <w:r>
+              <w:rPr>
+                <w:rFonts w:ascii="Stylus BT" w:hAnsi="Stylus BT"/>
+                <w:b/>
+                <w:bCs/>
+              </w:rPr>
+              <w:lastRenderedPageBreak/>
+              <w:t xml:space="preserve">Postcondiciones: </w:t>
+            </w:r>
+          </w:p>
+          <w:p>
+            <w:pPr>
+              <w:jc w:val="both"/>
+              <w:rPr>
+                <w:rFonts w:ascii="Stylus BT" w:hAnsi="Stylus BT"/>
+                <w:bCs/>
+              </w:rPr>
+            </w:pPr>
+            <w:r>
+              <w:rPr>
+                <w:rFonts w:ascii="Stylus BT" w:hAnsi="Stylus BT"/>
+                <w:bCs/>
+              </w:rPr>
+              <w:t>Los datos del usuario quedan actualizados</w:t>
+            </w:r>
+          </w:p>
+        </w:tc>
+      </w:tr>
+      <w:tr>
+        <w:trPr>
+          <w:trHeight w:val="266"/>
+        </w:trPr>
+        <w:tc>
+          <w:tcPr>
+            <w:tcW w:w="9067" w:type="dxa"/>
+            <w:tcBorders>
+              <w:top w:val="single" w:sz="4" w:space="0" w:color="000000"/>
+              <w:left w:val="single" w:sz="4" w:space="0" w:color="000000"/>
+              <w:bottom w:val="single" w:sz="4" w:space="0" w:color="000000"/>
+              <w:right w:val="single" w:sz="4" w:space="0" w:color="000000"/>
+            </w:tcBorders>
+            <w:shd w:val="clear" w:color="auto" w:fill="auto"/>
+            <w:tcMar>
+              <w:top w:w="0" w:type="dxa"/>
+              <w:left w:w="70" w:type="dxa"/>
+              <w:bottom w:w="0" w:type="dxa"/>
+              <w:right w:w="70" w:type="dxa"/>
+            </w:tcMar>
+          </w:tcPr>
+          <w:p>
+            <w:pPr>
+              <w:jc w:val="both"/>
+              <w:rPr>
+                <w:rFonts w:ascii="Stylus BT" w:hAnsi="Stylus BT"/>
+                <w:b/>
+                <w:bCs/>
+              </w:rPr>
+            </w:pPr>
+            <w:r>
+              <w:rPr>
+                <w:rFonts w:ascii="Stylus BT" w:hAnsi="Stylus BT"/>
+                <w:b/>
+                <w:bCs/>
+              </w:rPr>
+              <w:t xml:space="preserve">Alternativas: </w:t>
+            </w:r>
+          </w:p>
+          <w:p>
+            <w:pPr>
+              <w:jc w:val="both"/>
+              <w:rPr>
+                <w:rFonts w:ascii="Stylus BT" w:hAnsi="Stylus BT"/>
+                <w:bCs/>
+              </w:rPr>
+            </w:pPr>
+            <w:r>
+              <w:rPr>
+                <w:rFonts w:ascii="Stylus BT" w:hAnsi="Stylus BT"/>
+                <w:bCs/>
+              </w:rPr>
+              <w:t>Ninguna</w:t>
+            </w:r>
+          </w:p>
+        </w:tc>
+      </w:tr>
+    </w:tbl>
+    <w:p/>
+    <w:tbl>
+      <w:tblPr>
+        <w:tblW w:w="9067" w:type="dxa"/>
+        <w:tblLayout w:type="fixed"/>
+        <w:tblCellMar>
+          <w:left w:w="10" w:type="dxa"/>
+          <w:right w:w="10" w:type="dxa"/>
+        </w:tblCellMar>
+        <w:tblLook w:val="0000"/>
+      </w:tblPr>
+      <w:tblGrid>
+        <w:gridCol w:w="9067"/>
+      </w:tblGrid>
+      <w:tr>
+        <w:trPr>
+          <w:trHeight w:val="753"/>
+        </w:trPr>
+        <w:tc>
+          <w:tcPr>
+            <w:tcW w:w="9067" w:type="dxa"/>
+            <w:tcBorders>
+              <w:top w:val="single" w:sz="4" w:space="0" w:color="000000"/>
+              <w:left w:val="single" w:sz="4" w:space="0" w:color="000000"/>
+              <w:bottom w:val="single" w:sz="4" w:space="0" w:color="000000"/>
+              <w:right w:val="single" w:sz="4" w:space="0" w:color="000000"/>
+            </w:tcBorders>
+            <w:shd w:val="clear" w:color="auto" w:fill="D9D9D9"/>
+            <w:tcMar>
+              <w:top w:w="0" w:type="dxa"/>
+              <w:left w:w="70" w:type="dxa"/>
+              <w:bottom w:w="0" w:type="dxa"/>
+              <w:right w:w="70" w:type="dxa"/>
+            </w:tcMar>
+          </w:tcPr>
+          <w:p>
+            <w:pPr>
+              <w:jc w:val="both"/>
+              <w:rPr>
+                <w:rFonts w:ascii="Stylus BT" w:hAnsi="Stylus BT"/>
+                <w:b/>
+                <w:bCs/>
+              </w:rPr>
+            </w:pPr>
+            <w:r>
+              <w:rPr>
+                <w:rFonts w:ascii="Stylus BT" w:hAnsi="Stylus BT"/>
+                <w:b/>
+                <w:bCs/>
+              </w:rPr>
+              <w:t xml:space="preserve">Nombre: </w:t>
+            </w:r>
+            <w:r>
+              <w:rPr>
+                <w:rFonts w:ascii="Stylus BT" w:hAnsi="Stylus BT"/>
+                <w:b/>
+                <w:bCs/>
+              </w:rPr>
+              <w:t>Actualizar peso</w:t>
+            </w:r>
+          </w:p>
+          <w:p>
+            <w:pPr>
+              <w:pStyle w:val="Ttulo5"/>
+              <w:jc w:val="both"/>
+            </w:pPr>
+            <w:r>
+              <w:rPr>
+                <w:rFonts w:ascii="Stylus BT" w:hAnsi="Stylus BT"/>
+                <w:sz w:val="24"/>
+              </w:rPr>
+              <w:t>ID: user_act_peso</w:t>
+            </w:r>
+          </w:p>
+        </w:tc>
+      </w:tr>
+      <w:tr>
+        <w:trPr>
+          <w:trHeight w:val="266"/>
+        </w:trPr>
+        <w:tc>
+          <w:tcPr>
+            <w:tcW w:w="9067" w:type="dxa"/>
+            <w:tcBorders>
+              <w:top w:val="single" w:sz="4" w:space="0" w:color="000000"/>
+              <w:left w:val="single" w:sz="4" w:space="0" w:color="000000"/>
+              <w:bottom w:val="single" w:sz="4" w:space="0" w:color="000000"/>
+              <w:right w:val="single" w:sz="4" w:space="0" w:color="000000"/>
+            </w:tcBorders>
+            <w:shd w:val="clear" w:color="auto" w:fill="auto"/>
+            <w:tcMar>
+              <w:top w:w="0" w:type="dxa"/>
+              <w:left w:w="70" w:type="dxa"/>
+              <w:bottom w:w="0" w:type="dxa"/>
+              <w:right w:w="70" w:type="dxa"/>
+            </w:tcMar>
+          </w:tcPr>
+          <w:p>
+            <w:pPr>
+              <w:jc w:val="both"/>
+              <w:rPr>
+                <w:rFonts w:ascii="Stylus BT" w:hAnsi="Stylus BT"/>
+                <w:b/>
+                <w:bCs/>
+              </w:rPr>
+            </w:pPr>
+            <w:r>
+              <w:rPr>
+                <w:rFonts w:ascii="Stylus BT" w:hAnsi="Stylus BT"/>
+                <w:b/>
+                <w:bCs/>
+              </w:rPr>
+              <w:t xml:space="preserve">Descripción: </w:t>
+            </w:r>
+          </w:p>
+          <w:p>
+            <w:pPr>
+              <w:jc w:val="both"/>
+              <w:rPr>
+                <w:rFonts w:ascii="Stylus BT" w:hAnsi="Stylus BT"/>
+                <w:bCs/>
+              </w:rPr>
+            </w:pPr>
+            <w:r>
+              <w:rPr>
+                <w:rFonts w:ascii="Stylus BT" w:hAnsi="Stylus BT"/>
+                <w:bCs/>
+              </w:rPr>
+              <w:t xml:space="preserve">El usuario </w:t>
+            </w:r>
+            <w:r>
+              <w:rPr>
+                <w:rFonts w:ascii="Stylus BT" w:hAnsi="Stylus BT"/>
+                <w:bCs/>
+              </w:rPr>
+              <w:t>actualiza peso</w:t>
+            </w:r>
+          </w:p>
+        </w:tc>
+      </w:tr>
+      <w:tr>
+        <w:trPr>
+          <w:trHeight w:val="266"/>
+        </w:trPr>
+        <w:tc>
+          <w:tcPr>
+            <w:tcW w:w="9067" w:type="dxa"/>
+            <w:tcBorders>
+              <w:top w:val="single" w:sz="4" w:space="0" w:color="000000"/>
+              <w:left w:val="single" w:sz="4" w:space="0" w:color="000000"/>
+              <w:bottom w:val="single" w:sz="4" w:space="0" w:color="000000"/>
+              <w:right w:val="single" w:sz="4" w:space="0" w:color="000000"/>
+            </w:tcBorders>
+            <w:shd w:val="clear" w:color="auto" w:fill="auto"/>
+            <w:tcMar>
+              <w:top w:w="0" w:type="dxa"/>
+              <w:left w:w="70" w:type="dxa"/>
+              <w:bottom w:w="0" w:type="dxa"/>
+              <w:right w:w="70" w:type="dxa"/>
+            </w:tcMar>
+          </w:tcPr>
+          <w:p>
+            <w:pPr>
+              <w:jc w:val="both"/>
+              <w:rPr>
+                <w:rFonts w:ascii="Stylus BT" w:hAnsi="Stylus BT"/>
+                <w:b/>
+                <w:bCs/>
+              </w:rPr>
+            </w:pPr>
+            <w:r>
+              <w:rPr>
+                <w:rFonts w:ascii="Stylus BT" w:hAnsi="Stylus BT"/>
+                <w:b/>
+                <w:bCs/>
+              </w:rPr>
+              <w:t>Actores:</w:t>
+            </w:r>
+          </w:p>
+          <w:p>
+            <w:pPr>
+              <w:jc w:val="both"/>
+              <w:rPr>
+                <w:rFonts w:ascii="Stylus BT" w:hAnsi="Stylus BT"/>
+                <w:bCs/>
+              </w:rPr>
+            </w:pPr>
+            <w:r>
+              <w:rPr>
+                <w:rFonts w:ascii="Stylus BT" w:hAnsi="Stylus BT"/>
+                <w:bCs/>
+              </w:rPr>
+              <w:t>Usuario registrado</w:t>
+            </w:r>
+          </w:p>
+        </w:tc>
+      </w:tr>
+      <w:tr>
+        <w:trPr>
+          <w:trHeight w:val="266"/>
+        </w:trPr>
+        <w:tc>
+          <w:tcPr>
+            <w:tcW w:w="9067" w:type="dxa"/>
+            <w:tcBorders>
+              <w:top w:val="single" w:sz="4" w:space="0" w:color="000000"/>
+              <w:left w:val="single" w:sz="4" w:space="0" w:color="000000"/>
+              <w:bottom w:val="single" w:sz="4" w:space="0" w:color="000000"/>
+              <w:right w:val="single" w:sz="4" w:space="0" w:color="000000"/>
+            </w:tcBorders>
+            <w:shd w:val="clear" w:color="auto" w:fill="auto"/>
+            <w:tcMar>
+              <w:top w:w="0" w:type="dxa"/>
+              <w:left w:w="70" w:type="dxa"/>
+              <w:bottom w:w="0" w:type="dxa"/>
+              <w:right w:w="70" w:type="dxa"/>
+            </w:tcMar>
+          </w:tcPr>
+          <w:p>
+            <w:pPr>
+              <w:jc w:val="both"/>
+              <w:rPr>
+                <w:rFonts w:ascii="Stylus BT" w:hAnsi="Stylus BT"/>
+                <w:b/>
+                <w:bCs/>
+              </w:rPr>
+            </w:pPr>
+            <w:r>
+              <w:rPr>
+                <w:rFonts w:ascii="Stylus BT" w:hAnsi="Stylus BT"/>
+                <w:b/>
+                <w:bCs/>
+              </w:rPr>
+              <w:t>Precondiciones:</w:t>
+            </w:r>
+          </w:p>
+          <w:p>
+            <w:pPr>
+              <w:jc w:val="both"/>
+              <w:rPr>
+                <w:rFonts w:ascii="Stylus BT" w:hAnsi="Stylus BT"/>
+                <w:bCs/>
+              </w:rPr>
+            </w:pPr>
+            <w:r>
+              <w:rPr>
+                <w:rFonts w:ascii="Stylus BT" w:hAnsi="Stylus BT"/>
+                <w:bCs/>
+              </w:rPr>
+              <w:t xml:space="preserve">Estar identificado en el sistema y </w:t>
+            </w:r>
+            <w:r>
+              <w:rPr>
+                <w:rFonts w:ascii="Stylus BT" w:hAnsi="Stylus BT"/>
+                <w:bCs/>
+              </w:rPr>
+              <w:t>estar actualizando sus datos personales</w:t>
+            </w:r>
+          </w:p>
+        </w:tc>
+      </w:tr>
+      <w:tr>
+        <w:trPr>
+          <w:trHeight w:val="266"/>
+        </w:trPr>
+        <w:tc>
+          <w:tcPr>
+            <w:tcW w:w="9067" w:type="dxa"/>
+            <w:tcBorders>
+              <w:top w:val="single" w:sz="4" w:space="0" w:color="000000"/>
+              <w:left w:val="single" w:sz="4" w:space="0" w:color="000000"/>
+              <w:bottom w:val="single" w:sz="4" w:space="0" w:color="000000"/>
+              <w:right w:val="single" w:sz="4" w:space="0" w:color="000000"/>
+            </w:tcBorders>
+            <w:shd w:val="clear" w:color="auto" w:fill="auto"/>
+            <w:tcMar>
+              <w:top w:w="0" w:type="dxa"/>
+              <w:left w:w="70" w:type="dxa"/>
+              <w:bottom w:w="0" w:type="dxa"/>
+              <w:right w:w="70" w:type="dxa"/>
+            </w:tcMar>
+          </w:tcPr>
+          <w:p>
+            <w:pPr>
+              <w:jc w:val="both"/>
+              <w:rPr>
+                <w:rFonts w:ascii="Stylus BT" w:hAnsi="Stylus BT"/>
+                <w:b/>
+                <w:bCs/>
+              </w:rPr>
+            </w:pPr>
+            <w:r>
+              <w:rPr>
+                <w:rFonts w:ascii="Stylus BT" w:hAnsi="Stylus BT"/>
+                <w:b/>
+                <w:bCs/>
+              </w:rPr>
+              <w:t xml:space="preserve">Curso normal: </w:t>
+            </w:r>
+          </w:p>
+          <w:p>
+            <w:pPr>
+              <w:pStyle w:val="Prrafodelista"/>
+              <w:numPr>
+                <w:ilvl w:val="0"/>
+                <w:numId w:val="10"/>
+              </w:numPr>
+              <w:jc w:val="both"/>
+              <w:rPr>
+                <w:rFonts w:ascii="Stylus BT" w:hAnsi="Stylus BT"/>
+                <w:bCs/>
+              </w:rPr>
+            </w:pPr>
+            <w:r>
+              <w:rPr>
+                <w:rFonts w:ascii="Stylus BT" w:hAnsi="Stylus BT"/>
+                <w:bCs/>
+              </w:rPr>
+              <w:t xml:space="preserve">El usuario </w:t>
+            </w:r>
+            <w:r>
+              <w:rPr>
+                <w:rFonts w:ascii="Stylus BT" w:hAnsi="Stylus BT"/>
+                <w:bCs/>
+              </w:rPr>
+              <w:t>cambia su peso</w:t>
+            </w:r>
+          </w:p>
+          <w:p>
+            <w:pPr>
+              <w:pStyle w:val="Prrafodelista"/>
+              <w:numPr>
+                <w:ilvl w:val="0"/>
+                <w:numId w:val="10"/>
+              </w:numPr>
+              <w:jc w:val="both"/>
+              <w:rPr>
+                <w:rFonts w:ascii="Stylus BT" w:hAnsi="Stylus BT"/>
+                <w:bCs/>
+              </w:rPr>
+            </w:pPr>
+            <w:r>
+              <w:rPr>
+                <w:rFonts w:ascii="Stylus BT" w:hAnsi="Stylus BT"/>
+                <w:bCs/>
+              </w:rPr>
+              <w:t xml:space="preserve">Incluye </w:t>
+            </w:r>
+            <w:r>
+              <w:rPr>
+                <w:rFonts w:ascii="Stylus BT" w:hAnsi="Stylus BT"/>
+              </w:rPr>
+              <w:t>user_</w:t>
+            </w:r>
+            <w:r>
+              <w:rPr>
+                <w:rFonts w:ascii="Stylus BT" w:hAnsi="Stylus BT"/>
+              </w:rPr>
+              <w:t>peso_historico</w:t>
+            </w:r>
+          </w:p>
+          <w:p>
+            <w:pPr>
+              <w:pStyle w:val="Prrafodelista"/>
+              <w:numPr>
+                <w:ilvl w:val="0"/>
+                <w:numId w:val="10"/>
+              </w:numPr>
+              <w:jc w:val="both"/>
+              <w:rPr>
+                <w:rFonts w:ascii="Stylus BT" w:hAnsi="Stylus BT"/>
+                <w:bCs/>
+              </w:rPr>
+            </w:pPr>
+            <w:r>
+              <w:rPr>
+                <w:rFonts w:ascii="Stylus BT" w:hAnsi="Stylus BT"/>
+              </w:rPr>
+              <w:t xml:space="preserve">Incluye </w:t>
+            </w:r>
+            <w:r>
+              <w:rPr>
+                <w:rFonts w:ascii="Stylus BT" w:hAnsi="Stylus BT"/>
+              </w:rPr>
+              <w:t>user_</w:t>
+            </w:r>
+            <w:r>
+              <w:rPr>
+                <w:rFonts w:ascii="Stylus BT" w:hAnsi="Stylus BT"/>
+              </w:rPr>
+              <w:t>act_inter</w:t>
+            </w:r>
+          </w:p>
+        </w:tc>
+      </w:tr>
+      <w:tr>
+        <w:trPr>
+          <w:trHeight w:val="266"/>
+        </w:trPr>
+        <w:tc>
+          <w:tcPr>
+            <w:tcW w:w="9067" w:type="dxa"/>
+            <w:tcBorders>
+              <w:top w:val="single" w:sz="4" w:space="0" w:color="000000"/>
+              <w:left w:val="single" w:sz="4" w:space="0" w:color="000000"/>
+              <w:bottom w:val="single" w:sz="4" w:space="0" w:color="000000"/>
+              <w:right w:val="single" w:sz="4" w:space="0" w:color="000000"/>
+            </w:tcBorders>
+            <w:shd w:val="clear" w:color="auto" w:fill="auto"/>
+            <w:tcMar>
+              <w:top w:w="0" w:type="dxa"/>
+              <w:left w:w="70" w:type="dxa"/>
+              <w:bottom w:w="0" w:type="dxa"/>
+              <w:right w:w="70" w:type="dxa"/>
+            </w:tcMar>
+          </w:tcPr>
+          <w:p>
+            <w:pPr>
+              <w:jc w:val="both"/>
+              <w:rPr>
+                <w:rFonts w:ascii="Stylus BT" w:hAnsi="Stylus BT"/>
+                <w:b/>
+                <w:bCs/>
+              </w:rPr>
+            </w:pPr>
+            <w:r>
+              <w:rPr>
+                <w:rFonts w:ascii="Stylus BT" w:hAnsi="Stylus BT"/>
+                <w:b/>
+                <w:bCs/>
+              </w:rPr>
+              <w:t xml:space="preserve">Postcondiciones: </w:t>
+            </w:r>
+          </w:p>
+          <w:p>
+            <w:pPr>
+              <w:jc w:val="both"/>
+              <w:rPr>
+                <w:rFonts w:ascii="Stylus BT" w:hAnsi="Stylus BT"/>
+                <w:bCs/>
+              </w:rPr>
+            </w:pPr>
+            <w:r>
+              <w:rPr>
+                <w:rFonts w:ascii="Stylus BT" w:hAnsi="Stylus BT"/>
+                <w:bCs/>
+              </w:rPr>
+              <w:t>El nuevo peso queda registrado en el sistema</w:t>
+            </w:r>
+          </w:p>
+        </w:tc>
+      </w:tr>
+      <w:tr>
+        <w:trPr>
+          <w:trHeight w:val="266"/>
+        </w:trPr>
+        <w:tc>
+          <w:tcPr>
+            <w:tcW w:w="9067" w:type="dxa"/>
+            <w:tcBorders>
+              <w:top w:val="single" w:sz="4" w:space="0" w:color="000000"/>
+              <w:left w:val="single" w:sz="4" w:space="0" w:color="000000"/>
+              <w:bottom w:val="single" w:sz="4" w:space="0" w:color="000000"/>
+              <w:right w:val="single" w:sz="4" w:space="0" w:color="000000"/>
+            </w:tcBorders>
+            <w:shd w:val="clear" w:color="auto" w:fill="auto"/>
+            <w:tcMar>
+              <w:top w:w="0" w:type="dxa"/>
+              <w:left w:w="70" w:type="dxa"/>
+              <w:bottom w:w="0" w:type="dxa"/>
+              <w:right w:w="70" w:type="dxa"/>
+            </w:tcMar>
+          </w:tcPr>
+          <w:p>
+            <w:pPr>
+              <w:jc w:val="both"/>
+              <w:rPr>
+                <w:rFonts w:ascii="Stylus BT" w:hAnsi="Stylus BT"/>
+                <w:b/>
+                <w:bCs/>
+              </w:rPr>
+            </w:pPr>
+            <w:r>
+              <w:rPr>
+                <w:rFonts w:ascii="Stylus BT" w:hAnsi="Stylus BT"/>
+                <w:b/>
+                <w:bCs/>
+              </w:rPr>
+              <w:t xml:space="preserve">Alternativas: </w:t>
+            </w:r>
+          </w:p>
+          <w:p>
+            <w:pPr>
+              <w:jc w:val="both"/>
+              <w:rPr>
+                <w:rFonts w:ascii="Stylus BT" w:hAnsi="Stylus BT"/>
+                <w:bCs/>
+              </w:rPr>
+            </w:pPr>
+            <w:r>
+              <w:rPr>
+                <w:rFonts w:ascii="Stylus BT" w:hAnsi="Stylus BT"/>
+                <w:bCs/>
+              </w:rPr>
+              <w:t>Ninguna</w:t>
+            </w:r>
+          </w:p>
+        </w:tc>
+      </w:tr>
+    </w:tbl>
+    <w:p/>
+    <w:p/>
+    <w:tbl>
+      <w:tblPr>
+        <w:tblW w:w="9067" w:type="dxa"/>
+        <w:tblLayout w:type="fixed"/>
+        <w:tblCellMar>
+          <w:left w:w="10" w:type="dxa"/>
+          <w:right w:w="10" w:type="dxa"/>
+        </w:tblCellMar>
+        <w:tblLook w:val="0000"/>
+      </w:tblPr>
+      <w:tblGrid>
+        <w:gridCol w:w="9067"/>
+      </w:tblGrid>
+      <w:tr>
+        <w:trPr>
+          <w:trHeight w:val="753"/>
+        </w:trPr>
+        <w:tc>
+          <w:tcPr>
+            <w:tcW w:w="9067" w:type="dxa"/>
+            <w:tcBorders>
+              <w:top w:val="single" w:sz="4" w:space="0" w:color="000000"/>
+              <w:left w:val="single" w:sz="4" w:space="0" w:color="000000"/>
+              <w:bottom w:val="single" w:sz="4" w:space="0" w:color="000000"/>
+              <w:right w:val="single" w:sz="4" w:space="0" w:color="000000"/>
+            </w:tcBorders>
+            <w:shd w:val="clear" w:color="auto" w:fill="D9D9D9"/>
+            <w:tcMar>
+              <w:top w:w="0" w:type="dxa"/>
+              <w:left w:w="70" w:type="dxa"/>
+              <w:bottom w:w="0" w:type="dxa"/>
+              <w:right w:w="70" w:type="dxa"/>
+            </w:tcMar>
+          </w:tcPr>
+          <w:p>
+            <w:pPr>
+              <w:jc w:val="both"/>
+              <w:rPr>
+                <w:rFonts w:ascii="Stylus BT" w:hAnsi="Stylus BT"/>
+                <w:b/>
+                <w:bCs/>
+              </w:rPr>
+            </w:pPr>
+            <w:r>
+              <w:rPr>
+                <w:rFonts w:ascii="Stylus BT" w:hAnsi="Stylus BT"/>
+                <w:b/>
+                <w:bCs/>
+              </w:rPr>
+              <w:t>Nombre: Actualizar peso</w:t>
+            </w:r>
+          </w:p>
+          <w:p>
+            <w:pPr>
+              <w:pStyle w:val="Ttulo5"/>
+              <w:jc w:val="both"/>
+            </w:pPr>
+            <w:r>
+              <w:rPr>
+                <w:rFonts w:ascii="Stylus BT" w:hAnsi="Stylus BT"/>
+                <w:sz w:val="24"/>
+              </w:rPr>
+              <w:t>ID: user_</w:t>
+            </w:r>
+            <w:r>
+              <w:rPr>
+                <w:rFonts w:ascii="Stylus BT" w:hAnsi="Stylus BT"/>
+                <w:sz w:val="24"/>
+              </w:rPr>
+              <w:t>peso_historico</w:t>
+            </w:r>
+          </w:p>
+        </w:tc>
+      </w:tr>
+      <w:tr>
+        <w:trPr>
+          <w:trHeight w:val="266"/>
+        </w:trPr>
+        <w:tc>
+          <w:tcPr>
+            <w:tcW w:w="9067" w:type="dxa"/>
+            <w:tcBorders>
+              <w:top w:val="single" w:sz="4" w:space="0" w:color="000000"/>
+              <w:left w:val="single" w:sz="4" w:space="0" w:color="000000"/>
+              <w:bottom w:val="single" w:sz="4" w:space="0" w:color="000000"/>
+              <w:right w:val="single" w:sz="4" w:space="0" w:color="000000"/>
+            </w:tcBorders>
+            <w:shd w:val="clear" w:color="auto" w:fill="auto"/>
+            <w:tcMar>
+              <w:top w:w="0" w:type="dxa"/>
+              <w:left w:w="70" w:type="dxa"/>
+              <w:bottom w:w="0" w:type="dxa"/>
+              <w:right w:w="70" w:type="dxa"/>
+            </w:tcMar>
+          </w:tcPr>
+          <w:p>
+            <w:pPr>
+              <w:jc w:val="both"/>
+              <w:rPr>
+                <w:rFonts w:ascii="Stylus BT" w:hAnsi="Stylus BT"/>
+                <w:b/>
+                <w:bCs/>
+              </w:rPr>
+            </w:pPr>
+            <w:r>
+              <w:rPr>
+                <w:rFonts w:ascii="Stylus BT" w:hAnsi="Stylus BT"/>
+                <w:b/>
+                <w:bCs/>
+              </w:rPr>
+              <w:t xml:space="preserve">Descripción: </w:t>
+            </w:r>
+          </w:p>
+          <w:p>
+            <w:pPr>
+              <w:jc w:val="both"/>
+              <w:rPr>
+                <w:rFonts w:ascii="Stylus BT" w:hAnsi="Stylus BT"/>
+                <w:bCs/>
+              </w:rPr>
+            </w:pPr>
+            <w:r>
+              <w:rPr>
+                <w:rFonts w:ascii="Stylus BT" w:hAnsi="Stylus BT"/>
+                <w:bCs/>
+              </w:rPr>
+              <w:t xml:space="preserve">El </w:t>
+            </w:r>
+            <w:r>
+              <w:rPr>
+                <w:rFonts w:ascii="Stylus BT" w:hAnsi="Stylus BT"/>
+                <w:bCs/>
+              </w:rPr>
+              <w:t>peso se guarda en el histórico</w:t>
+            </w:r>
+          </w:p>
+        </w:tc>
+      </w:tr>
+      <w:tr>
+        <w:trPr>
+          <w:trHeight w:val="266"/>
+        </w:trPr>
+        <w:tc>
+          <w:tcPr>
+            <w:tcW w:w="9067" w:type="dxa"/>
+            <w:tcBorders>
+              <w:top w:val="single" w:sz="4" w:space="0" w:color="000000"/>
+              <w:left w:val="single" w:sz="4" w:space="0" w:color="000000"/>
+              <w:bottom w:val="single" w:sz="4" w:space="0" w:color="000000"/>
+              <w:right w:val="single" w:sz="4" w:space="0" w:color="000000"/>
+            </w:tcBorders>
+            <w:shd w:val="clear" w:color="auto" w:fill="auto"/>
+            <w:tcMar>
+              <w:top w:w="0" w:type="dxa"/>
+              <w:left w:w="70" w:type="dxa"/>
+              <w:bottom w:w="0" w:type="dxa"/>
+              <w:right w:w="70" w:type="dxa"/>
+            </w:tcMar>
+          </w:tcPr>
+          <w:p>
+            <w:pPr>
+              <w:jc w:val="both"/>
+              <w:rPr>
+                <w:rFonts w:ascii="Stylus BT" w:hAnsi="Stylus BT"/>
+                <w:b/>
+                <w:bCs/>
+              </w:rPr>
+            </w:pPr>
+            <w:r>
+              <w:rPr>
+                <w:rFonts w:ascii="Stylus BT" w:hAnsi="Stylus BT"/>
+                <w:b/>
+                <w:bCs/>
+              </w:rPr>
+              <w:t>Actores:</w:t>
+            </w:r>
+          </w:p>
+          <w:p>
+            <w:pPr>
+              <w:jc w:val="both"/>
+              <w:rPr>
+                <w:rFonts w:ascii="Stylus BT" w:hAnsi="Stylus BT"/>
+                <w:bCs/>
+              </w:rPr>
+            </w:pPr>
+            <w:r>
+              <w:rPr>
+                <w:rFonts w:ascii="Stylus BT" w:hAnsi="Stylus BT"/>
+                <w:bCs/>
+              </w:rPr>
+              <w:t>Usuario registrado</w:t>
+            </w:r>
+          </w:p>
+        </w:tc>
+      </w:tr>
+      <w:tr>
+        <w:trPr>
+          <w:trHeight w:val="266"/>
+        </w:trPr>
+        <w:tc>
+          <w:tcPr>
+            <w:tcW w:w="9067" w:type="dxa"/>
+            <w:tcBorders>
+              <w:top w:val="single" w:sz="4" w:space="0" w:color="000000"/>
+              <w:left w:val="single" w:sz="4" w:space="0" w:color="000000"/>
+              <w:bottom w:val="single" w:sz="4" w:space="0" w:color="000000"/>
+              <w:right w:val="single" w:sz="4" w:space="0" w:color="000000"/>
+            </w:tcBorders>
+            <w:shd w:val="clear" w:color="auto" w:fill="auto"/>
+            <w:tcMar>
+              <w:top w:w="0" w:type="dxa"/>
+              <w:left w:w="70" w:type="dxa"/>
+              <w:bottom w:w="0" w:type="dxa"/>
+              <w:right w:w="70" w:type="dxa"/>
+            </w:tcMar>
+          </w:tcPr>
+          <w:p>
+            <w:pPr>
+              <w:jc w:val="both"/>
+              <w:rPr>
+                <w:rFonts w:ascii="Stylus BT" w:hAnsi="Stylus BT"/>
+                <w:b/>
+                <w:bCs/>
+              </w:rPr>
+            </w:pPr>
+            <w:r>
+              <w:rPr>
+                <w:rFonts w:ascii="Stylus BT" w:hAnsi="Stylus BT"/>
+                <w:b/>
+                <w:bCs/>
+              </w:rPr>
+              <w:t>Precondiciones:</w:t>
+            </w:r>
+          </w:p>
+          <w:p>
+            <w:pPr>
+              <w:jc w:val="both"/>
+              <w:rPr>
+                <w:rFonts w:ascii="Stylus BT" w:hAnsi="Stylus BT"/>
+                <w:bCs/>
+              </w:rPr>
+            </w:pPr>
+            <w:r>
+              <w:rPr>
+                <w:rFonts w:ascii="Stylus BT" w:hAnsi="Stylus BT"/>
+                <w:bCs/>
+              </w:rPr>
+              <w:t xml:space="preserve">Estar identificado en el sistema y </w:t>
+            </w:r>
+            <w:r>
+              <w:rPr>
+                <w:rFonts w:ascii="Stylus BT" w:hAnsi="Stylus BT"/>
+                <w:bCs/>
+              </w:rPr>
+              <w:t>haber actualizado el peso</w:t>
+            </w:r>
+          </w:p>
+        </w:tc>
+      </w:tr>
+      <w:tr>
+        <w:trPr>
+          <w:trHeight w:val="266"/>
+        </w:trPr>
+        <w:tc>
+          <w:tcPr>
+            <w:tcW w:w="9067" w:type="dxa"/>
+            <w:tcBorders>
+              <w:top w:val="single" w:sz="4" w:space="0" w:color="000000"/>
+              <w:left w:val="single" w:sz="4" w:space="0" w:color="000000"/>
+              <w:bottom w:val="single" w:sz="4" w:space="0" w:color="000000"/>
+              <w:right w:val="single" w:sz="4" w:space="0" w:color="000000"/>
+            </w:tcBorders>
+            <w:shd w:val="clear" w:color="auto" w:fill="auto"/>
+            <w:tcMar>
+              <w:top w:w="0" w:type="dxa"/>
+              <w:left w:w="70" w:type="dxa"/>
+              <w:bottom w:w="0" w:type="dxa"/>
+              <w:right w:w="70" w:type="dxa"/>
+            </w:tcMar>
+          </w:tcPr>
+          <w:p>
+            <w:pPr>
+              <w:jc w:val="both"/>
+              <w:rPr>
+                <w:rFonts w:ascii="Stylus BT" w:hAnsi="Stylus BT"/>
+                <w:b/>
+                <w:bCs/>
+              </w:rPr>
+            </w:pPr>
+            <w:r>
+              <w:rPr>
+                <w:rFonts w:ascii="Stylus BT" w:hAnsi="Stylus BT"/>
+                <w:b/>
+                <w:bCs/>
+              </w:rPr>
+              <w:lastRenderedPageBreak/>
+              <w:t xml:space="preserve">Curso normal: </w:t>
+            </w:r>
+          </w:p>
+          <w:p>
+            <w:pPr>
+              <w:pStyle w:val="Prrafodelista"/>
+              <w:numPr>
+                <w:ilvl w:val="0"/>
+                <w:numId w:val="11"/>
+              </w:numPr>
+              <w:jc w:val="both"/>
+              <w:rPr>
+                <w:rFonts w:ascii="Stylus BT" w:hAnsi="Stylus BT"/>
+                <w:bCs/>
+              </w:rPr>
+            </w:pPr>
+            <w:r>
+              <w:rPr>
+                <w:rFonts w:ascii="Stylus BT" w:hAnsi="Stylus BT"/>
+                <w:bCs/>
+              </w:rPr>
+              <w:t>El sistema guarda el nuevo peso y la fecha de la actualización</w:t>
+            </w:r>
+          </w:p>
+        </w:tc>
+      </w:tr>
+      <w:tr>
+        <w:trPr>
+          <w:trHeight w:val="266"/>
+        </w:trPr>
+        <w:tc>
+          <w:tcPr>
+            <w:tcW w:w="9067" w:type="dxa"/>
+            <w:tcBorders>
+              <w:top w:val="single" w:sz="4" w:space="0" w:color="000000"/>
+              <w:left w:val="single" w:sz="4" w:space="0" w:color="000000"/>
+              <w:bottom w:val="single" w:sz="4" w:space="0" w:color="000000"/>
+              <w:right w:val="single" w:sz="4" w:space="0" w:color="000000"/>
+            </w:tcBorders>
+            <w:shd w:val="clear" w:color="auto" w:fill="auto"/>
+            <w:tcMar>
+              <w:top w:w="0" w:type="dxa"/>
+              <w:left w:w="70" w:type="dxa"/>
+              <w:bottom w:w="0" w:type="dxa"/>
+              <w:right w:w="70" w:type="dxa"/>
+            </w:tcMar>
+          </w:tcPr>
+          <w:p>
+            <w:pPr>
+              <w:jc w:val="both"/>
+              <w:rPr>
+                <w:rFonts w:ascii="Stylus BT" w:hAnsi="Stylus BT"/>
+                <w:b/>
+                <w:bCs/>
+              </w:rPr>
+            </w:pPr>
+            <w:r>
+              <w:rPr>
+                <w:rFonts w:ascii="Stylus BT" w:hAnsi="Stylus BT"/>
+                <w:b/>
+                <w:bCs/>
+              </w:rPr>
+              <w:t xml:space="preserve">Postcondiciones: </w:t>
+            </w:r>
+          </w:p>
+          <w:p>
+            <w:pPr>
+              <w:jc w:val="both"/>
+              <w:rPr>
+                <w:rFonts w:ascii="Stylus BT" w:hAnsi="Stylus BT"/>
+                <w:bCs/>
+              </w:rPr>
+            </w:pPr>
+            <w:r>
+              <w:rPr>
+                <w:rFonts w:ascii="Stylus BT" w:hAnsi="Stylus BT"/>
+                <w:bCs/>
+              </w:rPr>
+              <w:t>Queda guardado el nuevo peso y la fecha de la actualización</w:t>
+            </w:r>
+          </w:p>
+        </w:tc>
+      </w:tr>
+      <w:tr>
+        <w:trPr>
+          <w:trHeight w:val="266"/>
+        </w:trPr>
+        <w:tc>
+          <w:tcPr>
+            <w:tcW w:w="9067" w:type="dxa"/>
+            <w:tcBorders>
+              <w:top w:val="single" w:sz="4" w:space="0" w:color="000000"/>
+              <w:left w:val="single" w:sz="4" w:space="0" w:color="000000"/>
+              <w:bottom w:val="single" w:sz="4" w:space="0" w:color="000000"/>
+              <w:right w:val="single" w:sz="4" w:space="0" w:color="000000"/>
+            </w:tcBorders>
+            <w:shd w:val="clear" w:color="auto" w:fill="auto"/>
+            <w:tcMar>
+              <w:top w:w="0" w:type="dxa"/>
+              <w:left w:w="70" w:type="dxa"/>
+              <w:bottom w:w="0" w:type="dxa"/>
+              <w:right w:w="70" w:type="dxa"/>
+            </w:tcMar>
+          </w:tcPr>
+          <w:p>
+            <w:pPr>
+              <w:jc w:val="both"/>
+              <w:rPr>
+                <w:rFonts w:ascii="Stylus BT" w:hAnsi="Stylus BT"/>
+                <w:b/>
+                <w:bCs/>
+              </w:rPr>
+            </w:pPr>
+            <w:r>
+              <w:rPr>
+                <w:rFonts w:ascii="Stylus BT" w:hAnsi="Stylus BT"/>
+                <w:b/>
+                <w:bCs/>
+              </w:rPr>
+              <w:t xml:space="preserve">Alternativas: </w:t>
+            </w:r>
+          </w:p>
+          <w:p>
+            <w:pPr>
+              <w:jc w:val="both"/>
+              <w:rPr>
+                <w:rFonts w:ascii="Stylus BT" w:hAnsi="Stylus BT"/>
+                <w:bCs/>
+              </w:rPr>
+            </w:pPr>
+            <w:r>
+              <w:rPr>
+                <w:rFonts w:ascii="Stylus BT" w:hAnsi="Stylus BT"/>
+                <w:bCs/>
+              </w:rPr>
+              <w:t>Ninguna</w:t>
+            </w:r>
+          </w:p>
+        </w:tc>
+      </w:tr>
+    </w:tbl>
+    <w:p/>
+    <w:tbl>
+      <w:tblPr>
+        <w:tblW w:w="9067" w:type="dxa"/>
+        <w:tblLayout w:type="fixed"/>
+        <w:tblCellMar>
+          <w:left w:w="10" w:type="dxa"/>
+          <w:right w:w="10" w:type="dxa"/>
+        </w:tblCellMar>
+        <w:tblLook w:val="0000"/>
+      </w:tblPr>
+      <w:tblGrid>
+        <w:gridCol w:w="9067"/>
+      </w:tblGrid>
+      <w:tr>
+        <w:trPr>
+          <w:trHeight w:val="753"/>
+        </w:trPr>
+        <w:tc>
+          <w:tcPr>
+            <w:tcW w:w="9067" w:type="dxa"/>
+            <w:tcBorders>
+              <w:top w:val="single" w:sz="4" w:space="0" w:color="000000"/>
+              <w:left w:val="single" w:sz="4" w:space="0" w:color="000000"/>
+              <w:bottom w:val="single" w:sz="4" w:space="0" w:color="000000"/>
+              <w:right w:val="single" w:sz="4" w:space="0" w:color="000000"/>
+            </w:tcBorders>
+            <w:shd w:val="clear" w:color="auto" w:fill="D9D9D9"/>
+            <w:tcMar>
+              <w:top w:w="0" w:type="dxa"/>
+              <w:left w:w="70" w:type="dxa"/>
+              <w:bottom w:w="0" w:type="dxa"/>
+              <w:right w:w="70" w:type="dxa"/>
+            </w:tcMar>
+          </w:tcPr>
+          <w:p>
+            <w:pPr>
+              <w:jc w:val="both"/>
+              <w:rPr>
+                <w:rFonts w:ascii="Stylus BT" w:hAnsi="Stylus BT"/>
+                <w:b/>
+                <w:bCs/>
+              </w:rPr>
+            </w:pPr>
+            <w:r>
+              <w:rPr>
+                <w:rFonts w:ascii="Stylus BT" w:hAnsi="Stylus BT"/>
+                <w:b/>
+                <w:bCs/>
+              </w:rPr>
+              <w:t xml:space="preserve">Nombre: Actualizar </w:t>
+            </w:r>
+            <w:r>
+              <w:rPr>
+                <w:rFonts w:ascii="Stylus BT" w:hAnsi="Stylus BT"/>
+                <w:b/>
+                <w:bCs/>
+              </w:rPr>
+              <w:t>tabla de intercambios</w:t>
+            </w:r>
+          </w:p>
+          <w:p>
+            <w:pPr>
+              <w:pStyle w:val="Ttulo5"/>
+              <w:jc w:val="both"/>
+            </w:pPr>
+            <w:r>
+              <w:rPr>
+                <w:rFonts w:ascii="Stylus BT" w:hAnsi="Stylus BT"/>
+                <w:sz w:val="24"/>
+              </w:rPr>
+              <w:t>ID: user_</w:t>
+            </w:r>
+            <w:r>
+              <w:rPr>
+                <w:rFonts w:ascii="Stylus BT" w:hAnsi="Stylus BT"/>
+                <w:sz w:val="24"/>
+              </w:rPr>
+              <w:t>act_inter</w:t>
+            </w:r>
+          </w:p>
+        </w:tc>
+      </w:tr>
+      <w:tr>
+        <w:trPr>
+          <w:trHeight w:val="266"/>
+        </w:trPr>
+        <w:tc>
+          <w:tcPr>
+            <w:tcW w:w="9067" w:type="dxa"/>
+            <w:tcBorders>
+              <w:top w:val="single" w:sz="4" w:space="0" w:color="000000"/>
+              <w:left w:val="single" w:sz="4" w:space="0" w:color="000000"/>
+              <w:bottom w:val="single" w:sz="4" w:space="0" w:color="000000"/>
+              <w:right w:val="single" w:sz="4" w:space="0" w:color="000000"/>
+            </w:tcBorders>
+            <w:shd w:val="clear" w:color="auto" w:fill="auto"/>
+            <w:tcMar>
+              <w:top w:w="0" w:type="dxa"/>
+              <w:left w:w="70" w:type="dxa"/>
+              <w:bottom w:w="0" w:type="dxa"/>
+              <w:right w:w="70" w:type="dxa"/>
+            </w:tcMar>
+          </w:tcPr>
+          <w:p>
+            <w:pPr>
+              <w:jc w:val="both"/>
+              <w:rPr>
+                <w:rFonts w:ascii="Stylus BT" w:hAnsi="Stylus BT"/>
+                <w:b/>
+                <w:bCs/>
+              </w:rPr>
+            </w:pPr>
+            <w:r>
+              <w:rPr>
+                <w:rFonts w:ascii="Stylus BT" w:hAnsi="Stylus BT"/>
+                <w:b/>
+                <w:bCs/>
+              </w:rPr>
+              <w:t xml:space="preserve">Descripción: </w:t>
+            </w:r>
+          </w:p>
+          <w:p>
+            <w:pPr>
+              <w:jc w:val="both"/>
+              <w:rPr>
+                <w:rFonts w:ascii="Stylus BT" w:hAnsi="Stylus BT"/>
+                <w:bCs/>
+              </w:rPr>
+            </w:pPr>
+            <w:r>
+              <w:rPr>
+                <w:rFonts w:ascii="Stylus BT" w:hAnsi="Stylus BT"/>
+                <w:bCs/>
+              </w:rPr>
+              <w:t>Se actualiza la tabla de intercambios del usuario</w:t>
+            </w:r>
+          </w:p>
+        </w:tc>
+      </w:tr>
+      <w:tr>
+        <w:trPr>
+          <w:trHeight w:val="266"/>
+        </w:trPr>
+        <w:tc>
+          <w:tcPr>
+            <w:tcW w:w="9067" w:type="dxa"/>
+            <w:tcBorders>
+              <w:top w:val="single" w:sz="4" w:space="0" w:color="000000"/>
+              <w:left w:val="single" w:sz="4" w:space="0" w:color="000000"/>
+              <w:bottom w:val="single" w:sz="4" w:space="0" w:color="000000"/>
+              <w:right w:val="single" w:sz="4" w:space="0" w:color="000000"/>
+            </w:tcBorders>
+            <w:shd w:val="clear" w:color="auto" w:fill="auto"/>
+            <w:tcMar>
+              <w:top w:w="0" w:type="dxa"/>
+              <w:left w:w="70" w:type="dxa"/>
+              <w:bottom w:w="0" w:type="dxa"/>
+              <w:right w:w="70" w:type="dxa"/>
+            </w:tcMar>
+          </w:tcPr>
+          <w:p>
+            <w:pPr>
+              <w:jc w:val="both"/>
+              <w:rPr>
+                <w:rFonts w:ascii="Stylus BT" w:hAnsi="Stylus BT"/>
+                <w:b/>
+                <w:bCs/>
+              </w:rPr>
+            </w:pPr>
+            <w:r>
+              <w:rPr>
+                <w:rFonts w:ascii="Stylus BT" w:hAnsi="Stylus BT"/>
+                <w:b/>
+                <w:bCs/>
+              </w:rPr>
+              <w:t>Actores:</w:t>
+            </w:r>
+          </w:p>
+          <w:p>
+            <w:pPr>
+              <w:jc w:val="both"/>
+              <w:rPr>
+                <w:rFonts w:ascii="Stylus BT" w:hAnsi="Stylus BT"/>
+                <w:bCs/>
+              </w:rPr>
+            </w:pPr>
+            <w:r>
+              <w:rPr>
+                <w:rFonts w:ascii="Stylus BT" w:hAnsi="Stylus BT"/>
+                <w:bCs/>
+              </w:rPr>
+              <w:t>Usuario registrado</w:t>
+            </w:r>
+          </w:p>
+        </w:tc>
+      </w:tr>
+      <w:tr>
+        <w:trPr>
+          <w:trHeight w:val="266"/>
+        </w:trPr>
+        <w:tc>
+          <w:tcPr>
+            <w:tcW w:w="9067" w:type="dxa"/>
+            <w:tcBorders>
+              <w:top w:val="single" w:sz="4" w:space="0" w:color="000000"/>
+              <w:left w:val="single" w:sz="4" w:space="0" w:color="000000"/>
+              <w:bottom w:val="single" w:sz="4" w:space="0" w:color="000000"/>
+              <w:right w:val="single" w:sz="4" w:space="0" w:color="000000"/>
+            </w:tcBorders>
+            <w:shd w:val="clear" w:color="auto" w:fill="auto"/>
+            <w:tcMar>
+              <w:top w:w="0" w:type="dxa"/>
+              <w:left w:w="70" w:type="dxa"/>
+              <w:bottom w:w="0" w:type="dxa"/>
+              <w:right w:w="70" w:type="dxa"/>
+            </w:tcMar>
+          </w:tcPr>
+          <w:p>
+            <w:pPr>
+              <w:jc w:val="both"/>
+              <w:rPr>
+                <w:rFonts w:ascii="Stylus BT" w:hAnsi="Stylus BT"/>
+                <w:b/>
+                <w:bCs/>
+              </w:rPr>
+            </w:pPr>
+            <w:r>
+              <w:rPr>
+                <w:rFonts w:ascii="Stylus BT" w:hAnsi="Stylus BT"/>
+                <w:b/>
+                <w:bCs/>
+              </w:rPr>
+              <w:t>Precondiciones:</w:t>
+            </w:r>
+          </w:p>
+          <w:p>
+            <w:pPr>
+              <w:jc w:val="both"/>
+              <w:rPr>
+                <w:rFonts w:ascii="Stylus BT" w:hAnsi="Stylus BT"/>
+                <w:bCs/>
+              </w:rPr>
+            </w:pPr>
+            <w:r>
+              <w:rPr>
+                <w:rFonts w:ascii="Stylus BT" w:hAnsi="Stylus BT"/>
+                <w:bCs/>
+              </w:rPr>
+              <w:t xml:space="preserve">Estar identificado en el sistema y </w:t>
+            </w:r>
+            <w:r>
+              <w:rPr>
+                <w:rFonts w:ascii="Stylus BT" w:hAnsi="Stylus BT"/>
+                <w:bCs/>
+              </w:rPr>
+              <w:t>haber actualiza</w:t>
+            </w:r>
+            <w:r>
+              <w:rPr>
+                <w:rFonts w:ascii="Stylus BT" w:hAnsi="Stylus BT"/>
+                <w:bCs/>
+              </w:rPr>
+              <w:t xml:space="preserve">do </w:t>
+            </w:r>
+            <w:r>
+              <w:rPr>
+                <w:rFonts w:ascii="Stylus BT" w:hAnsi="Stylus BT"/>
+                <w:bCs/>
+              </w:rPr>
+              <w:t>el peso</w:t>
+            </w:r>
+          </w:p>
+        </w:tc>
+      </w:tr>
+      <w:tr>
+        <w:trPr>
+          <w:trHeight w:val="266"/>
+        </w:trPr>
+        <w:tc>
+          <w:tcPr>
+            <w:tcW w:w="9067" w:type="dxa"/>
+            <w:tcBorders>
+              <w:top w:val="single" w:sz="4" w:space="0" w:color="000000"/>
+              <w:left w:val="single" w:sz="4" w:space="0" w:color="000000"/>
+              <w:bottom w:val="single" w:sz="4" w:space="0" w:color="000000"/>
+              <w:right w:val="single" w:sz="4" w:space="0" w:color="000000"/>
+            </w:tcBorders>
+            <w:shd w:val="clear" w:color="auto" w:fill="auto"/>
+            <w:tcMar>
+              <w:top w:w="0" w:type="dxa"/>
+              <w:left w:w="70" w:type="dxa"/>
+              <w:bottom w:w="0" w:type="dxa"/>
+              <w:right w:w="70" w:type="dxa"/>
+            </w:tcMar>
+          </w:tcPr>
+          <w:p>
+            <w:pPr>
+              <w:jc w:val="both"/>
+              <w:rPr>
+                <w:rFonts w:ascii="Stylus BT" w:hAnsi="Stylus BT"/>
+                <w:b/>
+                <w:bCs/>
+              </w:rPr>
+            </w:pPr>
+            <w:r>
+              <w:rPr>
+                <w:rFonts w:ascii="Stylus BT" w:hAnsi="Stylus BT"/>
+                <w:b/>
+                <w:bCs/>
+              </w:rPr>
+              <w:t xml:space="preserve">Curso normal: </w:t>
+            </w:r>
+          </w:p>
+          <w:p>
+            <w:pPr>
+              <w:pStyle w:val="Prrafodelista"/>
+              <w:numPr>
+                <w:ilvl w:val="0"/>
+                <w:numId w:val="12"/>
+              </w:numPr>
+              <w:jc w:val="both"/>
+              <w:rPr>
+                <w:rFonts w:ascii="Stylus BT" w:hAnsi="Stylus BT"/>
+                <w:bCs/>
+              </w:rPr>
+            </w:pPr>
+            <w:r>
+              <w:rPr>
+                <w:rFonts w:ascii="Stylus BT" w:hAnsi="Stylus BT"/>
+                <w:bCs/>
+              </w:rPr>
+              <w:t>El sistema realiza los cálculos en función del nuevo peso</w:t>
+            </w:r>
+          </w:p>
+          <w:p>
+            <w:pPr>
+              <w:pStyle w:val="Prrafodelista"/>
+              <w:numPr>
+                <w:ilvl w:val="0"/>
+                <w:numId w:val="12"/>
+              </w:numPr>
+              <w:jc w:val="both"/>
+              <w:rPr>
+                <w:rFonts w:ascii="Stylus BT" w:hAnsi="Stylus BT"/>
+                <w:bCs/>
+              </w:rPr>
+            </w:pPr>
+            <w:r>
+              <w:rPr>
+                <w:rFonts w:ascii="Stylus BT" w:hAnsi="Stylus BT"/>
+                <w:bCs/>
+              </w:rPr>
+              <w:t>El sistema guarda en la base de datos la nueva tabla de intercambios</w:t>
+            </w:r>
+            <w:r>
+              <w:rPr>
+                <w:rFonts w:ascii="Stylus BT" w:hAnsi="Stylus BT"/>
+                <w:bCs/>
+              </w:rPr>
+              <w:t xml:space="preserve"> </w:t>
+            </w:r>
+          </w:p>
+        </w:tc>
+      </w:tr>
+      <w:tr>
+        <w:trPr>
+          <w:trHeight w:val="266"/>
+        </w:trPr>
+        <w:tc>
+          <w:tcPr>
+            <w:tcW w:w="9067" w:type="dxa"/>
+            <w:tcBorders>
+              <w:top w:val="single" w:sz="4" w:space="0" w:color="000000"/>
+              <w:left w:val="single" w:sz="4" w:space="0" w:color="000000"/>
+              <w:bottom w:val="single" w:sz="4" w:space="0" w:color="000000"/>
+              <w:right w:val="single" w:sz="4" w:space="0" w:color="000000"/>
+            </w:tcBorders>
+            <w:shd w:val="clear" w:color="auto" w:fill="auto"/>
+            <w:tcMar>
+              <w:top w:w="0" w:type="dxa"/>
+              <w:left w:w="70" w:type="dxa"/>
+              <w:bottom w:w="0" w:type="dxa"/>
+              <w:right w:w="70" w:type="dxa"/>
+            </w:tcMar>
+          </w:tcPr>
+          <w:p>
+            <w:pPr>
+              <w:jc w:val="both"/>
+              <w:rPr>
+                <w:rFonts w:ascii="Stylus BT" w:hAnsi="Stylus BT"/>
+                <w:b/>
+                <w:bCs/>
+              </w:rPr>
+            </w:pPr>
+            <w:r>
+              <w:rPr>
+                <w:rFonts w:ascii="Stylus BT" w:hAnsi="Stylus BT"/>
+                <w:b/>
+                <w:bCs/>
+              </w:rPr>
+              <w:t xml:space="preserve">Postcondiciones: </w:t>
+            </w:r>
+          </w:p>
+          <w:p>
+            <w:pPr>
+              <w:jc w:val="both"/>
+              <w:rPr>
+                <w:rFonts w:ascii="Stylus BT" w:hAnsi="Stylus BT"/>
+                <w:bCs/>
+              </w:rPr>
+            </w:pPr>
+            <w:r>
+              <w:rPr>
+                <w:rFonts w:ascii="Stylus BT" w:hAnsi="Stylus BT"/>
+                <w:bCs/>
+              </w:rPr>
+              <w:t>Se crea una nueva tabla de intercambios para el usuario</w:t>
+            </w:r>
+          </w:p>
+        </w:tc>
+      </w:tr>
+      <w:tr>
+        <w:trPr>
+          <w:trHeight w:val="266"/>
+        </w:trPr>
+        <w:tc>
+          <w:tcPr>
+            <w:tcW w:w="9067" w:type="dxa"/>
+            <w:tcBorders>
+              <w:top w:val="single" w:sz="4" w:space="0" w:color="000000"/>
+              <w:left w:val="single" w:sz="4" w:space="0" w:color="000000"/>
+              <w:bottom w:val="single" w:sz="4" w:space="0" w:color="000000"/>
+              <w:right w:val="single" w:sz="4" w:space="0" w:color="000000"/>
+            </w:tcBorders>
+            <w:shd w:val="clear" w:color="auto" w:fill="auto"/>
+            <w:tcMar>
+              <w:top w:w="0" w:type="dxa"/>
+              <w:left w:w="70" w:type="dxa"/>
+              <w:bottom w:w="0" w:type="dxa"/>
+              <w:right w:w="70" w:type="dxa"/>
+            </w:tcMar>
+          </w:tcPr>
+          <w:p>
+            <w:pPr>
+              <w:jc w:val="both"/>
+              <w:rPr>
+                <w:rFonts w:ascii="Stylus BT" w:hAnsi="Stylus BT"/>
+                <w:b/>
+                <w:bCs/>
+              </w:rPr>
+            </w:pPr>
+            <w:r>
+              <w:rPr>
+                <w:rFonts w:ascii="Stylus BT" w:hAnsi="Stylus BT"/>
+                <w:b/>
+                <w:bCs/>
+              </w:rPr>
+              <w:t xml:space="preserve">Alternativas: </w:t>
+            </w:r>
+          </w:p>
+          <w:p>
+            <w:pPr>
+              <w:jc w:val="both"/>
+              <w:rPr>
+                <w:rFonts w:ascii="Stylus BT" w:hAnsi="Stylus BT"/>
+                <w:bCs/>
+              </w:rPr>
+            </w:pPr>
+            <w:r>
+              <w:rPr>
+                <w:rFonts w:ascii="Stylus BT" w:hAnsi="Stylus BT"/>
+                <w:bCs/>
+              </w:rPr>
+              <w:t>Ninguna</w:t>
+            </w:r>
+          </w:p>
+        </w:tc>
+      </w:tr>
+    </w:tbl>
+    <w:p/>
+    <w:tbl>
+      <w:tblPr>
+        <w:tblW w:w="9067" w:type="dxa"/>
+        <w:tblLayout w:type="fixed"/>
+        <w:tblCellMar>
+          <w:left w:w="10" w:type="dxa"/>
+          <w:right w:w="10" w:type="dxa"/>
+        </w:tblCellMar>
+        <w:tblLook w:val="0000"/>
+      </w:tblPr>
+      <w:tblGrid>
+        <w:gridCol w:w="9067"/>
+      </w:tblGrid>
+      <w:tr>
+        <w:trPr>
+          <w:trHeight w:val="753"/>
+        </w:trPr>
+        <w:tc>
+          <w:tcPr>
+            <w:tcW w:w="9067" w:type="dxa"/>
+            <w:tcBorders>
+              <w:top w:val="single" w:sz="4" w:space="0" w:color="000000"/>
+              <w:left w:val="single" w:sz="4" w:space="0" w:color="000000"/>
+              <w:bottom w:val="single" w:sz="4" w:space="0" w:color="000000"/>
+              <w:right w:val="single" w:sz="4" w:space="0" w:color="000000"/>
+            </w:tcBorders>
+            <w:shd w:val="clear" w:color="auto" w:fill="D9D9D9"/>
+            <w:tcMar>
+              <w:top w:w="0" w:type="dxa"/>
+              <w:left w:w="70" w:type="dxa"/>
+              <w:bottom w:w="0" w:type="dxa"/>
+              <w:right w:w="70" w:type="dxa"/>
+            </w:tcMar>
+          </w:tcPr>
+          <w:p>
+            <w:pPr>
+              <w:jc w:val="both"/>
+              <w:rPr>
+                <w:rFonts w:ascii="Stylus BT" w:hAnsi="Stylus BT"/>
+                <w:b/>
+                <w:bCs/>
+              </w:rPr>
+            </w:pPr>
+            <w:r>
+              <w:rPr>
+                <w:rFonts w:ascii="Stylus BT" w:hAnsi="Stylus BT"/>
+                <w:b/>
+                <w:bCs/>
+              </w:rPr>
+              <w:t xml:space="preserve">Nombre: </w:t>
+            </w:r>
+            <w:r>
+              <w:rPr>
+                <w:rFonts w:ascii="Stylus BT" w:hAnsi="Stylus BT"/>
+                <w:b/>
+                <w:bCs/>
+              </w:rPr>
+              <w:t>Hacer test 3 días</w:t>
+            </w:r>
+          </w:p>
+          <w:p>
+            <w:pPr>
+              <w:pStyle w:val="Ttulo5"/>
+              <w:jc w:val="both"/>
+            </w:pPr>
+            <w:r>
+              <w:rPr>
+                <w:rFonts w:ascii="Stylus BT" w:hAnsi="Stylus BT"/>
+                <w:sz w:val="24"/>
+              </w:rPr>
+              <w:t>ID: user_</w:t>
+            </w:r>
+            <w:r>
+              <w:rPr>
+                <w:rFonts w:ascii="Stylus BT" w:hAnsi="Stylus BT"/>
+                <w:sz w:val="24"/>
+              </w:rPr>
+              <w:t>test</w:t>
+            </w:r>
+          </w:p>
+        </w:tc>
+      </w:tr>
+      <w:tr>
+        <w:trPr>
+          <w:trHeight w:val="266"/>
+        </w:trPr>
+        <w:tc>
+          <w:tcPr>
+            <w:tcW w:w="9067" w:type="dxa"/>
+            <w:tcBorders>
+              <w:top w:val="single" w:sz="4" w:space="0" w:color="000000"/>
+              <w:left w:val="single" w:sz="4" w:space="0" w:color="000000"/>
+              <w:bottom w:val="single" w:sz="4" w:space="0" w:color="000000"/>
+              <w:right w:val="single" w:sz="4" w:space="0" w:color="000000"/>
+            </w:tcBorders>
+            <w:shd w:val="clear" w:color="auto" w:fill="auto"/>
+            <w:tcMar>
+              <w:top w:w="0" w:type="dxa"/>
+              <w:left w:w="70" w:type="dxa"/>
+              <w:bottom w:w="0" w:type="dxa"/>
+              <w:right w:w="70" w:type="dxa"/>
+            </w:tcMar>
+          </w:tcPr>
+          <w:p>
+            <w:pPr>
+              <w:jc w:val="both"/>
+              <w:rPr>
+                <w:rFonts w:ascii="Stylus BT" w:hAnsi="Stylus BT"/>
+                <w:b/>
+                <w:bCs/>
+              </w:rPr>
+            </w:pPr>
+            <w:r>
+              <w:rPr>
+                <w:rFonts w:ascii="Stylus BT" w:hAnsi="Stylus BT"/>
+                <w:b/>
+                <w:bCs/>
+              </w:rPr>
+              <w:t xml:space="preserve">Descripción: </w:t>
+            </w:r>
+          </w:p>
+          <w:p>
+            <w:pPr>
+              <w:jc w:val="both"/>
+              <w:rPr>
+                <w:rFonts w:ascii="Stylus BT" w:hAnsi="Stylus BT"/>
+                <w:bCs/>
+              </w:rPr>
+            </w:pPr>
+            <w:r>
+              <w:rPr>
+                <w:rFonts w:ascii="Stylus BT" w:hAnsi="Stylus BT"/>
+                <w:bCs/>
+              </w:rPr>
+              <w:t>El usuario realiza el test de los tres días</w:t>
+            </w:r>
+          </w:p>
+        </w:tc>
+      </w:tr>
+      <w:tr>
+        <w:trPr>
+          <w:trHeight w:val="266"/>
+        </w:trPr>
+        <w:tc>
+          <w:tcPr>
+            <w:tcW w:w="9067" w:type="dxa"/>
+            <w:tcBorders>
+              <w:top w:val="single" w:sz="4" w:space="0" w:color="000000"/>
+              <w:left w:val="single" w:sz="4" w:space="0" w:color="000000"/>
+              <w:bottom w:val="single" w:sz="4" w:space="0" w:color="000000"/>
+              <w:right w:val="single" w:sz="4" w:space="0" w:color="000000"/>
+            </w:tcBorders>
+            <w:shd w:val="clear" w:color="auto" w:fill="auto"/>
+            <w:tcMar>
+              <w:top w:w="0" w:type="dxa"/>
+              <w:left w:w="70" w:type="dxa"/>
+              <w:bottom w:w="0" w:type="dxa"/>
+              <w:right w:w="70" w:type="dxa"/>
+            </w:tcMar>
+          </w:tcPr>
+          <w:p>
+            <w:pPr>
+              <w:jc w:val="both"/>
+              <w:rPr>
+                <w:rFonts w:ascii="Stylus BT" w:hAnsi="Stylus BT"/>
+                <w:b/>
+                <w:bCs/>
+              </w:rPr>
+            </w:pPr>
+            <w:r>
+              <w:rPr>
+                <w:rFonts w:ascii="Stylus BT" w:hAnsi="Stylus BT"/>
+                <w:b/>
+                <w:bCs/>
+              </w:rPr>
+              <w:t>Actores:</w:t>
+            </w:r>
+          </w:p>
+          <w:p>
+            <w:pPr>
+              <w:jc w:val="both"/>
+              <w:rPr>
+                <w:rFonts w:ascii="Stylus BT" w:hAnsi="Stylus BT"/>
+                <w:bCs/>
+              </w:rPr>
+            </w:pPr>
+            <w:r>
+              <w:rPr>
+                <w:rFonts w:ascii="Stylus BT" w:hAnsi="Stylus BT"/>
+                <w:bCs/>
+              </w:rPr>
+              <w:t>Usuario registrado</w:t>
+            </w:r>
+          </w:p>
+        </w:tc>
+      </w:tr>
+      <w:tr>
+        <w:trPr>
+          <w:trHeight w:val="266"/>
+        </w:trPr>
+        <w:tc>
+          <w:tcPr>
+            <w:tcW w:w="9067" w:type="dxa"/>
+            <w:tcBorders>
+              <w:top w:val="single" w:sz="4" w:space="0" w:color="000000"/>
+              <w:left w:val="single" w:sz="4" w:space="0" w:color="000000"/>
+              <w:bottom w:val="single" w:sz="4" w:space="0" w:color="000000"/>
+              <w:right w:val="single" w:sz="4" w:space="0" w:color="000000"/>
+            </w:tcBorders>
+            <w:shd w:val="clear" w:color="auto" w:fill="auto"/>
+            <w:tcMar>
+              <w:top w:w="0" w:type="dxa"/>
+              <w:left w:w="70" w:type="dxa"/>
+              <w:bottom w:w="0" w:type="dxa"/>
+              <w:right w:w="70" w:type="dxa"/>
+            </w:tcMar>
+          </w:tcPr>
+          <w:p>
+            <w:pPr>
+              <w:jc w:val="both"/>
+              <w:rPr>
+                <w:rFonts w:ascii="Stylus BT" w:hAnsi="Stylus BT"/>
+                <w:b/>
+                <w:bCs/>
+              </w:rPr>
+            </w:pPr>
+            <w:r>
+              <w:rPr>
+                <w:rFonts w:ascii="Stylus BT" w:hAnsi="Stylus BT"/>
+                <w:b/>
+                <w:bCs/>
+              </w:rPr>
+              <w:t>Precondiciones:</w:t>
+            </w:r>
+          </w:p>
+          <w:p>
+            <w:pPr>
+              <w:jc w:val="both"/>
+              <w:rPr>
+                <w:rFonts w:ascii="Stylus BT" w:hAnsi="Stylus BT"/>
+                <w:bCs/>
+              </w:rPr>
+            </w:pPr>
+            <w:r>
+              <w:rPr>
+                <w:rFonts w:ascii="Stylus BT" w:hAnsi="Stylus BT"/>
+                <w:bCs/>
+              </w:rPr>
+              <w:t>Estar identificado en el sistema</w:t>
+            </w:r>
+          </w:p>
+        </w:tc>
+      </w:tr>
+      <w:tr>
+        <w:trPr>
+          <w:trHeight w:val="266"/>
+        </w:trPr>
+        <w:tc>
+          <w:tcPr>
+            <w:tcW w:w="9067" w:type="dxa"/>
+            <w:tcBorders>
+              <w:top w:val="single" w:sz="4" w:space="0" w:color="000000"/>
+              <w:left w:val="single" w:sz="4" w:space="0" w:color="000000"/>
+              <w:bottom w:val="single" w:sz="4" w:space="0" w:color="000000"/>
+              <w:right w:val="single" w:sz="4" w:space="0" w:color="000000"/>
+            </w:tcBorders>
+            <w:shd w:val="clear" w:color="auto" w:fill="auto"/>
+            <w:tcMar>
+              <w:top w:w="0" w:type="dxa"/>
+              <w:left w:w="70" w:type="dxa"/>
+              <w:bottom w:w="0" w:type="dxa"/>
+              <w:right w:w="70" w:type="dxa"/>
+            </w:tcMar>
+          </w:tcPr>
+          <w:p>
+            <w:pPr>
+              <w:jc w:val="both"/>
+              <w:rPr>
+                <w:rFonts w:ascii="Stylus BT" w:hAnsi="Stylus BT"/>
+                <w:b/>
+                <w:bCs/>
+              </w:rPr>
+            </w:pPr>
+            <w:r>
+              <w:rPr>
+                <w:rFonts w:ascii="Stylus BT" w:hAnsi="Stylus BT"/>
+                <w:b/>
+                <w:bCs/>
+              </w:rPr>
+              <w:t xml:space="preserve">Curso normal: </w:t>
+            </w:r>
+          </w:p>
+          <w:p>
+            <w:pPr>
+              <w:pStyle w:val="Prrafodelista"/>
+              <w:numPr>
+                <w:ilvl w:val="0"/>
+                <w:numId w:val="13"/>
+              </w:numPr>
+              <w:jc w:val="both"/>
+              <w:rPr>
+                <w:rFonts w:ascii="Stylus BT" w:hAnsi="Stylus BT"/>
+                <w:bCs/>
+              </w:rPr>
+            </w:pPr>
+            <w:r>
+              <w:rPr>
+                <w:rFonts w:ascii="Stylus BT" w:hAnsi="Stylus BT"/>
+                <w:bCs/>
+              </w:rPr>
+              <w:t>El usuario selecciona un día</w:t>
+            </w:r>
+          </w:p>
+          <w:p>
+            <w:pPr>
+              <w:pStyle w:val="Prrafodelista"/>
+              <w:numPr>
+                <w:ilvl w:val="0"/>
+                <w:numId w:val="13"/>
+              </w:numPr>
+              <w:jc w:val="both"/>
+              <w:rPr>
+                <w:rFonts w:ascii="Stylus BT" w:hAnsi="Stylus BT"/>
+                <w:bCs/>
+              </w:rPr>
+            </w:pPr>
+            <w:r>
+              <w:rPr>
+                <w:rFonts w:ascii="Stylus BT" w:hAnsi="Stylus BT"/>
+                <w:bCs/>
+              </w:rPr>
+              <w:lastRenderedPageBreak/>
+              <w:t>El usuario selecciona un momento del día</w:t>
+            </w:r>
+          </w:p>
+          <w:p>
+            <w:pPr>
+              <w:pStyle w:val="Prrafodelista"/>
+              <w:numPr>
+                <w:ilvl w:val="0"/>
+                <w:numId w:val="13"/>
+              </w:numPr>
+              <w:jc w:val="both"/>
+              <w:rPr>
+                <w:rFonts w:ascii="Stylus BT" w:hAnsi="Stylus BT"/>
+                <w:bCs/>
+              </w:rPr>
+            </w:pPr>
+            <w:r>
+              <w:rPr>
+                <w:rFonts w:ascii="Stylus BT" w:hAnsi="Stylus BT"/>
+                <w:bCs/>
+              </w:rPr>
+              <w:t>El usuario selecciona un tipo de alimento</w:t>
+            </w:r>
+          </w:p>
+          <w:p>
+            <w:pPr>
+              <w:pStyle w:val="Prrafodelista"/>
+              <w:numPr>
+                <w:ilvl w:val="0"/>
+                <w:numId w:val="13"/>
+              </w:numPr>
+              <w:jc w:val="both"/>
+              <w:rPr>
+                <w:rFonts w:ascii="Stylus BT" w:hAnsi="Stylus BT"/>
+                <w:bCs/>
+              </w:rPr>
+            </w:pPr>
+            <w:r>
+              <w:rPr>
+                <w:rFonts w:ascii="Stylus BT" w:hAnsi="Stylus BT"/>
+                <w:bCs/>
+              </w:rPr>
+              <w:t>El usuario selecciona un alimento</w:t>
+            </w:r>
+          </w:p>
+          <w:p>
+            <w:pPr>
+              <w:pStyle w:val="Prrafodelista"/>
+              <w:numPr>
+                <w:ilvl w:val="0"/>
+                <w:numId w:val="13"/>
+              </w:numPr>
+              <w:jc w:val="both"/>
+              <w:rPr>
+                <w:rFonts w:ascii="Stylus BT" w:hAnsi="Stylus BT"/>
+                <w:bCs/>
+              </w:rPr>
+            </w:pPr>
+            <w:r>
+              <w:rPr>
+                <w:rFonts w:ascii="Stylus BT" w:hAnsi="Stylus BT"/>
+                <w:bCs/>
+              </w:rPr>
+              <w:t>El usuario indica una cantidad del alimento</w:t>
+            </w:r>
+          </w:p>
+          <w:p>
+            <w:pPr>
+              <w:pStyle w:val="Prrafodelista"/>
+              <w:numPr>
+                <w:ilvl w:val="0"/>
+                <w:numId w:val="13"/>
+              </w:numPr>
+              <w:jc w:val="both"/>
+              <w:rPr>
+                <w:rFonts w:ascii="Stylus BT" w:hAnsi="Stylus BT"/>
+                <w:bCs/>
+              </w:rPr>
+            </w:pPr>
+            <w:r>
+              <w:rPr>
+                <w:rFonts w:ascii="Stylus BT" w:hAnsi="Stylus BT"/>
+                <w:bCs/>
+              </w:rPr>
+              <w:t xml:space="preserve">Vuelve al paso 1 hasta que le dé a </w:t>
+            </w:r>
+            <w:r>
+              <w:rPr>
+                <w:rFonts w:ascii="Stylus BT" w:hAnsi="Stylus BT" w:hint="eastAsia"/>
+                <w:bCs/>
+              </w:rPr>
+              <w:t>“</w:t>
+            </w:r>
+            <w:r>
+              <w:rPr>
+                <w:rFonts w:ascii="Stylus BT" w:hAnsi="Stylus BT"/>
+                <w:bCs/>
+              </w:rPr>
+              <w:t>Terminar</w:t>
+            </w:r>
+            <w:r>
+              <w:rPr>
+                <w:rFonts w:ascii="Stylus BT" w:hAnsi="Stylus BT" w:hint="eastAsia"/>
+                <w:bCs/>
+              </w:rPr>
+              <w:t>”</w:t>
+            </w:r>
+          </w:p>
+        </w:tc>
+      </w:tr>
+      <w:tr>
+        <w:trPr>
+          <w:trHeight w:val="266"/>
+        </w:trPr>
+        <w:tc>
+          <w:tcPr>
+            <w:tcW w:w="9067" w:type="dxa"/>
+            <w:tcBorders>
+              <w:top w:val="single" w:sz="4" w:space="0" w:color="000000"/>
+              <w:left w:val="single" w:sz="4" w:space="0" w:color="000000"/>
+              <w:bottom w:val="single" w:sz="4" w:space="0" w:color="000000"/>
+              <w:right w:val="single" w:sz="4" w:space="0" w:color="000000"/>
+            </w:tcBorders>
+            <w:shd w:val="clear" w:color="auto" w:fill="auto"/>
+            <w:tcMar>
+              <w:top w:w="0" w:type="dxa"/>
+              <w:left w:w="70" w:type="dxa"/>
+              <w:bottom w:w="0" w:type="dxa"/>
+              <w:right w:w="70" w:type="dxa"/>
+            </w:tcMar>
+          </w:tcPr>
+          <w:p>
+            <w:pPr>
+              <w:jc w:val="both"/>
+              <w:rPr>
+                <w:rFonts w:ascii="Stylus BT" w:hAnsi="Stylus BT"/>
+                <w:b/>
+                <w:bCs/>
+              </w:rPr>
+            </w:pPr>
+            <w:r>
+              <w:rPr>
+                <w:rFonts w:ascii="Stylus BT" w:hAnsi="Stylus BT"/>
+                <w:b/>
+                <w:bCs/>
+              </w:rPr>
+              <w:lastRenderedPageBreak/>
+              <w:t xml:space="preserve">Postcondiciones: </w:t>
+            </w:r>
+          </w:p>
+          <w:p>
+            <w:pPr>
+              <w:jc w:val="both"/>
+              <w:rPr>
+                <w:rFonts w:ascii="Stylus BT" w:hAnsi="Stylus BT"/>
+                <w:bCs/>
+              </w:rPr>
+            </w:pPr>
+            <w:r>
+              <w:rPr>
+                <w:rFonts w:ascii="Stylus BT" w:hAnsi="Stylus BT"/>
+                <w:bCs/>
+              </w:rPr>
+              <w:t>El sistema guarda el listado de alimentos y la cantidad consumida</w:t>
+            </w:r>
+          </w:p>
+        </w:tc>
+      </w:tr>
+      <w:tr>
+        <w:trPr>
+          <w:trHeight w:val="266"/>
+        </w:trPr>
+        <w:tc>
+          <w:tcPr>
+            <w:tcW w:w="9067" w:type="dxa"/>
+            <w:tcBorders>
+              <w:top w:val="single" w:sz="4" w:space="0" w:color="000000"/>
+              <w:left w:val="single" w:sz="4" w:space="0" w:color="000000"/>
+              <w:bottom w:val="single" w:sz="4" w:space="0" w:color="000000"/>
+              <w:right w:val="single" w:sz="4" w:space="0" w:color="000000"/>
+            </w:tcBorders>
+            <w:shd w:val="clear" w:color="auto" w:fill="auto"/>
+            <w:tcMar>
+              <w:top w:w="0" w:type="dxa"/>
+              <w:left w:w="70" w:type="dxa"/>
+              <w:bottom w:w="0" w:type="dxa"/>
+              <w:right w:w="70" w:type="dxa"/>
+            </w:tcMar>
+          </w:tcPr>
+          <w:p>
+            <w:pPr>
+              <w:jc w:val="both"/>
+              <w:rPr>
+                <w:rFonts w:ascii="Stylus BT" w:hAnsi="Stylus BT"/>
+                <w:b/>
+                <w:bCs/>
+              </w:rPr>
+            </w:pPr>
+            <w:r>
+              <w:rPr>
+                <w:rFonts w:ascii="Stylus BT" w:hAnsi="Stylus BT"/>
+                <w:b/>
+                <w:bCs/>
+              </w:rPr>
+              <w:t xml:space="preserve">Alternativas: </w:t>
+            </w:r>
+          </w:p>
+          <w:p>
+            <w:pPr>
+              <w:jc w:val="both"/>
+              <w:rPr>
+                <w:rFonts w:ascii="Stylus BT" w:hAnsi="Stylus BT"/>
+                <w:bCs/>
+              </w:rPr>
+            </w:pPr>
+            <w:r>
+              <w:rPr>
+                <w:rFonts w:ascii="Stylus BT" w:hAnsi="Stylus BT"/>
+                <w:bCs/>
+              </w:rPr>
+              <w:t>Ninguna</w:t>
+            </w:r>
+          </w:p>
+        </w:tc>
+      </w:tr>
+    </w:tbl>
+    <w:p/>
+    <w:tbl>
+      <w:tblPr>
+        <w:tblW w:w="9067" w:type="dxa"/>
+        <w:tblLayout w:type="fixed"/>
+        <w:tblCellMar>
+          <w:left w:w="10" w:type="dxa"/>
+          <w:right w:w="10" w:type="dxa"/>
+        </w:tblCellMar>
+        <w:tblLook w:val="0000"/>
+      </w:tblPr>
+      <w:tblGrid>
+        <w:gridCol w:w="9067"/>
+      </w:tblGrid>
+      <w:tr>
+        <w:trPr>
+          <w:trHeight w:val="753"/>
+        </w:trPr>
+        <w:tc>
+          <w:tcPr>
+            <w:tcW w:w="9067" w:type="dxa"/>
+            <w:tcBorders>
+              <w:top w:val="single" w:sz="4" w:space="0" w:color="000000"/>
+              <w:left w:val="single" w:sz="4" w:space="0" w:color="000000"/>
+              <w:bottom w:val="single" w:sz="4" w:space="0" w:color="000000"/>
+              <w:right w:val="single" w:sz="4" w:space="0" w:color="000000"/>
+            </w:tcBorders>
+            <w:shd w:val="clear" w:color="auto" w:fill="D9D9D9"/>
+            <w:tcMar>
+              <w:top w:w="0" w:type="dxa"/>
+              <w:left w:w="70" w:type="dxa"/>
+              <w:bottom w:w="0" w:type="dxa"/>
+              <w:right w:w="70" w:type="dxa"/>
+            </w:tcMar>
+          </w:tcPr>
+          <w:p>
+            <w:pPr>
+              <w:jc w:val="both"/>
+              <w:rPr>
+                <w:rFonts w:ascii="Stylus BT" w:hAnsi="Stylus BT"/>
+                <w:b/>
+                <w:bCs/>
+              </w:rPr>
+            </w:pPr>
+            <w:r>
+              <w:rPr>
+                <w:rFonts w:ascii="Stylus BT" w:hAnsi="Stylus BT"/>
+                <w:b/>
+                <w:bCs/>
+              </w:rPr>
+              <w:t xml:space="preserve">Nombre: </w:t>
+            </w:r>
+            <w:r>
+              <w:rPr>
+                <w:rFonts w:ascii="Stylus BT" w:hAnsi="Stylus BT"/>
+                <w:b/>
+                <w:bCs/>
+              </w:rPr>
+              <w:t>Consultar tabla de intercambios</w:t>
+            </w:r>
+          </w:p>
+          <w:p>
+            <w:pPr>
+              <w:pStyle w:val="Ttulo5"/>
+              <w:jc w:val="both"/>
+            </w:pPr>
+            <w:r>
+              <w:rPr>
+                <w:rFonts w:ascii="Stylus BT" w:hAnsi="Stylus BT"/>
+                <w:sz w:val="24"/>
+              </w:rPr>
+              <w:t>ID: user_</w:t>
+            </w:r>
+            <w:r>
+              <w:rPr>
+                <w:rFonts w:ascii="Stylus BT" w:hAnsi="Stylus BT"/>
+                <w:sz w:val="24"/>
+              </w:rPr>
+              <w:t>cons_inter</w:t>
+            </w:r>
+          </w:p>
+        </w:tc>
+      </w:tr>
+      <w:tr>
+        <w:trPr>
+          <w:trHeight w:val="266"/>
+        </w:trPr>
+        <w:tc>
+          <w:tcPr>
+            <w:tcW w:w="9067" w:type="dxa"/>
+            <w:tcBorders>
+              <w:top w:val="single" w:sz="4" w:space="0" w:color="000000"/>
+              <w:left w:val="single" w:sz="4" w:space="0" w:color="000000"/>
+              <w:bottom w:val="single" w:sz="4" w:space="0" w:color="000000"/>
+              <w:right w:val="single" w:sz="4" w:space="0" w:color="000000"/>
+            </w:tcBorders>
+            <w:shd w:val="clear" w:color="auto" w:fill="auto"/>
+            <w:tcMar>
+              <w:top w:w="0" w:type="dxa"/>
+              <w:left w:w="70" w:type="dxa"/>
+              <w:bottom w:w="0" w:type="dxa"/>
+              <w:right w:w="70" w:type="dxa"/>
+            </w:tcMar>
+          </w:tcPr>
+          <w:p>
+            <w:pPr>
+              <w:jc w:val="both"/>
+              <w:rPr>
+                <w:rFonts w:ascii="Stylus BT" w:hAnsi="Stylus BT"/>
+                <w:b/>
+                <w:bCs/>
+              </w:rPr>
+            </w:pPr>
+            <w:r>
+              <w:rPr>
+                <w:rFonts w:ascii="Stylus BT" w:hAnsi="Stylus BT"/>
+                <w:b/>
+                <w:bCs/>
+              </w:rPr>
+              <w:t xml:space="preserve">Descripción: </w:t>
+            </w:r>
+          </w:p>
+          <w:p>
+            <w:pPr>
+              <w:jc w:val="both"/>
+              <w:rPr>
+                <w:rFonts w:ascii="Stylus BT" w:hAnsi="Stylus BT"/>
+                <w:bCs/>
+              </w:rPr>
+            </w:pPr>
+            <w:r>
+              <w:rPr>
+                <w:rFonts w:ascii="Stylus BT" w:hAnsi="Stylus BT"/>
+                <w:bCs/>
+              </w:rPr>
+              <w:t>El usuario consulta la tabla de intercambios</w:t>
+            </w:r>
+          </w:p>
+        </w:tc>
+      </w:tr>
+      <w:tr>
+        <w:trPr>
+          <w:trHeight w:val="266"/>
+        </w:trPr>
+        <w:tc>
+          <w:tcPr>
+            <w:tcW w:w="9067" w:type="dxa"/>
+            <w:tcBorders>
+              <w:top w:val="single" w:sz="4" w:space="0" w:color="000000"/>
+              <w:left w:val="single" w:sz="4" w:space="0" w:color="000000"/>
+              <w:bottom w:val="single" w:sz="4" w:space="0" w:color="000000"/>
+              <w:right w:val="single" w:sz="4" w:space="0" w:color="000000"/>
+            </w:tcBorders>
+            <w:shd w:val="clear" w:color="auto" w:fill="auto"/>
+            <w:tcMar>
+              <w:top w:w="0" w:type="dxa"/>
+              <w:left w:w="70" w:type="dxa"/>
+              <w:bottom w:w="0" w:type="dxa"/>
+              <w:right w:w="70" w:type="dxa"/>
+            </w:tcMar>
+          </w:tcPr>
+          <w:p>
+            <w:pPr>
+              <w:jc w:val="both"/>
+              <w:rPr>
+                <w:rFonts w:ascii="Stylus BT" w:hAnsi="Stylus BT"/>
+                <w:b/>
+                <w:bCs/>
+              </w:rPr>
+            </w:pPr>
+            <w:r>
+              <w:rPr>
+                <w:rFonts w:ascii="Stylus BT" w:hAnsi="Stylus BT"/>
+                <w:b/>
+                <w:bCs/>
+              </w:rPr>
+              <w:t>Actores:</w:t>
+            </w:r>
+          </w:p>
+          <w:p>
+            <w:pPr>
+              <w:jc w:val="both"/>
+              <w:rPr>
+                <w:rFonts w:ascii="Stylus BT" w:hAnsi="Stylus BT"/>
+                <w:bCs/>
+              </w:rPr>
+            </w:pPr>
+            <w:r>
+              <w:rPr>
+                <w:rFonts w:ascii="Stylus BT" w:hAnsi="Stylus BT"/>
+                <w:bCs/>
+              </w:rPr>
+              <w:t>Usuario registrado</w:t>
+            </w:r>
+          </w:p>
+        </w:tc>
+      </w:tr>
+      <w:tr>
+        <w:trPr>
+          <w:trHeight w:val="266"/>
+        </w:trPr>
+        <w:tc>
+          <w:tcPr>
+            <w:tcW w:w="9067" w:type="dxa"/>
+            <w:tcBorders>
+              <w:top w:val="single" w:sz="4" w:space="0" w:color="000000"/>
+              <w:left w:val="single" w:sz="4" w:space="0" w:color="000000"/>
+              <w:bottom w:val="single" w:sz="4" w:space="0" w:color="000000"/>
+              <w:right w:val="single" w:sz="4" w:space="0" w:color="000000"/>
+            </w:tcBorders>
+            <w:shd w:val="clear" w:color="auto" w:fill="auto"/>
+            <w:tcMar>
+              <w:top w:w="0" w:type="dxa"/>
+              <w:left w:w="70" w:type="dxa"/>
+              <w:bottom w:w="0" w:type="dxa"/>
+              <w:right w:w="70" w:type="dxa"/>
+            </w:tcMar>
+          </w:tcPr>
+          <w:p>
+            <w:pPr>
+              <w:jc w:val="both"/>
+              <w:rPr>
+                <w:rFonts w:ascii="Stylus BT" w:hAnsi="Stylus BT"/>
+                <w:b/>
+                <w:bCs/>
+              </w:rPr>
+            </w:pPr>
+            <w:r>
+              <w:rPr>
+                <w:rFonts w:ascii="Stylus BT" w:hAnsi="Stylus BT"/>
+                <w:b/>
+                <w:bCs/>
+              </w:rPr>
+              <w:t>Precondiciones:</w:t>
+            </w:r>
+          </w:p>
+          <w:p>
+            <w:pPr>
+              <w:jc w:val="both"/>
+              <w:rPr>
+                <w:rFonts w:ascii="Stylus BT" w:hAnsi="Stylus BT"/>
+                <w:bCs/>
+              </w:rPr>
+            </w:pPr>
+            <w:r>
+              <w:rPr>
+                <w:rFonts w:ascii="Stylus BT" w:hAnsi="Stylus BT"/>
+                <w:bCs/>
+              </w:rPr>
+              <w:t>Estar identificado en el sistema y haber actualizado el peso</w:t>
+            </w:r>
+          </w:p>
+        </w:tc>
+      </w:tr>
+      <w:tr>
+        <w:trPr>
+          <w:trHeight w:val="266"/>
+        </w:trPr>
+        <w:tc>
+          <w:tcPr>
+            <w:tcW w:w="9067" w:type="dxa"/>
+            <w:tcBorders>
+              <w:top w:val="single" w:sz="4" w:space="0" w:color="000000"/>
+              <w:left w:val="single" w:sz="4" w:space="0" w:color="000000"/>
+              <w:bottom w:val="single" w:sz="4" w:space="0" w:color="000000"/>
+              <w:right w:val="single" w:sz="4" w:space="0" w:color="000000"/>
+            </w:tcBorders>
+            <w:shd w:val="clear" w:color="auto" w:fill="auto"/>
+            <w:tcMar>
+              <w:top w:w="0" w:type="dxa"/>
+              <w:left w:w="70" w:type="dxa"/>
+              <w:bottom w:w="0" w:type="dxa"/>
+              <w:right w:w="70" w:type="dxa"/>
+            </w:tcMar>
+          </w:tcPr>
+          <w:p>
+            <w:pPr>
+              <w:jc w:val="both"/>
+              <w:rPr>
+                <w:rFonts w:ascii="Stylus BT" w:hAnsi="Stylus BT"/>
+                <w:b/>
+                <w:bCs/>
+              </w:rPr>
+            </w:pPr>
+            <w:r>
+              <w:rPr>
+                <w:rFonts w:ascii="Stylus BT" w:hAnsi="Stylus BT"/>
+                <w:b/>
+                <w:bCs/>
+              </w:rPr>
+              <w:t xml:space="preserve">Curso normal: </w:t>
+            </w:r>
+          </w:p>
+          <w:p>
+            <w:pPr>
+              <w:pStyle w:val="Prrafodelista"/>
+              <w:numPr>
+                <w:ilvl w:val="0"/>
+                <w:numId w:val="14"/>
+              </w:numPr>
+              <w:jc w:val="both"/>
+              <w:rPr>
+                <w:rFonts w:ascii="Stylus BT" w:hAnsi="Stylus BT"/>
+                <w:bCs/>
+              </w:rPr>
+            </w:pPr>
+            <w:r>
+              <w:rPr>
+                <w:rFonts w:ascii="Stylus BT" w:hAnsi="Stylus BT"/>
+                <w:bCs/>
+              </w:rPr>
+              <w:t>El sistema realiza los cálculos en función del nuevo peso</w:t>
+            </w:r>
+          </w:p>
+          <w:p>
+            <w:pPr>
+              <w:pStyle w:val="Prrafodelista"/>
+              <w:numPr>
+                <w:ilvl w:val="0"/>
+                <w:numId w:val="14"/>
+              </w:numPr>
+              <w:jc w:val="both"/>
+              <w:rPr>
+                <w:rFonts w:ascii="Stylus BT" w:hAnsi="Stylus BT"/>
+                <w:bCs/>
+              </w:rPr>
+            </w:pPr>
+            <w:r>
+              <w:rPr>
+                <w:rFonts w:ascii="Stylus BT" w:hAnsi="Stylus BT"/>
+                <w:bCs/>
+              </w:rPr>
+              <w:t xml:space="preserve">El sistema guarda en la base de datos la nueva tabla de intercambios </w:t>
+            </w:r>
+          </w:p>
+        </w:tc>
+      </w:tr>
+      <w:tr>
+        <w:trPr>
+          <w:trHeight w:val="266"/>
+        </w:trPr>
+        <w:tc>
+          <w:tcPr>
+            <w:tcW w:w="9067" w:type="dxa"/>
+            <w:tcBorders>
+              <w:top w:val="single" w:sz="4" w:space="0" w:color="000000"/>
+              <w:left w:val="single" w:sz="4" w:space="0" w:color="000000"/>
+              <w:bottom w:val="single" w:sz="4" w:space="0" w:color="000000"/>
+              <w:right w:val="single" w:sz="4" w:space="0" w:color="000000"/>
+            </w:tcBorders>
+            <w:shd w:val="clear" w:color="auto" w:fill="auto"/>
+            <w:tcMar>
+              <w:top w:w="0" w:type="dxa"/>
+              <w:left w:w="70" w:type="dxa"/>
+              <w:bottom w:w="0" w:type="dxa"/>
+              <w:right w:w="70" w:type="dxa"/>
+            </w:tcMar>
+          </w:tcPr>
+          <w:p>
+            <w:pPr>
+              <w:jc w:val="both"/>
+              <w:rPr>
+                <w:rFonts w:ascii="Stylus BT" w:hAnsi="Stylus BT"/>
+                <w:b/>
+                <w:bCs/>
+              </w:rPr>
+            </w:pPr>
+            <w:r>
+              <w:rPr>
+                <w:rFonts w:ascii="Stylus BT" w:hAnsi="Stylus BT"/>
+                <w:b/>
+                <w:bCs/>
+              </w:rPr>
+              <w:t xml:space="preserve">Postcondiciones: </w:t>
+            </w:r>
+          </w:p>
+          <w:p>
+            <w:pPr>
+              <w:jc w:val="both"/>
+              <w:rPr>
+                <w:rFonts w:ascii="Stylus BT" w:hAnsi="Stylus BT"/>
+                <w:bCs/>
+              </w:rPr>
+            </w:pPr>
+            <w:r>
+              <w:rPr>
+                <w:rFonts w:ascii="Stylus BT" w:hAnsi="Stylus BT"/>
+                <w:bCs/>
+              </w:rPr>
+              <w:t>Se crea una nueva tabla de intercambios para el usuario</w:t>
             </w:r>
           </w:p>
         </w:tc>
@@ -3691,7 +6302,7 @@
 
 <file path=word/endnotes.xml><?xml version="1.0" encoding="utf-8"?>
 <w:endnotes xmlns:ve="http://schemas.openxmlformats.org/markup-compatibility/2006" xmlns:o="urn:schemas-microsoft-com:office:office" xmlns:r="http://schemas.openxmlformats.org/officeDocument/2006/relationships" xmlns:m="http://schemas.openxmlformats.org/officeDocument/2006/math" xmlns:v="urn:schemas-microsoft-com:vml" xmlns:wp="http://schemas.openxmlformats.org/drawingml/2006/wordprocessingDrawing" xmlns:w10="urn:schemas-microsoft-com:office:word" xmlns:w="http://schemas.openxmlformats.org/wordprocessingml/2006/main" xmlns:wne="http://schemas.microsoft.com/office/word/2006/wordml">
-  <w:endnote w:type="separator" w:id="-1">
+  <w:endnote w:type="separator" w:id="0">
     <w:p>
       <w:pPr>
         <w:spacing w:after="0" w:line="240" w:lineRule="auto"/>
@@ -3701,7 +6312,7 @@
       </w:r>
     </w:p>
   </w:endnote>
-  <w:endnote w:type="continuationSeparator" w:id="0">
+  <w:endnote w:type="continuationSeparator" w:id="1">
     <w:p>
       <w:pPr>
         <w:spacing w:after="0" w:line="240" w:lineRule="auto"/>
@@ -3716,7 +6327,7 @@
 
 <file path=word/footnotes.xml><?xml version="1.0" encoding="utf-8"?>
 <w:footnotes xmlns:ve="http://schemas.openxmlformats.org/markup-compatibility/2006" xmlns:o="urn:schemas-microsoft-com:office:office" xmlns:r="http://schemas.openxmlformats.org/officeDocument/2006/relationships" xmlns:m="http://schemas.openxmlformats.org/officeDocument/2006/math" xmlns:v="urn:schemas-microsoft-com:vml" xmlns:wp="http://schemas.openxmlformats.org/drawingml/2006/wordprocessingDrawing" xmlns:w10="urn:schemas-microsoft-com:office:word" xmlns:w="http://schemas.openxmlformats.org/wordprocessingml/2006/main" xmlns:wne="http://schemas.microsoft.com/office/word/2006/wordml">
-  <w:footnote w:type="separator" w:id="-1">
+  <w:footnote w:type="separator" w:id="0">
     <w:p>
       <w:pPr>
         <w:spacing w:after="0" w:line="240" w:lineRule="auto"/>
@@ -3729,7 +6340,7 @@
       </w:r>
     </w:p>
   </w:footnote>
-  <w:footnote w:type="continuationSeparator" w:id="0">
+  <w:footnote w:type="continuationSeparator" w:id="1">
     <w:p>
       <w:pPr>
         <w:spacing w:after="0" w:line="240" w:lineRule="auto"/>
@@ -3745,6 +6356,92 @@
 <file path=word/numbering.xml><?xml version="1.0" encoding="utf-8"?>
 <w:numbering xmlns:ve="http://schemas.openxmlformats.org/markup-compatibility/2006" xmlns:o="urn:schemas-microsoft-com:office:office" xmlns:r="http://schemas.openxmlformats.org/officeDocument/2006/relationships" xmlns:m="http://schemas.openxmlformats.org/officeDocument/2006/math" xmlns:v="urn:schemas-microsoft-com:vml" xmlns:wp="http://schemas.openxmlformats.org/drawingml/2006/wordprocessingDrawing" xmlns:w10="urn:schemas-microsoft-com:office:word" xmlns:w="http://schemas.openxmlformats.org/wordprocessingml/2006/main" xmlns:wne="http://schemas.microsoft.com/office/word/2006/wordml">
   <w:abstractNum w:abstractNumId="0">
+    <w:nsid w:val="065F2896"/>
+    <w:multiLevelType w:val="hybridMultilevel"/>
+    <w:tmpl w:val="B76055DE"/>
+    <w:lvl w:ilvl="0" w:tplc="0C0A000F">
+      <w:start w:val="1"/>
+      <w:numFmt w:val="decimal"/>
+      <w:lvlText w:val="%1."/>
+      <w:lvlJc w:val="left"/>
+      <w:pPr>
+        <w:ind w:left="720" w:hanging="360"/>
+      </w:pPr>
+    </w:lvl>
+    <w:lvl w:ilvl="1" w:tplc="0C0A0019">
+      <w:start w:val="1"/>
+      <w:numFmt w:val="lowerLetter"/>
+      <w:lvlText w:val="%2."/>
+      <w:lvlJc w:val="left"/>
+      <w:pPr>
+        <w:ind w:left="1440" w:hanging="360"/>
+      </w:pPr>
+    </w:lvl>
+    <w:lvl w:ilvl="2" w:tplc="0C0A001B">
+      <w:start w:val="1"/>
+      <w:numFmt w:val="lowerRoman"/>
+      <w:lvlText w:val="%3."/>
+      <w:lvlJc w:val="right"/>
+      <w:pPr>
+        <w:ind w:left="2160" w:hanging="180"/>
+      </w:pPr>
+    </w:lvl>
+    <w:lvl w:ilvl="3" w:tplc="0C0A000F" w:tentative="1">
+      <w:start w:val="1"/>
+      <w:numFmt w:val="decimal"/>
+      <w:lvlText w:val="%4."/>
+      <w:lvlJc w:val="left"/>
+      <w:pPr>
+        <w:ind w:left="2880" w:hanging="360"/>
+      </w:pPr>
+    </w:lvl>
+    <w:lvl w:ilvl="4" w:tplc="0C0A0019" w:tentative="1">
+      <w:start w:val="1"/>
+      <w:numFmt w:val="lowerLetter"/>
+      <w:lvlText w:val="%5."/>
+      <w:lvlJc w:val="left"/>
+      <w:pPr>
+        <w:ind w:left="3600" w:hanging="360"/>
+      </w:pPr>
+    </w:lvl>
+    <w:lvl w:ilvl="5" w:tplc="0C0A001B" w:tentative="1">
+      <w:start w:val="1"/>
+      <w:numFmt w:val="lowerRoman"/>
+      <w:lvlText w:val="%6."/>
+      <w:lvlJc w:val="right"/>
+      <w:pPr>
+        <w:ind w:left="4320" w:hanging="180"/>
+      </w:pPr>
+    </w:lvl>
+    <w:lvl w:ilvl="6" w:tplc="0C0A000F" w:tentative="1">
+      <w:start w:val="1"/>
+      <w:numFmt w:val="decimal"/>
+      <w:lvlText w:val="%7."/>
+      <w:lvlJc w:val="left"/>
+      <w:pPr>
+        <w:ind w:left="5040" w:hanging="360"/>
+      </w:pPr>
+    </w:lvl>
+    <w:lvl w:ilvl="7" w:tplc="0C0A0019" w:tentative="1">
+      <w:start w:val="1"/>
+      <w:numFmt w:val="lowerLetter"/>
+      <w:lvlText w:val="%8."/>
+      <w:lvlJc w:val="left"/>
+      <w:pPr>
+        <w:ind w:left="5760" w:hanging="360"/>
+      </w:pPr>
+    </w:lvl>
+    <w:lvl w:ilvl="8" w:tplc="0C0A001B" w:tentative="1">
+      <w:start w:val="1"/>
+      <w:numFmt w:val="lowerRoman"/>
+      <w:lvlText w:val="%9."/>
+      <w:lvlJc w:val="right"/>
+      <w:pPr>
+        <w:ind w:left="6480" w:hanging="180"/>
+      </w:pPr>
+    </w:lvl>
+  </w:abstractNum>
+  <w:abstractNum w:abstractNumId="1">
     <w:nsid w:val="14802004"/>
     <w:multiLevelType w:val="hybridMultilevel"/>
     <w:tmpl w:val="B76055DE"/>
@@ -3830,7 +6527,179 @@
       </w:pPr>
     </w:lvl>
   </w:abstractNum>
-  <w:abstractNum w:abstractNumId="1">
+  <w:abstractNum w:abstractNumId="2">
+    <w:nsid w:val="1512012F"/>
+    <w:multiLevelType w:val="hybridMultilevel"/>
+    <w:tmpl w:val="B76055DE"/>
+    <w:lvl w:ilvl="0" w:tplc="0C0A000F">
+      <w:start w:val="1"/>
+      <w:numFmt w:val="decimal"/>
+      <w:lvlText w:val="%1."/>
+      <w:lvlJc w:val="left"/>
+      <w:pPr>
+        <w:ind w:left="720" w:hanging="360"/>
+      </w:pPr>
+    </w:lvl>
+    <w:lvl w:ilvl="1" w:tplc="0C0A0019">
+      <w:start w:val="1"/>
+      <w:numFmt w:val="lowerLetter"/>
+      <w:lvlText w:val="%2."/>
+      <w:lvlJc w:val="left"/>
+      <w:pPr>
+        <w:ind w:left="1440" w:hanging="360"/>
+      </w:pPr>
+    </w:lvl>
+    <w:lvl w:ilvl="2" w:tplc="0C0A001B">
+      <w:start w:val="1"/>
+      <w:numFmt w:val="lowerRoman"/>
+      <w:lvlText w:val="%3."/>
+      <w:lvlJc w:val="right"/>
+      <w:pPr>
+        <w:ind w:left="2160" w:hanging="180"/>
+      </w:pPr>
+    </w:lvl>
+    <w:lvl w:ilvl="3" w:tplc="0C0A000F" w:tentative="1">
+      <w:start w:val="1"/>
+      <w:numFmt w:val="decimal"/>
+      <w:lvlText w:val="%4."/>
+      <w:lvlJc w:val="left"/>
+      <w:pPr>
+        <w:ind w:left="2880" w:hanging="360"/>
+      </w:pPr>
+    </w:lvl>
+    <w:lvl w:ilvl="4" w:tplc="0C0A0019" w:tentative="1">
+      <w:start w:val="1"/>
+      <w:numFmt w:val="lowerLetter"/>
+      <w:lvlText w:val="%5."/>
+      <w:lvlJc w:val="left"/>
+      <w:pPr>
+        <w:ind w:left="3600" w:hanging="360"/>
+      </w:pPr>
+    </w:lvl>
+    <w:lvl w:ilvl="5" w:tplc="0C0A001B" w:tentative="1">
+      <w:start w:val="1"/>
+      <w:numFmt w:val="lowerRoman"/>
+      <w:lvlText w:val="%6."/>
+      <w:lvlJc w:val="right"/>
+      <w:pPr>
+        <w:ind w:left="4320" w:hanging="180"/>
+      </w:pPr>
+    </w:lvl>
+    <w:lvl w:ilvl="6" w:tplc="0C0A000F" w:tentative="1">
+      <w:start w:val="1"/>
+      <w:numFmt w:val="decimal"/>
+      <w:lvlText w:val="%7."/>
+      <w:lvlJc w:val="left"/>
+      <w:pPr>
+        <w:ind w:left="5040" w:hanging="360"/>
+      </w:pPr>
+    </w:lvl>
+    <w:lvl w:ilvl="7" w:tplc="0C0A0019" w:tentative="1">
+      <w:start w:val="1"/>
+      <w:numFmt w:val="lowerLetter"/>
+      <w:lvlText w:val="%8."/>
+      <w:lvlJc w:val="left"/>
+      <w:pPr>
+        <w:ind w:left="5760" w:hanging="360"/>
+      </w:pPr>
+    </w:lvl>
+    <w:lvl w:ilvl="8" w:tplc="0C0A001B" w:tentative="1">
+      <w:start w:val="1"/>
+      <w:numFmt w:val="lowerRoman"/>
+      <w:lvlText w:val="%9."/>
+      <w:lvlJc w:val="right"/>
+      <w:pPr>
+        <w:ind w:left="6480" w:hanging="180"/>
+      </w:pPr>
+    </w:lvl>
+  </w:abstractNum>
+  <w:abstractNum w:abstractNumId="3">
+    <w:nsid w:val="1F8276C9"/>
+    <w:multiLevelType w:val="hybridMultilevel"/>
+    <w:tmpl w:val="B76055DE"/>
+    <w:lvl w:ilvl="0" w:tplc="0C0A000F">
+      <w:start w:val="1"/>
+      <w:numFmt w:val="decimal"/>
+      <w:lvlText w:val="%1."/>
+      <w:lvlJc w:val="left"/>
+      <w:pPr>
+        <w:ind w:left="720" w:hanging="360"/>
+      </w:pPr>
+    </w:lvl>
+    <w:lvl w:ilvl="1" w:tplc="0C0A0019">
+      <w:start w:val="1"/>
+      <w:numFmt w:val="lowerLetter"/>
+      <w:lvlText w:val="%2."/>
+      <w:lvlJc w:val="left"/>
+      <w:pPr>
+        <w:ind w:left="1440" w:hanging="360"/>
+      </w:pPr>
+    </w:lvl>
+    <w:lvl w:ilvl="2" w:tplc="0C0A001B">
+      <w:start w:val="1"/>
+      <w:numFmt w:val="lowerRoman"/>
+      <w:lvlText w:val="%3."/>
+      <w:lvlJc w:val="right"/>
+      <w:pPr>
+        <w:ind w:left="2160" w:hanging="180"/>
+      </w:pPr>
+    </w:lvl>
+    <w:lvl w:ilvl="3" w:tplc="0C0A000F" w:tentative="1">
+      <w:start w:val="1"/>
+      <w:numFmt w:val="decimal"/>
+      <w:lvlText w:val="%4."/>
+      <w:lvlJc w:val="left"/>
+      <w:pPr>
+        <w:ind w:left="2880" w:hanging="360"/>
+      </w:pPr>
+    </w:lvl>
+    <w:lvl w:ilvl="4" w:tplc="0C0A0019" w:tentative="1">
+      <w:start w:val="1"/>
+      <w:numFmt w:val="lowerLetter"/>
+      <w:lvlText w:val="%5."/>
+      <w:lvlJc w:val="left"/>
+      <w:pPr>
+        <w:ind w:left="3600" w:hanging="360"/>
+      </w:pPr>
+    </w:lvl>
+    <w:lvl w:ilvl="5" w:tplc="0C0A001B" w:tentative="1">
+      <w:start w:val="1"/>
+      <w:numFmt w:val="lowerRoman"/>
+      <w:lvlText w:val="%6."/>
+      <w:lvlJc w:val="right"/>
+      <w:pPr>
+        <w:ind w:left="4320" w:hanging="180"/>
+      </w:pPr>
+    </w:lvl>
+    <w:lvl w:ilvl="6" w:tplc="0C0A000F" w:tentative="1">
+      <w:start w:val="1"/>
+      <w:numFmt w:val="decimal"/>
+      <w:lvlText w:val="%7."/>
+      <w:lvlJc w:val="left"/>
+      <w:pPr>
+        <w:ind w:left="5040" w:hanging="360"/>
+      </w:pPr>
+    </w:lvl>
+    <w:lvl w:ilvl="7" w:tplc="0C0A0019" w:tentative="1">
+      <w:start w:val="1"/>
+      <w:numFmt w:val="lowerLetter"/>
+      <w:lvlText w:val="%8."/>
+      <w:lvlJc w:val="left"/>
+      <w:pPr>
+        <w:ind w:left="5760" w:hanging="360"/>
+      </w:pPr>
+    </w:lvl>
+    <w:lvl w:ilvl="8" w:tplc="0C0A001B" w:tentative="1">
+      <w:start w:val="1"/>
+      <w:numFmt w:val="lowerRoman"/>
+      <w:lvlText w:val="%9."/>
+      <w:lvlJc w:val="right"/>
+      <w:pPr>
+        <w:ind w:left="6480" w:hanging="180"/>
+      </w:pPr>
+    </w:lvl>
+  </w:abstractNum>
+  <w:abstractNum w:abstractNumId="4">
     <w:nsid w:val="323978B6"/>
     <w:multiLevelType w:val="hybridMultilevel"/>
     <w:tmpl w:val="B76055DE"/>
@@ -3916,7 +6785,265 @@
       </w:pPr>
     </w:lvl>
   </w:abstractNum>
-  <w:abstractNum w:abstractNumId="2">
+  <w:abstractNum w:abstractNumId="5">
+    <w:nsid w:val="3656517F"/>
+    <w:multiLevelType w:val="hybridMultilevel"/>
+    <w:tmpl w:val="B76055DE"/>
+    <w:lvl w:ilvl="0" w:tplc="0C0A000F">
+      <w:start w:val="1"/>
+      <w:numFmt w:val="decimal"/>
+      <w:lvlText w:val="%1."/>
+      <w:lvlJc w:val="left"/>
+      <w:pPr>
+        <w:ind w:left="720" w:hanging="360"/>
+      </w:pPr>
+    </w:lvl>
+    <w:lvl w:ilvl="1" w:tplc="0C0A0019">
+      <w:start w:val="1"/>
+      <w:numFmt w:val="lowerLetter"/>
+      <w:lvlText w:val="%2."/>
+      <w:lvlJc w:val="left"/>
+      <w:pPr>
+        <w:ind w:left="1440" w:hanging="360"/>
+      </w:pPr>
+    </w:lvl>
+    <w:lvl w:ilvl="2" w:tplc="0C0A001B">
+      <w:start w:val="1"/>
+      <w:numFmt w:val="lowerRoman"/>
+      <w:lvlText w:val="%3."/>
+      <w:lvlJc w:val="right"/>
+      <w:pPr>
+        <w:ind w:left="2160" w:hanging="180"/>
+      </w:pPr>
+    </w:lvl>
+    <w:lvl w:ilvl="3" w:tplc="0C0A000F" w:tentative="1">
+      <w:start w:val="1"/>
+      <w:numFmt w:val="decimal"/>
+      <w:lvlText w:val="%4."/>
+      <w:lvlJc w:val="left"/>
+      <w:pPr>
+        <w:ind w:left="2880" w:hanging="360"/>
+      </w:pPr>
+    </w:lvl>
+    <w:lvl w:ilvl="4" w:tplc="0C0A0019" w:tentative="1">
+      <w:start w:val="1"/>
+      <w:numFmt w:val="lowerLetter"/>
+      <w:lvlText w:val="%5."/>
+      <w:lvlJc w:val="left"/>
+      <w:pPr>
+        <w:ind w:left="3600" w:hanging="360"/>
+      </w:pPr>
+    </w:lvl>
+    <w:lvl w:ilvl="5" w:tplc="0C0A001B" w:tentative="1">
+      <w:start w:val="1"/>
+      <w:numFmt w:val="lowerRoman"/>
+      <w:lvlText w:val="%6."/>
+      <w:lvlJc w:val="right"/>
+      <w:pPr>
+        <w:ind w:left="4320" w:hanging="180"/>
+      </w:pPr>
+    </w:lvl>
+    <w:lvl w:ilvl="6" w:tplc="0C0A000F" w:tentative="1">
+      <w:start w:val="1"/>
+      <w:numFmt w:val="decimal"/>
+      <w:lvlText w:val="%7."/>
+      <w:lvlJc w:val="left"/>
+      <w:pPr>
+        <w:ind w:left="5040" w:hanging="360"/>
+      </w:pPr>
+    </w:lvl>
+    <w:lvl w:ilvl="7" w:tplc="0C0A0019" w:tentative="1">
+      <w:start w:val="1"/>
+      <w:numFmt w:val="lowerLetter"/>
+      <w:lvlText w:val="%8."/>
+      <w:lvlJc w:val="left"/>
+      <w:pPr>
+        <w:ind w:left="5760" w:hanging="360"/>
+      </w:pPr>
+    </w:lvl>
+    <w:lvl w:ilvl="8" w:tplc="0C0A001B" w:tentative="1">
+      <w:start w:val="1"/>
+      <w:numFmt w:val="lowerRoman"/>
+      <w:lvlText w:val="%9."/>
+      <w:lvlJc w:val="right"/>
+      <w:pPr>
+        <w:ind w:left="6480" w:hanging="180"/>
+      </w:pPr>
+    </w:lvl>
+  </w:abstractNum>
+  <w:abstractNum w:abstractNumId="6">
+    <w:nsid w:val="3E197E89"/>
+    <w:multiLevelType w:val="hybridMultilevel"/>
+    <w:tmpl w:val="B76055DE"/>
+    <w:lvl w:ilvl="0" w:tplc="0C0A000F">
+      <w:start w:val="1"/>
+      <w:numFmt w:val="decimal"/>
+      <w:lvlText w:val="%1."/>
+      <w:lvlJc w:val="left"/>
+      <w:pPr>
+        <w:ind w:left="720" w:hanging="360"/>
+      </w:pPr>
+    </w:lvl>
+    <w:lvl w:ilvl="1" w:tplc="0C0A0019">
+      <w:start w:val="1"/>
+      <w:numFmt w:val="lowerLetter"/>
+      <w:lvlText w:val="%2."/>
+      <w:lvlJc w:val="left"/>
+      <w:pPr>
+        <w:ind w:left="1440" w:hanging="360"/>
+      </w:pPr>
+    </w:lvl>
+    <w:lvl w:ilvl="2" w:tplc="0C0A001B">
+      <w:start w:val="1"/>
+      <w:numFmt w:val="lowerRoman"/>
+      <w:lvlText w:val="%3."/>
+      <w:lvlJc w:val="right"/>
+      <w:pPr>
+        <w:ind w:left="2160" w:hanging="180"/>
+      </w:pPr>
+    </w:lvl>
+    <w:lvl w:ilvl="3" w:tplc="0C0A000F" w:tentative="1">
+      <w:start w:val="1"/>
+      <w:numFmt w:val="decimal"/>
+      <w:lvlText w:val="%4."/>
+      <w:lvlJc w:val="left"/>
+      <w:pPr>
+        <w:ind w:left="2880" w:hanging="360"/>
+      </w:pPr>
+    </w:lvl>
+    <w:lvl w:ilvl="4" w:tplc="0C0A0019" w:tentative="1">
+      <w:start w:val="1"/>
+      <w:numFmt w:val="lowerLetter"/>
+      <w:lvlText w:val="%5."/>
+      <w:lvlJc w:val="left"/>
+      <w:pPr>
+        <w:ind w:left="3600" w:hanging="360"/>
+      </w:pPr>
+    </w:lvl>
+    <w:lvl w:ilvl="5" w:tplc="0C0A001B" w:tentative="1">
+      <w:start w:val="1"/>
+      <w:numFmt w:val="lowerRoman"/>
+      <w:lvlText w:val="%6."/>
+      <w:lvlJc w:val="right"/>
+      <w:pPr>
+        <w:ind w:left="4320" w:hanging="180"/>
+      </w:pPr>
+    </w:lvl>
+    <w:lvl w:ilvl="6" w:tplc="0C0A000F" w:tentative="1">
+      <w:start w:val="1"/>
+      <w:numFmt w:val="decimal"/>
+      <w:lvlText w:val="%7."/>
+      <w:lvlJc w:val="left"/>
+      <w:pPr>
+        <w:ind w:left="5040" w:hanging="360"/>
+      </w:pPr>
+    </w:lvl>
+    <w:lvl w:ilvl="7" w:tplc="0C0A0019" w:tentative="1">
+      <w:start w:val="1"/>
+      <w:numFmt w:val="lowerLetter"/>
+      <w:lvlText w:val="%8."/>
+      <w:lvlJc w:val="left"/>
+      <w:pPr>
+        <w:ind w:left="5760" w:hanging="360"/>
+      </w:pPr>
+    </w:lvl>
+    <w:lvl w:ilvl="8" w:tplc="0C0A001B" w:tentative="1">
+      <w:start w:val="1"/>
+      <w:numFmt w:val="lowerRoman"/>
+      <w:lvlText w:val="%9."/>
+      <w:lvlJc w:val="right"/>
+      <w:pPr>
+        <w:ind w:left="6480" w:hanging="180"/>
+      </w:pPr>
+    </w:lvl>
+  </w:abstractNum>
+  <w:abstractNum w:abstractNumId="7">
+    <w:nsid w:val="43C94029"/>
+    <w:multiLevelType w:val="hybridMultilevel"/>
+    <w:tmpl w:val="B76055DE"/>
+    <w:lvl w:ilvl="0" w:tplc="0C0A000F">
+      <w:start w:val="1"/>
+      <w:numFmt w:val="decimal"/>
+      <w:lvlText w:val="%1."/>
+      <w:lvlJc w:val="left"/>
+      <w:pPr>
+        <w:ind w:left="720" w:hanging="360"/>
+      </w:pPr>
+    </w:lvl>
+    <w:lvl w:ilvl="1" w:tplc="0C0A0019">
+      <w:start w:val="1"/>
+      <w:numFmt w:val="lowerLetter"/>
+      <w:lvlText w:val="%2."/>
+      <w:lvlJc w:val="left"/>
+      <w:pPr>
+        <w:ind w:left="1440" w:hanging="360"/>
+      </w:pPr>
+    </w:lvl>
+    <w:lvl w:ilvl="2" w:tplc="0C0A001B">
+      <w:start w:val="1"/>
+      <w:numFmt w:val="lowerRoman"/>
+      <w:lvlText w:val="%3."/>
+      <w:lvlJc w:val="right"/>
+      <w:pPr>
+        <w:ind w:left="2160" w:hanging="180"/>
+      </w:pPr>
+    </w:lvl>
+    <w:lvl w:ilvl="3" w:tplc="0C0A000F" w:tentative="1">
+      <w:start w:val="1"/>
+      <w:numFmt w:val="decimal"/>
+      <w:lvlText w:val="%4."/>
+      <w:lvlJc w:val="left"/>
+      <w:pPr>
+        <w:ind w:left="2880" w:hanging="360"/>
+      </w:pPr>
+    </w:lvl>
+    <w:lvl w:ilvl="4" w:tplc="0C0A0019" w:tentative="1">
+      <w:start w:val="1"/>
+      <w:numFmt w:val="lowerLetter"/>
+      <w:lvlText w:val="%5."/>
+      <w:lvlJc w:val="left"/>
+      <w:pPr>
+        <w:ind w:left="3600" w:hanging="360"/>
+      </w:pPr>
+    </w:lvl>
+    <w:lvl w:ilvl="5" w:tplc="0C0A001B" w:tentative="1">
+      <w:start w:val="1"/>
+      <w:numFmt w:val="lowerRoman"/>
+      <w:lvlText w:val="%6."/>
+      <w:lvlJc w:val="right"/>
+      <w:pPr>
+        <w:ind w:left="4320" w:hanging="180"/>
+      </w:pPr>
+    </w:lvl>
+    <w:lvl w:ilvl="6" w:tplc="0C0A000F" w:tentative="1">
+      <w:start w:val="1"/>
+      <w:numFmt w:val="decimal"/>
+      <w:lvlText w:val="%7."/>
+      <w:lvlJc w:val="left"/>
+      <w:pPr>
+        <w:ind w:left="5040" w:hanging="360"/>
+      </w:pPr>
+    </w:lvl>
+    <w:lvl w:ilvl="7" w:tplc="0C0A0019" w:tentative="1">
+      <w:start w:val="1"/>
+      <w:numFmt w:val="lowerLetter"/>
+      <w:lvlText w:val="%8."/>
+      <w:lvlJc w:val="left"/>
+      <w:pPr>
+        <w:ind w:left="5760" w:hanging="360"/>
+      </w:pPr>
+    </w:lvl>
+    <w:lvl w:ilvl="8" w:tplc="0C0A001B" w:tentative="1">
+      <w:start w:val="1"/>
+      <w:numFmt w:val="lowerRoman"/>
+      <w:lvlText w:val="%9."/>
+      <w:lvlJc w:val="right"/>
+      <w:pPr>
+        <w:ind w:left="6480" w:hanging="180"/>
+      </w:pPr>
+    </w:lvl>
+  </w:abstractNum>
+  <w:abstractNum w:abstractNumId="8">
     <w:nsid w:val="4AB668D2"/>
     <w:multiLevelType w:val="hybridMultilevel"/>
     <w:tmpl w:val="B76055DE"/>
@@ -4002,7 +7129,7 @@
       </w:pPr>
     </w:lvl>
   </w:abstractNum>
-  <w:abstractNum w:abstractNumId="3">
+  <w:abstractNum w:abstractNumId="9">
     <w:nsid w:val="52C46C99"/>
     <w:multiLevelType w:val="hybridMultilevel"/>
     <w:tmpl w:val="B76055DE"/>
@@ -4088,7 +7215,7 @@
       </w:pPr>
     </w:lvl>
   </w:abstractNum>
-  <w:abstractNum w:abstractNumId="4">
+  <w:abstractNum w:abstractNumId="10">
     <w:nsid w:val="69E72257"/>
     <w:multiLevelType w:val="hybridMultilevel"/>
     <w:tmpl w:val="4ED81EF2"/>
@@ -4201,7 +7328,7 @@
       </w:rPr>
     </w:lvl>
   </w:abstractNum>
-  <w:abstractNum w:abstractNumId="5">
+  <w:abstractNum w:abstractNumId="11">
     <w:nsid w:val="6A3677FA"/>
     <w:multiLevelType w:val="hybridMultilevel"/>
     <w:tmpl w:val="B76055DE"/>
@@ -4287,7 +7414,7 @@
       </w:pPr>
     </w:lvl>
   </w:abstractNum>
-  <w:abstractNum w:abstractNumId="6">
+  <w:abstractNum w:abstractNumId="12">
     <w:nsid w:val="7C657DC4"/>
     <w:multiLevelType w:val="hybridMultilevel"/>
     <w:tmpl w:val="B76055DE"/>
@@ -4373,7 +7500,7 @@
       </w:pPr>
     </w:lvl>
   </w:abstractNum>
-  <w:abstractNum w:abstractNumId="7">
+  <w:abstractNum w:abstractNumId="13">
     <w:nsid w:val="7D4D5301"/>
     <w:multiLevelType w:val="hybridMultilevel"/>
     <w:tmpl w:val="B76055DE"/>
@@ -4460,28 +7587,46 @@
     </w:lvl>
   </w:abstractNum>
   <w:num w:numId="1">
+    <w:abstractNumId w:val="8"/>
+  </w:num>
+  <w:num w:numId="2">
+    <w:abstractNumId w:val="10"/>
+  </w:num>
+  <w:num w:numId="3">
+    <w:abstractNumId w:val="4"/>
+  </w:num>
+  <w:num w:numId="4">
+    <w:abstractNumId w:val="11"/>
+  </w:num>
+  <w:num w:numId="5">
+    <w:abstractNumId w:val="12"/>
+  </w:num>
+  <w:num w:numId="6">
+    <w:abstractNumId w:val="13"/>
+  </w:num>
+  <w:num w:numId="7">
+    <w:abstractNumId w:val="9"/>
+  </w:num>
+  <w:num w:numId="8">
+    <w:abstractNumId w:val="1"/>
+  </w:num>
+  <w:num w:numId="9">
+    <w:abstractNumId w:val="0"/>
+  </w:num>
+  <w:num w:numId="10">
     <w:abstractNumId w:val="2"/>
   </w:num>
-  <w:num w:numId="2">
-    <w:abstractNumId w:val="4"/>
-  </w:num>
-  <w:num w:numId="3">
-    <w:abstractNumId w:val="1"/>
-  </w:num>
-  <w:num w:numId="4">
+  <w:num w:numId="11">
     <w:abstractNumId w:val="5"/>
   </w:num>
-  <w:num w:numId="5">
+  <w:num w:numId="12">
     <w:abstractNumId w:val="6"/>
   </w:num>
-  <w:num w:numId="6">
-    <w:abstractNumId w:val="7"/>
-  </w:num>
-  <w:num w:numId="7">
+  <w:num w:numId="13">
     <w:abstractNumId w:val="3"/>
   </w:num>
-  <w:num w:numId="8">
-    <w:abstractNumId w:val="0"/>
+  <w:num w:numId="14">
+    <w:abstractNumId w:val="7"/>
   </w:num>
 </w:numbering>
 </file>

</xml_diff>

<commit_message>
Actualizado documentacion de los casos de uso
</commit_message>
<xml_diff>
--- a/Casos de uso/Documentación Casos de Uso.docx
+++ b/Casos de uso/Documentación Casos de Uso.docx
@@ -19,16 +19,8 @@
         <w:rPr>
           <w:szCs w:val="32"/>
         </w:rPr>
-        <w:t xml:space="preserve"> </w:t>
+        <w:t xml:space="preserve"> DietActiveWare</w:t>
       </w:r>
-      <w:proofErr w:type="spellStart"/>
-      <w:r>
-        <w:rPr>
-          <w:szCs w:val="32"/>
-        </w:rPr>
-        <w:t>DietActiveWare</w:t>
-      </w:r>
-      <w:proofErr w:type="spellEnd"/>
     </w:p>
     <w:p>
       <w:pPr>
@@ -114,7 +106,6 @@
               </w:rPr>
               <w:t xml:space="preserve">ID: </w:t>
             </w:r>
-            <w:proofErr w:type="spellStart"/>
             <w:r>
               <w:rPr>
                 <w:rFonts w:ascii="Stylus BT" w:hAnsi="Stylus BT"/>
@@ -122,7 +113,6 @@
               </w:rPr>
               <w:t>cons_info</w:t>
             </w:r>
-            <w:proofErr w:type="spellEnd"/>
           </w:p>
         </w:tc>
       </w:tr>
@@ -473,23 +463,13 @@
                 <w:bCs/>
               </w:rPr>
             </w:pPr>
-            <w:proofErr w:type="spellStart"/>
-            <w:r>
-              <w:rPr>
-                <w:rFonts w:ascii="Stylus BT" w:hAnsi="Stylus BT"/>
-                <w:b/>
-                <w:bCs/>
-              </w:rPr>
-              <w:t>Postcondiciones</w:t>
-            </w:r>
-            <w:proofErr w:type="spellEnd"/>
-            <w:r>
-              <w:rPr>
-                <w:rFonts w:ascii="Stylus BT" w:hAnsi="Stylus BT"/>
-                <w:b/>
-                <w:bCs/>
-              </w:rPr>
-              <w:t xml:space="preserve">: </w:t>
+            <w:r>
+              <w:rPr>
+                <w:rFonts w:ascii="Stylus BT" w:hAnsi="Stylus BT"/>
+                <w:b/>
+                <w:bCs/>
+              </w:rPr>
+              <w:t xml:space="preserve">Postcondiciones: </w:t>
             </w:r>
           </w:p>
           <w:p>
@@ -905,23 +885,7 @@
                 <w:bCs/>
               </w:rPr>
               <w:lastRenderedPageBreak/>
-              <w:t>Incluye "</w:t>
-            </w:r>
-            <w:proofErr w:type="spellStart"/>
-            <w:r>
-              <w:rPr>
-                <w:rFonts w:ascii="Stylus BT" w:hAnsi="Stylus BT"/>
-                <w:bCs/>
-              </w:rPr>
-              <w:t>reg_ins</w:t>
-            </w:r>
-            <w:proofErr w:type="spellEnd"/>
-            <w:r>
-              <w:rPr>
-                <w:rFonts w:ascii="Stylus BT" w:hAnsi="Stylus BT"/>
-                <w:bCs/>
-              </w:rPr>
-              <w:t>"</w:t>
+              <w:t>Incluye "reg_ins"</w:t>
             </w:r>
           </w:p>
           <w:p>
@@ -977,7 +941,6 @@
                 <w:bCs/>
               </w:rPr>
             </w:pPr>
-            <w:proofErr w:type="spellStart"/>
             <w:r>
               <w:rPr>
                 <w:rFonts w:ascii="Stylus BT" w:hAnsi="Stylus BT"/>
@@ -985,16 +948,7 @@
                 <w:bCs/>
               </w:rPr>
               <w:lastRenderedPageBreak/>
-              <w:t>Postcondiciones</w:t>
-            </w:r>
-            <w:proofErr w:type="spellEnd"/>
-            <w:r>
-              <w:rPr>
-                <w:rFonts w:ascii="Stylus BT" w:hAnsi="Stylus BT"/>
-                <w:b/>
-                <w:bCs/>
-              </w:rPr>
-              <w:t xml:space="preserve">: </w:t>
+              <w:t xml:space="preserve">Postcondiciones: </w:t>
             </w:r>
           </w:p>
           <w:p>
@@ -1139,17 +1093,8 @@
                 <w:rFonts w:ascii="Stylus BT" w:hAnsi="Stylus BT"/>
                 <w:szCs w:val="22"/>
               </w:rPr>
-              <w:t xml:space="preserve">ID: </w:t>
-            </w:r>
-            <w:proofErr w:type="spellStart"/>
-            <w:r>
-              <w:rPr>
-                <w:rFonts w:ascii="Stylus BT" w:hAnsi="Stylus BT"/>
-                <w:szCs w:val="22"/>
-              </w:rPr>
-              <w:t>reg_ins</w:t>
-            </w:r>
-            <w:proofErr w:type="spellEnd"/>
+              <w:t>ID: reg_ins</w:t>
+            </w:r>
           </w:p>
         </w:tc>
       </w:tr>
@@ -1395,23 +1340,7 @@
                 <w:rFonts w:ascii="Stylus BT" w:hAnsi="Stylus BT"/>
                 <w:bCs/>
               </w:rPr>
-              <w:t xml:space="preserve">inserta nombre, apellidos, </w:t>
-            </w:r>
-            <w:proofErr w:type="spellStart"/>
-            <w:r>
-              <w:rPr>
-                <w:rFonts w:ascii="Stylus BT" w:hAnsi="Stylus BT"/>
-                <w:bCs/>
-              </w:rPr>
-              <w:t>telefono</w:t>
-            </w:r>
-            <w:proofErr w:type="spellEnd"/>
-            <w:r>
-              <w:rPr>
-                <w:rFonts w:ascii="Stylus BT" w:hAnsi="Stylus BT"/>
-                <w:bCs/>
-              </w:rPr>
-              <w:t>, email, sexo, peso, altura, fecha nacimiento y actividad física</w:t>
+              <w:t>inserta nombre, apellidos, telefono, email, sexo, peso, altura, fecha nacimiento y actividad física</w:t>
             </w:r>
           </w:p>
           <w:p>
@@ -1439,23 +1368,7 @@
                 <w:rFonts w:ascii="Stylus BT" w:hAnsi="Stylus BT"/>
                 <w:bCs/>
               </w:rPr>
-              <w:t>"</w:t>
-            </w:r>
-            <w:proofErr w:type="spellStart"/>
-            <w:r>
-              <w:rPr>
-                <w:rFonts w:ascii="Stylus BT" w:hAnsi="Stylus BT"/>
-                <w:bCs/>
-              </w:rPr>
-              <w:t>reg_tab_inter</w:t>
-            </w:r>
-            <w:proofErr w:type="spellEnd"/>
-            <w:r>
-              <w:rPr>
-                <w:rFonts w:ascii="Stylus BT" w:hAnsi="Stylus BT"/>
-                <w:bCs/>
-              </w:rPr>
-              <w:t>"</w:t>
+              <w:t>"reg_tab_inter"</w:t>
             </w:r>
           </w:p>
         </w:tc>
@@ -1490,23 +1403,13 @@
                 <w:bCs/>
               </w:rPr>
             </w:pPr>
-            <w:proofErr w:type="spellStart"/>
-            <w:r>
-              <w:rPr>
-                <w:rFonts w:ascii="Stylus BT" w:hAnsi="Stylus BT"/>
-                <w:b/>
-                <w:bCs/>
-              </w:rPr>
-              <w:t>Postcondiciones</w:t>
-            </w:r>
-            <w:proofErr w:type="spellEnd"/>
-            <w:r>
-              <w:rPr>
-                <w:rFonts w:ascii="Stylus BT" w:hAnsi="Stylus BT"/>
-                <w:b/>
-                <w:bCs/>
-              </w:rPr>
-              <w:t xml:space="preserve">: </w:t>
+            <w:r>
+              <w:rPr>
+                <w:rFonts w:ascii="Stylus BT" w:hAnsi="Stylus BT"/>
+                <w:b/>
+                <w:bCs/>
+              </w:rPr>
+              <w:t xml:space="preserve">Postcondiciones: </w:t>
             </w:r>
           </w:p>
           <w:p>
@@ -1651,17 +1554,8 @@
                 <w:rFonts w:ascii="Stylus BT" w:hAnsi="Stylus BT"/>
                 <w:szCs w:val="22"/>
               </w:rPr>
-              <w:t xml:space="preserve">ID: </w:t>
-            </w:r>
-            <w:proofErr w:type="spellStart"/>
-            <w:r>
-              <w:rPr>
-                <w:rFonts w:ascii="Stylus BT" w:hAnsi="Stylus BT"/>
-                <w:szCs w:val="22"/>
-              </w:rPr>
-              <w:t>reg_tab_inter</w:t>
-            </w:r>
-            <w:proofErr w:type="spellEnd"/>
+              <w:t>ID: reg_tab_inter</w:t>
+            </w:r>
           </w:p>
         </w:tc>
       </w:tr>
@@ -1971,7 +1865,6 @@
                 <w:bCs/>
               </w:rPr>
             </w:pPr>
-            <w:proofErr w:type="spellStart"/>
             <w:r>
               <w:rPr>
                 <w:rFonts w:ascii="Stylus BT" w:hAnsi="Stylus BT"/>
@@ -1979,16 +1872,7 @@
                 <w:bCs/>
               </w:rPr>
               <w:lastRenderedPageBreak/>
-              <w:t>Postcondiciones</w:t>
-            </w:r>
-            <w:proofErr w:type="spellEnd"/>
-            <w:r>
-              <w:rPr>
-                <w:rFonts w:ascii="Stylus BT" w:hAnsi="Stylus BT"/>
-                <w:b/>
-                <w:bCs/>
-              </w:rPr>
-              <w:t xml:space="preserve">: </w:t>
+              <w:t xml:space="preserve">Postcondiciones: </w:t>
             </w:r>
           </w:p>
           <w:p>
@@ -2126,18 +2010,8 @@
                 <w:b/>
                 <w:bCs/>
               </w:rPr>
-              <w:t xml:space="preserve">Nombre: </w:t>
-            </w:r>
-            <w:proofErr w:type="spellStart"/>
-            <w:r>
-              <w:rPr>
-                <w:rFonts w:ascii="Stylus BT" w:hAnsi="Stylus BT"/>
-                <w:b/>
-                <w:bCs/>
-              </w:rPr>
-              <w:t>Login</w:t>
-            </w:r>
-            <w:proofErr w:type="spellEnd"/>
+              <w:t>Nombre: Login</w:t>
+            </w:r>
           </w:p>
           <w:p>
             <w:pPr>
@@ -2209,23 +2083,7 @@
                 <w:rFonts w:ascii="Stylus BT" w:hAnsi="Stylus BT"/>
                 <w:bCs/>
               </w:rPr>
-              <w:t xml:space="preserve">El usuario se </w:t>
-            </w:r>
-            <w:proofErr w:type="spellStart"/>
-            <w:r>
-              <w:rPr>
-                <w:rFonts w:ascii="Stylus BT" w:hAnsi="Stylus BT"/>
-                <w:bCs/>
-              </w:rPr>
-              <w:t>logea</w:t>
-            </w:r>
-            <w:proofErr w:type="spellEnd"/>
-            <w:r>
-              <w:rPr>
-                <w:rFonts w:ascii="Stylus BT" w:hAnsi="Stylus BT"/>
-                <w:bCs/>
-              </w:rPr>
-              <w:t xml:space="preserve"> en el sistema</w:t>
+              <w:t>El usuario se logea en el sistema</w:t>
             </w:r>
           </w:p>
         </w:tc>
@@ -2401,23 +2259,7 @@
                 <w:rFonts w:ascii="Stylus BT" w:hAnsi="Stylus BT"/>
                 <w:bCs/>
               </w:rPr>
-              <w:t xml:space="preserve">El </w:t>
-            </w:r>
-            <w:proofErr w:type="spellStart"/>
-            <w:r>
-              <w:rPr>
-                <w:rFonts w:ascii="Stylus BT" w:hAnsi="Stylus BT"/>
-                <w:bCs/>
-              </w:rPr>
-              <w:t>el</w:t>
-            </w:r>
-            <w:proofErr w:type="spellEnd"/>
-            <w:r>
-              <w:rPr>
-                <w:rFonts w:ascii="Stylus BT" w:hAnsi="Stylus BT"/>
-                <w:bCs/>
-              </w:rPr>
-              <w:t xml:space="preserve"> sistema pide un nombre de usuario y la contraseña</w:t>
+              <w:t>El el sistema pide un nombre de usuario y la contraseña</w:t>
             </w:r>
           </w:p>
           <w:p>
@@ -2515,23 +2357,13 @@
                 <w:bCs/>
               </w:rPr>
             </w:pPr>
-            <w:proofErr w:type="spellStart"/>
-            <w:r>
-              <w:rPr>
-                <w:rFonts w:ascii="Stylus BT" w:hAnsi="Stylus BT"/>
-                <w:b/>
-                <w:bCs/>
-              </w:rPr>
-              <w:t>Postcondiciones</w:t>
-            </w:r>
-            <w:proofErr w:type="spellEnd"/>
-            <w:r>
-              <w:rPr>
-                <w:rFonts w:ascii="Stylus BT" w:hAnsi="Stylus BT"/>
-                <w:b/>
-                <w:bCs/>
-              </w:rPr>
-              <w:t xml:space="preserve">: </w:t>
+            <w:r>
+              <w:rPr>
+                <w:rFonts w:ascii="Stylus BT" w:hAnsi="Stylus BT"/>
+                <w:b/>
+                <w:bCs/>
+              </w:rPr>
+              <w:t xml:space="preserve">Postcondiciones: </w:t>
             </w:r>
           </w:p>
           <w:p>
@@ -2692,17 +2524,8 @@
                 <w:rFonts w:ascii="Stylus BT" w:hAnsi="Stylus BT"/>
                 <w:szCs w:val="22"/>
               </w:rPr>
-              <w:t xml:space="preserve">ID: </w:t>
-            </w:r>
-            <w:proofErr w:type="spellStart"/>
-            <w:r>
-              <w:rPr>
-                <w:rFonts w:ascii="Stylus BT" w:hAnsi="Stylus BT"/>
-                <w:szCs w:val="22"/>
-              </w:rPr>
-              <w:t>user_cita</w:t>
-            </w:r>
-            <w:proofErr w:type="spellEnd"/>
+              <w:t>ID: user_cita</w:t>
+            </w:r>
           </w:p>
         </w:tc>
       </w:tr>
@@ -3012,17 +2835,8 @@
                 <w:rFonts w:ascii="Stylus BT" w:hAnsi="Stylus BT"/>
                 <w:bCs/>
               </w:rPr>
-              <w:t xml:space="preserve">Extiende </w:t>
-            </w:r>
-            <w:proofErr w:type="spellStart"/>
-            <w:r>
-              <w:rPr>
-                <w:rFonts w:ascii="Stylus BT" w:hAnsi="Stylus BT"/>
-                <w:bCs/>
-              </w:rPr>
-              <w:t>user_del_cita</w:t>
-            </w:r>
-            <w:proofErr w:type="spellEnd"/>
+              <w:t>Extiende user_del_cita</w:t>
+            </w:r>
           </w:p>
         </w:tc>
       </w:tr>
@@ -3056,23 +2870,13 @@
                 <w:bCs/>
               </w:rPr>
             </w:pPr>
-            <w:proofErr w:type="spellStart"/>
-            <w:r>
-              <w:rPr>
-                <w:rFonts w:ascii="Stylus BT" w:hAnsi="Stylus BT"/>
-                <w:b/>
-                <w:bCs/>
-              </w:rPr>
-              <w:t>Postcondiciones</w:t>
-            </w:r>
-            <w:proofErr w:type="spellEnd"/>
-            <w:r>
-              <w:rPr>
-                <w:rFonts w:ascii="Stylus BT" w:hAnsi="Stylus BT"/>
-                <w:b/>
-                <w:bCs/>
-              </w:rPr>
-              <w:t xml:space="preserve">: </w:t>
+            <w:r>
+              <w:rPr>
+                <w:rFonts w:ascii="Stylus BT" w:hAnsi="Stylus BT"/>
+                <w:b/>
+                <w:bCs/>
+              </w:rPr>
+              <w:t xml:space="preserve">Postcondiciones: </w:t>
             </w:r>
           </w:p>
           <w:p>
@@ -3217,17 +3021,8 @@
                 <w:rFonts w:ascii="Stylus BT" w:hAnsi="Stylus BT"/>
                 <w:szCs w:val="22"/>
               </w:rPr>
-              <w:t xml:space="preserve">ID: </w:t>
-            </w:r>
-            <w:proofErr w:type="spellStart"/>
-            <w:r>
-              <w:rPr>
-                <w:rFonts w:ascii="Stylus BT" w:hAnsi="Stylus BT"/>
-                <w:szCs w:val="22"/>
-              </w:rPr>
-              <w:t>user_del_cita</w:t>
-            </w:r>
-            <w:proofErr w:type="spellEnd"/>
+              <w:t>ID: user_del_cita</w:t>
+            </w:r>
           </w:p>
         </w:tc>
       </w:tr>
@@ -3515,23 +3310,13 @@
                 <w:bCs/>
               </w:rPr>
             </w:pPr>
-            <w:proofErr w:type="spellStart"/>
-            <w:r>
-              <w:rPr>
-                <w:rFonts w:ascii="Stylus BT" w:hAnsi="Stylus BT"/>
-                <w:b/>
-                <w:bCs/>
-              </w:rPr>
-              <w:t>Postcondiciones</w:t>
-            </w:r>
-            <w:proofErr w:type="spellEnd"/>
-            <w:r>
-              <w:rPr>
-                <w:rFonts w:ascii="Stylus BT" w:hAnsi="Stylus BT"/>
-                <w:b/>
-                <w:bCs/>
-              </w:rPr>
-              <w:t xml:space="preserve">: </w:t>
+            <w:r>
+              <w:rPr>
+                <w:rFonts w:ascii="Stylus BT" w:hAnsi="Stylus BT"/>
+                <w:b/>
+                <w:bCs/>
+              </w:rPr>
+              <w:t xml:space="preserve">Postcondiciones: </w:t>
             </w:r>
           </w:p>
           <w:p>
@@ -3677,17 +3462,8 @@
                 <w:rFonts w:ascii="Stylus BT" w:hAnsi="Stylus BT"/>
                 <w:szCs w:val="22"/>
               </w:rPr>
-              <w:t xml:space="preserve">ID: </w:t>
-            </w:r>
-            <w:proofErr w:type="spellStart"/>
-            <w:r>
-              <w:rPr>
-                <w:rFonts w:ascii="Stylus BT" w:hAnsi="Stylus BT"/>
-                <w:szCs w:val="22"/>
-              </w:rPr>
-              <w:t>user_act_datos</w:t>
-            </w:r>
-            <w:proofErr w:type="spellEnd"/>
+              <w:t>ID: user_act_datos</w:t>
+            </w:r>
           </w:p>
         </w:tc>
       </w:tr>
@@ -3950,14 +3726,12 @@
               </w:rPr>
               <w:t xml:space="preserve">Extiende: </w:t>
             </w:r>
-            <w:proofErr w:type="spellStart"/>
             <w:r>
               <w:rPr>
                 <w:rFonts w:ascii="Stylus BT" w:hAnsi="Stylus BT"/>
               </w:rPr>
               <w:t>user_act_peso</w:t>
             </w:r>
-            <w:proofErr w:type="spellEnd"/>
           </w:p>
         </w:tc>
       </w:tr>
@@ -3991,23 +3765,13 @@
                 <w:bCs/>
               </w:rPr>
             </w:pPr>
-            <w:proofErr w:type="spellStart"/>
-            <w:r>
-              <w:rPr>
-                <w:rFonts w:ascii="Stylus BT" w:hAnsi="Stylus BT"/>
-                <w:b/>
-                <w:bCs/>
-              </w:rPr>
-              <w:t>Postcondiciones</w:t>
-            </w:r>
-            <w:proofErr w:type="spellEnd"/>
-            <w:r>
-              <w:rPr>
-                <w:rFonts w:ascii="Stylus BT" w:hAnsi="Stylus BT"/>
-                <w:b/>
-                <w:bCs/>
-              </w:rPr>
-              <w:t xml:space="preserve">: </w:t>
+            <w:r>
+              <w:rPr>
+                <w:rFonts w:ascii="Stylus BT" w:hAnsi="Stylus BT"/>
+                <w:b/>
+                <w:bCs/>
+              </w:rPr>
+              <w:t xml:space="preserve">Postcondiciones: </w:t>
             </w:r>
           </w:p>
           <w:p>
@@ -4152,17 +3916,8 @@
                 <w:rFonts w:ascii="Stylus BT" w:hAnsi="Stylus BT"/>
                 <w:szCs w:val="22"/>
               </w:rPr>
-              <w:t xml:space="preserve">ID: </w:t>
-            </w:r>
-            <w:proofErr w:type="spellStart"/>
-            <w:r>
-              <w:rPr>
-                <w:rFonts w:ascii="Stylus BT" w:hAnsi="Stylus BT"/>
-                <w:szCs w:val="22"/>
-              </w:rPr>
-              <w:t>user_act_peso</w:t>
-            </w:r>
-            <w:proofErr w:type="spellEnd"/>
+              <w:t>ID: user_act_peso</w:t>
+            </w:r>
           </w:p>
         </w:tc>
       </w:tr>
@@ -4438,14 +4193,12 @@
               </w:rPr>
               <w:t xml:space="preserve">Incluye </w:t>
             </w:r>
-            <w:proofErr w:type="spellStart"/>
             <w:r>
               <w:rPr>
                 <w:rFonts w:ascii="Stylus BT" w:hAnsi="Stylus BT"/>
               </w:rPr>
               <w:t>user_peso_historico</w:t>
             </w:r>
-            <w:proofErr w:type="spellEnd"/>
           </w:p>
           <w:p>
             <w:pPr>
@@ -4464,16 +4217,8 @@
               <w:rPr>
                 <w:rFonts w:ascii="Stylus BT" w:hAnsi="Stylus BT"/>
               </w:rPr>
-              <w:t xml:space="preserve">Incluye </w:t>
-            </w:r>
-            <w:proofErr w:type="spellStart"/>
-            <w:r>
-              <w:rPr>
-                <w:rFonts w:ascii="Stylus BT" w:hAnsi="Stylus BT"/>
-              </w:rPr>
-              <w:t>user_act_inter</w:t>
-            </w:r>
-            <w:proofErr w:type="spellEnd"/>
+              <w:t>Incluye user_act_inter</w:t>
+            </w:r>
           </w:p>
         </w:tc>
       </w:tr>
@@ -4507,23 +4252,13 @@
                 <w:bCs/>
               </w:rPr>
             </w:pPr>
-            <w:proofErr w:type="spellStart"/>
-            <w:r>
-              <w:rPr>
-                <w:rFonts w:ascii="Stylus BT" w:hAnsi="Stylus BT"/>
-                <w:b/>
-                <w:bCs/>
-              </w:rPr>
-              <w:t>Postcondiciones</w:t>
-            </w:r>
-            <w:proofErr w:type="spellEnd"/>
-            <w:r>
-              <w:rPr>
-                <w:rFonts w:ascii="Stylus BT" w:hAnsi="Stylus BT"/>
-                <w:b/>
-                <w:bCs/>
-              </w:rPr>
-              <w:t xml:space="preserve">: </w:t>
+            <w:r>
+              <w:rPr>
+                <w:rFonts w:ascii="Stylus BT" w:hAnsi="Stylus BT"/>
+                <w:b/>
+                <w:bCs/>
+              </w:rPr>
+              <w:t xml:space="preserve">Postcondiciones: </w:t>
             </w:r>
           </w:p>
           <w:p>
@@ -4668,24 +4403,15 @@
                 <w:rFonts w:ascii="Stylus BT" w:hAnsi="Stylus BT"/>
                 <w:szCs w:val="22"/>
               </w:rPr>
-              <w:t xml:space="preserve">ID: </w:t>
-            </w:r>
-            <w:proofErr w:type="spellStart"/>
+              <w:t>ID: user_</w:t>
+            </w:r>
             <w:r>
               <w:rPr>
                 <w:rFonts w:ascii="Stylus BT" w:hAnsi="Stylus BT"/>
                 <w:szCs w:val="22"/>
               </w:rPr>
-              <w:t>user_</w:t>
-            </w:r>
-            <w:r>
-              <w:rPr>
-                <w:rFonts w:ascii="Stylus BT" w:hAnsi="Stylus BT"/>
-                <w:szCs w:val="22"/>
-              </w:rPr>
               <w:t>peso_historico</w:t>
             </w:r>
-            <w:proofErr w:type="spellEnd"/>
           </w:p>
         </w:tc>
       </w:tr>
@@ -4967,23 +4693,13 @@
                 <w:bCs/>
               </w:rPr>
             </w:pPr>
-            <w:proofErr w:type="spellStart"/>
-            <w:r>
-              <w:rPr>
-                <w:rFonts w:ascii="Stylus BT" w:hAnsi="Stylus BT"/>
-                <w:b/>
-                <w:bCs/>
-              </w:rPr>
-              <w:t>Postcondiciones</w:t>
-            </w:r>
-            <w:proofErr w:type="spellEnd"/>
-            <w:r>
-              <w:rPr>
-                <w:rFonts w:ascii="Stylus BT" w:hAnsi="Stylus BT"/>
-                <w:b/>
-                <w:bCs/>
-              </w:rPr>
-              <w:t xml:space="preserve">: </w:t>
+            <w:r>
+              <w:rPr>
+                <w:rFonts w:ascii="Stylus BT" w:hAnsi="Stylus BT"/>
+                <w:b/>
+                <w:bCs/>
+              </w:rPr>
+              <w:t xml:space="preserve">Postcondiciones: </w:t>
             </w:r>
           </w:p>
           <w:p>
@@ -5128,17 +4844,8 @@
                 <w:rFonts w:ascii="Stylus BT" w:hAnsi="Stylus BT"/>
                 <w:szCs w:val="22"/>
               </w:rPr>
-              <w:t xml:space="preserve">ID: </w:t>
-            </w:r>
-            <w:proofErr w:type="spellStart"/>
-            <w:r>
-              <w:rPr>
-                <w:rFonts w:ascii="Stylus BT" w:hAnsi="Stylus BT"/>
-                <w:szCs w:val="22"/>
-              </w:rPr>
-              <w:t>user_act_inter</w:t>
-            </w:r>
-            <w:proofErr w:type="spellEnd"/>
+              <w:t>ID: user_act_inter</w:t>
+            </w:r>
           </w:p>
         </w:tc>
       </w:tr>
@@ -5454,23 +5161,13 @@
                 <w:bCs/>
               </w:rPr>
             </w:pPr>
-            <w:proofErr w:type="spellStart"/>
-            <w:r>
-              <w:rPr>
-                <w:rFonts w:ascii="Stylus BT" w:hAnsi="Stylus BT"/>
-                <w:b/>
-                <w:bCs/>
-              </w:rPr>
-              <w:t>Postcondiciones</w:t>
-            </w:r>
-            <w:proofErr w:type="spellEnd"/>
-            <w:r>
-              <w:rPr>
-                <w:rFonts w:ascii="Stylus BT" w:hAnsi="Stylus BT"/>
-                <w:b/>
-                <w:bCs/>
-              </w:rPr>
-              <w:t xml:space="preserve">: </w:t>
+            <w:r>
+              <w:rPr>
+                <w:rFonts w:ascii="Stylus BT" w:hAnsi="Stylus BT"/>
+                <w:b/>
+                <w:bCs/>
+              </w:rPr>
+              <w:t xml:space="preserve">Postcondiciones: </w:t>
             </w:r>
           </w:p>
           <w:p>
@@ -5615,17 +5312,8 @@
                 <w:rFonts w:ascii="Stylus BT" w:hAnsi="Stylus BT"/>
                 <w:szCs w:val="22"/>
               </w:rPr>
-              <w:t xml:space="preserve">ID: </w:t>
-            </w:r>
-            <w:proofErr w:type="spellStart"/>
-            <w:r>
-              <w:rPr>
-                <w:rFonts w:ascii="Stylus BT" w:hAnsi="Stylus BT"/>
-                <w:szCs w:val="22"/>
-              </w:rPr>
-              <w:t>user_test</w:t>
-            </w:r>
-            <w:proofErr w:type="spellEnd"/>
+              <w:t>ID: user_test</w:t>
+            </w:r>
           </w:p>
         </w:tc>
       </w:tr>
@@ -6026,23 +5714,13 @@
                 <w:bCs/>
               </w:rPr>
             </w:pPr>
-            <w:proofErr w:type="spellStart"/>
-            <w:r>
-              <w:rPr>
-                <w:rFonts w:ascii="Stylus BT" w:hAnsi="Stylus BT"/>
-                <w:b/>
-                <w:bCs/>
-              </w:rPr>
-              <w:t>Postcondiciones</w:t>
-            </w:r>
-            <w:proofErr w:type="spellEnd"/>
-            <w:r>
-              <w:rPr>
-                <w:rFonts w:ascii="Stylus BT" w:hAnsi="Stylus BT"/>
-                <w:b/>
-                <w:bCs/>
-              </w:rPr>
-              <w:t xml:space="preserve">: </w:t>
+            <w:r>
+              <w:rPr>
+                <w:rFonts w:ascii="Stylus BT" w:hAnsi="Stylus BT"/>
+                <w:b/>
+                <w:bCs/>
+              </w:rPr>
+              <w:t xml:space="preserve">Postcondiciones: </w:t>
             </w:r>
           </w:p>
           <w:p>
@@ -6187,17 +5865,8 @@
                 <w:rFonts w:ascii="Stylus BT" w:hAnsi="Stylus BT"/>
                 <w:szCs w:val="22"/>
               </w:rPr>
-              <w:t xml:space="preserve">ID: </w:t>
-            </w:r>
-            <w:proofErr w:type="spellStart"/>
-            <w:r>
-              <w:rPr>
-                <w:rFonts w:ascii="Stylus BT" w:hAnsi="Stylus BT"/>
-                <w:szCs w:val="22"/>
-              </w:rPr>
-              <w:t>user_cons_inter</w:t>
-            </w:r>
-            <w:proofErr w:type="spellEnd"/>
+              <w:t>ID: user_cons_inter</w:t>
+            </w:r>
           </w:p>
         </w:tc>
       </w:tr>
@@ -6471,23 +6140,13 @@
                 <w:bCs/>
               </w:rPr>
             </w:pPr>
-            <w:proofErr w:type="spellStart"/>
-            <w:r>
-              <w:rPr>
-                <w:rFonts w:ascii="Stylus BT" w:hAnsi="Stylus BT"/>
-                <w:b/>
-                <w:bCs/>
-              </w:rPr>
-              <w:t>Postcondiciones</w:t>
-            </w:r>
-            <w:proofErr w:type="spellEnd"/>
-            <w:r>
-              <w:rPr>
-                <w:rFonts w:ascii="Stylus BT" w:hAnsi="Stylus BT"/>
-                <w:b/>
-                <w:bCs/>
-              </w:rPr>
-              <w:t xml:space="preserve">: </w:t>
+            <w:r>
+              <w:rPr>
+                <w:rFonts w:ascii="Stylus BT" w:hAnsi="Stylus BT"/>
+                <w:b/>
+                <w:bCs/>
+              </w:rPr>
+              <w:t xml:space="preserve">Postcondiciones: </w:t>
             </w:r>
           </w:p>
           <w:p>
@@ -6617,15 +6276,7 @@
                 <w:b/>
                 <w:bCs/>
               </w:rPr>
-              <w:t xml:space="preserve">Nombre: Consultar </w:t>
-            </w:r>
-            <w:r>
-              <w:rPr>
-                <w:rFonts w:ascii="Stylus BT" w:hAnsi="Stylus BT"/>
-                <w:b/>
-                <w:bCs/>
-              </w:rPr>
-              <w:t>lista de grupos de alimentos por intercambio</w:t>
+              <w:t>Nombre: Consultar lista de grupos de alimentos por intercambio</w:t>
             </w:r>
           </w:p>
           <w:p>
@@ -6641,24 +6292,8 @@
                 <w:rFonts w:ascii="Stylus BT" w:hAnsi="Stylus BT"/>
                 <w:szCs w:val="22"/>
               </w:rPr>
-              <w:t xml:space="preserve">ID: </w:t>
-            </w:r>
-            <w:proofErr w:type="spellStart"/>
-            <w:r>
-              <w:rPr>
-                <w:rFonts w:ascii="Stylus BT" w:hAnsi="Stylus BT"/>
-                <w:szCs w:val="22"/>
-              </w:rPr>
-              <w:t>user_cons_</w:t>
-            </w:r>
-            <w:r>
-              <w:rPr>
-                <w:rFonts w:ascii="Stylus BT" w:hAnsi="Stylus BT"/>
-                <w:szCs w:val="22"/>
-              </w:rPr>
-              <w:t>grupos</w:t>
-            </w:r>
-            <w:proofErr w:type="spellEnd"/>
+              <w:t>ID: user_cons_grupos</w:t>
+            </w:r>
           </w:p>
         </w:tc>
       </w:tr>
@@ -6714,14 +6349,7 @@
                 <w:rFonts w:ascii="Stylus BT" w:hAnsi="Stylus BT"/>
                 <w:bCs/>
               </w:rPr>
-              <w:t xml:space="preserve">El usuario consulta la </w:t>
-            </w:r>
-            <w:r>
-              <w:rPr>
-                <w:rFonts w:ascii="Stylus BT" w:hAnsi="Stylus BT"/>
-                <w:bCs/>
-              </w:rPr>
-              <w:t>lista de grupos de alimentos por intercambio</w:t>
+              <w:t>El usuario consulta la lista de grupos de alimentos por intercambio</w:t>
             </w:r>
           </w:p>
         </w:tc>
@@ -6961,23 +6589,13 @@
                 <w:bCs/>
               </w:rPr>
             </w:pPr>
-            <w:proofErr w:type="spellStart"/>
-            <w:r>
-              <w:rPr>
-                <w:rFonts w:ascii="Stylus BT" w:hAnsi="Stylus BT"/>
-                <w:b/>
-                <w:bCs/>
-              </w:rPr>
-              <w:t>Postcondiciones</w:t>
-            </w:r>
-            <w:proofErr w:type="spellEnd"/>
-            <w:r>
-              <w:rPr>
-                <w:rFonts w:ascii="Stylus BT" w:hAnsi="Stylus BT"/>
-                <w:b/>
-                <w:bCs/>
-              </w:rPr>
-              <w:t xml:space="preserve">: </w:t>
+            <w:r>
+              <w:rPr>
+                <w:rFonts w:ascii="Stylus BT" w:hAnsi="Stylus BT"/>
+                <w:b/>
+                <w:bCs/>
+              </w:rPr>
+              <w:t xml:space="preserve">Postcondiciones: </w:t>
             </w:r>
           </w:p>
           <w:p>
@@ -7106,15 +6724,7 @@
                 <w:b/>
                 <w:bCs/>
               </w:rPr>
-              <w:t xml:space="preserve">Nombre: Consultar </w:t>
-            </w:r>
-            <w:r>
-              <w:rPr>
-                <w:rFonts w:ascii="Stylus BT" w:hAnsi="Stylus BT"/>
-                <w:b/>
-                <w:bCs/>
-              </w:rPr>
-              <w:t>la dieta sugerida por el dietista</w:t>
+              <w:t>Nombre: Consultar la dieta sugerida por el dietista</w:t>
             </w:r>
           </w:p>
           <w:p>
@@ -7130,24 +6740,8 @@
                 <w:rFonts w:ascii="Stylus BT" w:hAnsi="Stylus BT"/>
                 <w:szCs w:val="22"/>
               </w:rPr>
-              <w:t xml:space="preserve">ID: </w:t>
-            </w:r>
-            <w:proofErr w:type="spellStart"/>
-            <w:r>
-              <w:rPr>
-                <w:rFonts w:ascii="Stylus BT" w:hAnsi="Stylus BT"/>
-                <w:szCs w:val="22"/>
-              </w:rPr>
-              <w:t>user_cons_</w:t>
-            </w:r>
-            <w:r>
-              <w:rPr>
-                <w:rFonts w:ascii="Stylus BT" w:hAnsi="Stylus BT"/>
-                <w:szCs w:val="22"/>
-              </w:rPr>
-              <w:t>dieta</w:t>
-            </w:r>
-            <w:proofErr w:type="spellEnd"/>
+              <w:t>ID: user_cons_dieta</w:t>
+            </w:r>
           </w:p>
         </w:tc>
       </w:tr>
@@ -7203,14 +6797,7 @@
                 <w:rFonts w:ascii="Stylus BT" w:hAnsi="Stylus BT"/>
                 <w:bCs/>
               </w:rPr>
-              <w:t xml:space="preserve">El usuario consulta la </w:t>
-            </w:r>
-            <w:r>
-              <w:rPr>
-                <w:rFonts w:ascii="Stylus BT" w:hAnsi="Stylus BT"/>
-                <w:bCs/>
-              </w:rPr>
-              <w:t>dieta que le ha elaborado el dietista</w:t>
+              <w:t>El usuario consulta la dieta que le ha elaborado el dietista</w:t>
             </w:r>
           </w:p>
         </w:tc>
@@ -7386,14 +6973,7 @@
                 <w:rFonts w:ascii="Stylus BT" w:hAnsi="Stylus BT"/>
                 <w:bCs/>
               </w:rPr>
-              <w:t>El sistema muestra la dieta elaborada por el dietista</w:t>
-            </w:r>
-            <w:r>
-              <w:rPr>
-                <w:rFonts w:ascii="Stylus BT" w:hAnsi="Stylus BT"/>
-                <w:bCs/>
-              </w:rPr>
-              <w:t xml:space="preserve"> </w:t>
+              <w:t xml:space="preserve">El sistema muestra la dieta elaborada por el dietista </w:t>
             </w:r>
           </w:p>
         </w:tc>
@@ -7428,23 +7008,13 @@
                 <w:bCs/>
               </w:rPr>
             </w:pPr>
-            <w:proofErr w:type="spellStart"/>
-            <w:r>
-              <w:rPr>
-                <w:rFonts w:ascii="Stylus BT" w:hAnsi="Stylus BT"/>
-                <w:b/>
-                <w:bCs/>
-              </w:rPr>
-              <w:t>Postcondiciones</w:t>
-            </w:r>
-            <w:proofErr w:type="spellEnd"/>
-            <w:r>
-              <w:rPr>
-                <w:rFonts w:ascii="Stylus BT" w:hAnsi="Stylus BT"/>
-                <w:b/>
-                <w:bCs/>
-              </w:rPr>
-              <w:t xml:space="preserve">: </w:t>
+            <w:r>
+              <w:rPr>
+                <w:rFonts w:ascii="Stylus BT" w:hAnsi="Stylus BT"/>
+                <w:b/>
+                <w:bCs/>
+              </w:rPr>
+              <w:t xml:space="preserve">Postcondiciones: </w:t>
             </w:r>
           </w:p>
           <w:p>
@@ -7607,7 +7177,6 @@
               </w:rPr>
               <w:t xml:space="preserve">ID: </w:t>
             </w:r>
-            <w:proofErr w:type="spellStart"/>
             <w:r>
               <w:rPr>
                 <w:rFonts w:ascii="Stylus BT" w:hAnsi="Stylus BT"/>
@@ -7615,7 +7184,6 @@
               </w:rPr>
               <w:t>diet_cons_diario</w:t>
             </w:r>
-            <w:proofErr w:type="spellEnd"/>
           </w:p>
         </w:tc>
       </w:tr>
@@ -7678,23 +7246,7 @@
                 <w:rFonts w:ascii="Stylus BT" w:hAnsi="Stylus BT"/>
                 <w:bCs/>
               </w:rPr>
-              <w:t xml:space="preserve"> El sistema muestra gráficas. Una es %Kcal que se calcula relacionando la suma de los </w:t>
-            </w:r>
-            <w:proofErr w:type="spellStart"/>
-            <w:r>
-              <w:rPr>
-                <w:rFonts w:ascii="Stylus BT" w:hAnsi="Stylus BT"/>
-                <w:bCs/>
-              </w:rPr>
-              <w:t>macronutrientes</w:t>
-            </w:r>
-            <w:proofErr w:type="spellEnd"/>
-            <w:r>
-              <w:rPr>
-                <w:rFonts w:ascii="Stylus BT" w:hAnsi="Stylus BT"/>
-                <w:bCs/>
-              </w:rPr>
-              <w:t xml:space="preserve"> (glúcidos, lípidos y proteínas) con la Kcal </w:t>
+              <w:t xml:space="preserve"> El sistema muestra gráficas. Una es %Kcal que se calcula relacionando la suma de los macronutrientes (glúcidos, lípidos y proteínas) con la Kcal </w:t>
             </w:r>
             <w:r>
               <w:rPr>
@@ -7702,55 +7254,7 @@
                 <w:bCs/>
               </w:rPr>
               <w:lastRenderedPageBreak/>
-              <w:t xml:space="preserve">ingerida de cada uno de ellos en porcentaje. Otra es la del perfil </w:t>
-            </w:r>
-            <w:proofErr w:type="spellStart"/>
-            <w:r>
-              <w:rPr>
-                <w:rFonts w:ascii="Stylus BT" w:hAnsi="Stylus BT"/>
-                <w:bCs/>
-              </w:rPr>
-              <w:t>lipídico</w:t>
-            </w:r>
-            <w:proofErr w:type="spellEnd"/>
-            <w:r>
-              <w:rPr>
-                <w:rFonts w:ascii="Stylus BT" w:hAnsi="Stylus BT"/>
-                <w:bCs/>
-              </w:rPr>
-              <w:t xml:space="preserve"> que se calcula relacionando la suma de los tres tipos de ácidos grasos (saturados (AGS), </w:t>
-            </w:r>
-            <w:proofErr w:type="spellStart"/>
-            <w:r>
-              <w:rPr>
-                <w:rFonts w:ascii="Stylus BT" w:hAnsi="Stylus BT"/>
-                <w:bCs/>
-              </w:rPr>
-              <w:t>monoinsaturados</w:t>
-            </w:r>
-            <w:proofErr w:type="spellEnd"/>
-            <w:r>
-              <w:rPr>
-                <w:rFonts w:ascii="Stylus BT" w:hAnsi="Stylus BT"/>
-                <w:bCs/>
-              </w:rPr>
-              <w:t xml:space="preserve"> (AGM) y </w:t>
-            </w:r>
-            <w:proofErr w:type="spellStart"/>
-            <w:r>
-              <w:rPr>
-                <w:rFonts w:ascii="Stylus BT" w:hAnsi="Stylus BT"/>
-                <w:bCs/>
-              </w:rPr>
-              <w:t>poliinsaturados</w:t>
-            </w:r>
-            <w:proofErr w:type="spellEnd"/>
-            <w:r>
-              <w:rPr>
-                <w:rFonts w:ascii="Stylus BT" w:hAnsi="Stylus BT"/>
-                <w:bCs/>
-              </w:rPr>
-              <w:t xml:space="preserve"> (AGP)) con las cantidades ingeridas de cada uno de ellos en porcentaje. Otra gráfica es la de los minerales que relaciona la cantidad ingerida con la recomendada, y lo mismo con las vitaminas. Y la última relaciona la cantidad ingerida de colesterol y fibra con la recomendada y lo muestra en porcentaje.  </w:t>
+              <w:t xml:space="preserve">ingerida de cada uno de ellos en porcentaje. Otra es la del perfil lipídico que se calcula relacionando la suma de los tres tipos de ácidos grasos (saturados (AGS), monoinsaturados (AGM) y poliinsaturados (AGP)) con las cantidades ingeridas de cada uno de ellos en porcentaje. Otra gráfica es la de los minerales que relaciona la cantidad ingerida con la recomendada, y lo mismo con las vitaminas. Y la última relaciona la cantidad ingerida de colesterol y fibra con la recomendada y lo muestra en porcentaje.  </w:t>
             </w:r>
           </w:p>
         </w:tc>
@@ -8032,23 +7536,7 @@
                 <w:rFonts w:ascii="Stylus BT" w:hAnsi="Stylus BT"/>
                 <w:bCs/>
               </w:rPr>
-              <w:t xml:space="preserve">El sistema realiza la relación porcentual de los </w:t>
-            </w:r>
-            <w:proofErr w:type="spellStart"/>
-            <w:r>
-              <w:rPr>
-                <w:rFonts w:ascii="Stylus BT" w:hAnsi="Stylus BT"/>
-                <w:bCs/>
-              </w:rPr>
-              <w:t>macronutrientes</w:t>
-            </w:r>
-            <w:proofErr w:type="spellEnd"/>
-            <w:r>
-              <w:rPr>
-                <w:rFonts w:ascii="Stylus BT" w:hAnsi="Stylus BT"/>
-                <w:bCs/>
-              </w:rPr>
-              <w:t xml:space="preserve"> y los tipos de ácidos grasos</w:t>
+              <w:t>El sistema realiza la relación porcentual de los macronutrientes y los tipos de ácidos grasos</w:t>
             </w:r>
           </w:p>
           <w:p>
@@ -8146,23 +7634,13 @@
                 <w:bCs/>
               </w:rPr>
             </w:pPr>
-            <w:proofErr w:type="spellStart"/>
-            <w:r>
-              <w:rPr>
-                <w:rFonts w:ascii="Stylus BT" w:hAnsi="Stylus BT"/>
-                <w:b/>
-                <w:bCs/>
-              </w:rPr>
-              <w:t>Postcondiciones</w:t>
-            </w:r>
-            <w:proofErr w:type="spellEnd"/>
-            <w:r>
-              <w:rPr>
-                <w:rFonts w:ascii="Stylus BT" w:hAnsi="Stylus BT"/>
-                <w:b/>
-                <w:bCs/>
-              </w:rPr>
-              <w:t xml:space="preserve">: </w:t>
+            <w:r>
+              <w:rPr>
+                <w:rFonts w:ascii="Stylus BT" w:hAnsi="Stylus BT"/>
+                <w:b/>
+                <w:bCs/>
+              </w:rPr>
+              <w:t xml:space="preserve">Postcondiciones: </w:t>
             </w:r>
           </w:p>
           <w:p>
@@ -8305,15 +7783,7 @@
                 <w:b/>
                 <w:bCs/>
               </w:rPr>
-              <w:t xml:space="preserve">Nombre: Consultar </w:t>
-            </w:r>
-            <w:r>
-              <w:rPr>
-                <w:rFonts w:ascii="Stylus BT" w:hAnsi="Stylus BT"/>
-                <w:b/>
-                <w:bCs/>
-              </w:rPr>
-              <w:t>datos personales de usuario</w:t>
+              <w:t>Nombre: Consultar datos personales de usuario</w:t>
             </w:r>
           </w:p>
           <w:p>
@@ -8329,31 +7799,8 @@
                 <w:rFonts w:ascii="Stylus BT" w:hAnsi="Stylus BT"/>
                 <w:szCs w:val="22"/>
               </w:rPr>
-              <w:t xml:space="preserve">ID: </w:t>
-            </w:r>
-            <w:proofErr w:type="spellStart"/>
-            <w:r>
-              <w:rPr>
-                <w:rFonts w:ascii="Stylus BT" w:hAnsi="Stylus BT"/>
-                <w:szCs w:val="22"/>
-              </w:rPr>
-              <w:t>diet</w:t>
-            </w:r>
-            <w:r>
-              <w:rPr>
-                <w:rFonts w:ascii="Stylus BT" w:hAnsi="Stylus BT"/>
-                <w:szCs w:val="22"/>
-              </w:rPr>
-              <w:t>_cons_</w:t>
-            </w:r>
-            <w:r>
-              <w:rPr>
-                <w:rFonts w:ascii="Stylus BT" w:hAnsi="Stylus BT"/>
-                <w:szCs w:val="22"/>
-              </w:rPr>
-              <w:t>cliente</w:t>
-            </w:r>
-            <w:proofErr w:type="spellEnd"/>
+              <w:t>ID: diet_cons_cliente</w:t>
+            </w:r>
           </w:p>
         </w:tc>
       </w:tr>
@@ -8409,28 +7856,7 @@
                 <w:rFonts w:ascii="Stylus BT" w:hAnsi="Stylus BT"/>
                 <w:bCs/>
               </w:rPr>
-              <w:t xml:space="preserve">El </w:t>
-            </w:r>
-            <w:r>
-              <w:rPr>
-                <w:rFonts w:ascii="Stylus BT" w:hAnsi="Stylus BT"/>
-                <w:bCs/>
-              </w:rPr>
-              <w:t>dietista</w:t>
-            </w:r>
-            <w:r>
-              <w:rPr>
-                <w:rFonts w:ascii="Stylus BT" w:hAnsi="Stylus BT"/>
-                <w:bCs/>
-              </w:rPr>
-              <w:t xml:space="preserve"> consulta l</w:t>
-            </w:r>
-            <w:r>
-              <w:rPr>
-                <w:rFonts w:ascii="Stylus BT" w:hAnsi="Stylus BT"/>
-                <w:bCs/>
-              </w:rPr>
-              <w:t>os datos del cliente</w:t>
+              <w:t>El dietista consulta los datos del cliente</w:t>
             </w:r>
           </w:p>
         </w:tc>
@@ -8606,14 +8032,7 @@
                 <w:rFonts w:ascii="Stylus BT" w:hAnsi="Stylus BT"/>
                 <w:bCs/>
               </w:rPr>
-              <w:t xml:space="preserve">El </w:t>
-            </w:r>
-            <w:r>
-              <w:rPr>
-                <w:rFonts w:ascii="Stylus BT" w:hAnsi="Stylus BT"/>
-                <w:bCs/>
-              </w:rPr>
-              <w:t>dietista elige un cliente</w:t>
+              <w:t>El dietista elige un cliente</w:t>
             </w:r>
           </w:p>
           <w:p>
@@ -8662,17 +8081,8 @@
                 <w:rFonts w:ascii="Stylus BT" w:hAnsi="Stylus BT"/>
                 <w:bCs/>
               </w:rPr>
-              <w:t xml:space="preserve"> </w:t>
-            </w:r>
-            <w:proofErr w:type="spellStart"/>
-            <w:r>
-              <w:rPr>
-                <w:rFonts w:ascii="Stylus BT" w:hAnsi="Stylus BT"/>
-                <w:bCs/>
-              </w:rPr>
-              <w:t>diet_cons_inter</w:t>
-            </w:r>
-            <w:proofErr w:type="spellEnd"/>
+              <w:t xml:space="preserve"> diet_cons_inter</w:t>
+            </w:r>
           </w:p>
           <w:p>
             <w:pPr>
@@ -8700,17 +8110,8 @@
                 <w:rFonts w:ascii="Stylus BT" w:hAnsi="Stylus BT"/>
                 <w:bCs/>
               </w:rPr>
-              <w:t xml:space="preserve"> </w:t>
-            </w:r>
-            <w:proofErr w:type="spellStart"/>
-            <w:r>
-              <w:rPr>
-                <w:rFonts w:ascii="Stylus BT" w:hAnsi="Stylus BT"/>
-                <w:bCs/>
-              </w:rPr>
-              <w:t>diet_cons_pesodes</w:t>
-            </w:r>
-            <w:proofErr w:type="spellEnd"/>
+              <w:t xml:space="preserve"> diet_cons_pesodes</w:t>
+            </w:r>
           </w:p>
         </w:tc>
       </w:tr>
@@ -8744,7 +8145,6 @@
                 <w:bCs/>
               </w:rPr>
             </w:pPr>
-            <w:proofErr w:type="spellStart"/>
             <w:r>
               <w:rPr>
                 <w:rFonts w:ascii="Stylus BT" w:hAnsi="Stylus BT"/>
@@ -8752,16 +8152,7 @@
                 <w:bCs/>
               </w:rPr>
               <w:lastRenderedPageBreak/>
-              <w:t>Postcondiciones</w:t>
-            </w:r>
-            <w:proofErr w:type="spellEnd"/>
-            <w:r>
-              <w:rPr>
-                <w:rFonts w:ascii="Stylus BT" w:hAnsi="Stylus BT"/>
-                <w:b/>
-                <w:bCs/>
-              </w:rPr>
-              <w:t xml:space="preserve">: </w:t>
+              <w:t xml:space="preserve">Postcondiciones: </w:t>
             </w:r>
           </w:p>
           <w:p>
@@ -8890,23 +8281,7 @@
                 <w:b/>
                 <w:bCs/>
               </w:rPr>
-              <w:t>Nombre</w:t>
-            </w:r>
-            <w:r>
-              <w:rPr>
-                <w:rFonts w:ascii="Stylus BT" w:hAnsi="Stylus BT"/>
-                <w:b/>
-                <w:bCs/>
-              </w:rPr>
-              <w:t>: Tabla</w:t>
-            </w:r>
-            <w:r>
-              <w:rPr>
-                <w:rFonts w:ascii="Stylus BT" w:hAnsi="Stylus BT"/>
-                <w:b/>
-                <w:bCs/>
-              </w:rPr>
-              <w:t xml:space="preserve"> intercambios</w:t>
+              <w:t>Nombre: Tabla intercambios</w:t>
             </w:r>
           </w:p>
           <w:p>
@@ -8924,7 +8299,6 @@
               </w:rPr>
               <w:t xml:space="preserve">ID: </w:t>
             </w:r>
-            <w:proofErr w:type="spellStart"/>
             <w:r>
               <w:rPr>
                 <w:rFonts w:ascii="Stylus BT" w:hAnsi="Stylus BT"/>
@@ -8946,7 +8320,6 @@
               </w:rPr>
               <w:t>inter</w:t>
             </w:r>
-            <w:proofErr w:type="spellEnd"/>
           </w:p>
         </w:tc>
       </w:tr>
@@ -9241,23 +8614,13 @@
                 <w:bCs/>
               </w:rPr>
             </w:pPr>
-            <w:proofErr w:type="spellStart"/>
-            <w:r>
-              <w:rPr>
-                <w:rFonts w:ascii="Stylus BT" w:hAnsi="Stylus BT"/>
-                <w:b/>
-                <w:bCs/>
-              </w:rPr>
-              <w:t>Postcondiciones</w:t>
-            </w:r>
-            <w:proofErr w:type="spellEnd"/>
-            <w:r>
-              <w:rPr>
-                <w:rFonts w:ascii="Stylus BT" w:hAnsi="Stylus BT"/>
-                <w:b/>
-                <w:bCs/>
-              </w:rPr>
-              <w:t xml:space="preserve">: </w:t>
+            <w:r>
+              <w:rPr>
+                <w:rFonts w:ascii="Stylus BT" w:hAnsi="Stylus BT"/>
+                <w:b/>
+                <w:bCs/>
+              </w:rPr>
+              <w:t xml:space="preserve">Postcondiciones: </w:t>
             </w:r>
           </w:p>
           <w:p>
@@ -9422,15 +8785,7 @@
                 <w:b/>
                 <w:bCs/>
               </w:rPr>
-              <w:t xml:space="preserve">Nombre: </w:t>
-            </w:r>
-            <w:r>
-              <w:rPr>
-                <w:rFonts w:ascii="Stylus BT" w:hAnsi="Stylus BT"/>
-                <w:b/>
-                <w:bCs/>
-              </w:rPr>
-              <w:t>Peso deseable</w:t>
+              <w:t>Nombre: Peso deseable</w:t>
             </w:r>
           </w:p>
           <w:p>
@@ -9446,24 +8801,8 @@
                 <w:rFonts w:ascii="Stylus BT" w:hAnsi="Stylus BT"/>
                 <w:szCs w:val="22"/>
               </w:rPr>
-              <w:t xml:space="preserve">ID: </w:t>
-            </w:r>
-            <w:proofErr w:type="spellStart"/>
-            <w:r>
-              <w:rPr>
-                <w:rFonts w:ascii="Stylus BT" w:hAnsi="Stylus BT"/>
-                <w:szCs w:val="22"/>
-              </w:rPr>
-              <w:t>diet_cons_</w:t>
-            </w:r>
-            <w:r>
-              <w:rPr>
-                <w:rFonts w:ascii="Stylus BT" w:hAnsi="Stylus BT"/>
-                <w:szCs w:val="22"/>
-              </w:rPr>
-              <w:t>pesodes</w:t>
-            </w:r>
-            <w:proofErr w:type="spellEnd"/>
+              <w:t>ID: diet_cons_pesodes</w:t>
+            </w:r>
           </w:p>
         </w:tc>
       </w:tr>
@@ -9765,7 +9104,6 @@
                 <w:bCs/>
               </w:rPr>
             </w:pPr>
-            <w:proofErr w:type="spellStart"/>
             <w:r>
               <w:rPr>
                 <w:rFonts w:ascii="Stylus BT" w:hAnsi="Stylus BT"/>
@@ -9773,16 +9111,7 @@
                 <w:bCs/>
               </w:rPr>
               <w:lastRenderedPageBreak/>
-              <w:t>Postcondiciones</w:t>
-            </w:r>
-            <w:proofErr w:type="spellEnd"/>
-            <w:r>
-              <w:rPr>
-                <w:rFonts w:ascii="Stylus BT" w:hAnsi="Stylus BT"/>
-                <w:b/>
-                <w:bCs/>
-              </w:rPr>
-              <w:t xml:space="preserve">: </w:t>
+              <w:t xml:space="preserve">Postcondiciones: </w:t>
             </w:r>
           </w:p>
           <w:p>
@@ -9965,38 +9294,29 @@
                 <w:rFonts w:ascii="Stylus BT" w:hAnsi="Stylus BT"/>
                 <w:szCs w:val="22"/>
               </w:rPr>
-              <w:t xml:space="preserve">ID: </w:t>
-            </w:r>
-            <w:proofErr w:type="spellStart"/>
+              <w:t>ID: diet_</w:t>
+            </w:r>
             <w:r>
               <w:rPr>
                 <w:rFonts w:ascii="Stylus BT" w:hAnsi="Stylus BT"/>
                 <w:szCs w:val="22"/>
               </w:rPr>
-              <w:t>diet_</w:t>
+              <w:t>ins</w:t>
             </w:r>
             <w:r>
               <w:rPr>
                 <w:rFonts w:ascii="Stylus BT" w:hAnsi="Stylus BT"/>
                 <w:szCs w:val="22"/>
               </w:rPr>
-              <w:t>ins</w:t>
+              <w:t>_</w:t>
             </w:r>
             <w:r>
               <w:rPr>
                 <w:rFonts w:ascii="Stylus BT" w:hAnsi="Stylus BT"/>
                 <w:szCs w:val="22"/>
               </w:rPr>
-              <w:t>_</w:t>
-            </w:r>
-            <w:r>
-              <w:rPr>
-                <w:rFonts w:ascii="Stylus BT" w:hAnsi="Stylus BT"/>
-                <w:szCs w:val="22"/>
-              </w:rPr>
               <w:t>dieta</w:t>
             </w:r>
-            <w:proofErr w:type="spellEnd"/>
           </w:p>
         </w:tc>
       </w:tr>
@@ -10087,14 +9407,7 @@
                 <w:rFonts w:ascii="Stylus BT" w:hAnsi="Stylus BT"/>
                 <w:bCs/>
               </w:rPr>
-              <w:t>la dieta</w:t>
-            </w:r>
-            <w:r>
-              <w:rPr>
-                <w:rFonts w:ascii="Stylus BT" w:hAnsi="Stylus BT"/>
-                <w:bCs/>
-              </w:rPr>
-              <w:t xml:space="preserve"> del cliente</w:t>
+              <w:t>la dieta del cliente</w:t>
             </w:r>
           </w:p>
         </w:tc>
@@ -10215,14 +9528,7 @@
                 <w:rFonts w:ascii="Stylus BT" w:hAnsi="Stylus BT"/>
                 <w:bCs/>
               </w:rPr>
-              <w:t xml:space="preserve"> </w:t>
-            </w:r>
-            <w:r>
-              <w:rPr>
-                <w:rFonts w:ascii="Stylus BT" w:hAnsi="Stylus BT"/>
-                <w:bCs/>
-              </w:rPr>
-              <w:t>y tener un cliente seleccionado</w:t>
+              <w:t xml:space="preserve"> y tener un cliente seleccionado</w:t>
             </w:r>
           </w:p>
         </w:tc>
@@ -10347,23 +9653,13 @@
                 <w:bCs/>
               </w:rPr>
             </w:pPr>
-            <w:proofErr w:type="spellStart"/>
-            <w:r>
-              <w:rPr>
-                <w:rFonts w:ascii="Stylus BT" w:hAnsi="Stylus BT"/>
-                <w:b/>
-                <w:bCs/>
-              </w:rPr>
-              <w:t>Postcondiciones</w:t>
-            </w:r>
-            <w:proofErr w:type="spellEnd"/>
-            <w:r>
-              <w:rPr>
-                <w:rFonts w:ascii="Stylus BT" w:hAnsi="Stylus BT"/>
-                <w:b/>
-                <w:bCs/>
-              </w:rPr>
-              <w:t xml:space="preserve">: </w:t>
+            <w:r>
+              <w:rPr>
+                <w:rFonts w:ascii="Stylus BT" w:hAnsi="Stylus BT"/>
+                <w:b/>
+                <w:bCs/>
+              </w:rPr>
+              <w:t xml:space="preserve">Postcondiciones: </w:t>
             </w:r>
           </w:p>
           <w:p>
@@ -10530,38 +9826,29 @@
                 <w:rFonts w:ascii="Stylus BT" w:hAnsi="Stylus BT"/>
                 <w:szCs w:val="22"/>
               </w:rPr>
-              <w:t xml:space="preserve">ID: </w:t>
-            </w:r>
-            <w:proofErr w:type="spellStart"/>
+              <w:t>ID: diet_</w:t>
+            </w:r>
             <w:r>
               <w:rPr>
                 <w:rFonts w:ascii="Stylus BT" w:hAnsi="Stylus BT"/>
                 <w:szCs w:val="22"/>
               </w:rPr>
-              <w:t>diet_</w:t>
+              <w:t>act</w:t>
             </w:r>
             <w:r>
               <w:rPr>
                 <w:rFonts w:ascii="Stylus BT" w:hAnsi="Stylus BT"/>
                 <w:szCs w:val="22"/>
               </w:rPr>
-              <w:t>act</w:t>
+              <w:t>_</w:t>
             </w:r>
             <w:r>
               <w:rPr>
                 <w:rFonts w:ascii="Stylus BT" w:hAnsi="Stylus BT"/>
                 <w:szCs w:val="22"/>
               </w:rPr>
-              <w:t>_</w:t>
-            </w:r>
-            <w:r>
-              <w:rPr>
-                <w:rFonts w:ascii="Stylus BT" w:hAnsi="Stylus BT"/>
-                <w:szCs w:val="22"/>
-              </w:rPr>
               <w:t>dieta</w:t>
             </w:r>
-            <w:proofErr w:type="spellEnd"/>
           </w:p>
         </w:tc>
       </w:tr>
@@ -10898,7 +10185,6 @@
                 <w:bCs/>
               </w:rPr>
             </w:pPr>
-            <w:proofErr w:type="spellStart"/>
             <w:r>
               <w:rPr>
                 <w:rFonts w:ascii="Stylus BT" w:hAnsi="Stylus BT"/>
@@ -10906,16 +10192,7 @@
                 <w:bCs/>
               </w:rPr>
               <w:lastRenderedPageBreak/>
-              <w:t>Postcondiciones</w:t>
-            </w:r>
-            <w:proofErr w:type="spellEnd"/>
-            <w:r>
-              <w:rPr>
-                <w:rFonts w:ascii="Stylus BT" w:hAnsi="Stylus BT"/>
-                <w:b/>
-                <w:bCs/>
-              </w:rPr>
-              <w:t xml:space="preserve">: </w:t>
+              <w:t xml:space="preserve">Postcondiciones: </w:t>
             </w:r>
           </w:p>
           <w:p>
@@ -11004,6 +10281,1060 @@
         <w:pStyle w:val="Sinespaciado"/>
       </w:pPr>
     </w:p>
+    <w:tbl>
+      <w:tblPr>
+        <w:tblW w:w="9067" w:type="dxa"/>
+        <w:tblLayout w:type="fixed"/>
+        <w:tblCellMar>
+          <w:left w:w="10" w:type="dxa"/>
+          <w:right w:w="10" w:type="dxa"/>
+        </w:tblCellMar>
+        <w:tblLook w:val="0000"/>
+      </w:tblPr>
+      <w:tblGrid>
+        <w:gridCol w:w="9067"/>
+      </w:tblGrid>
+      <w:tr>
+        <w:trPr>
+          <w:trHeight w:val="753"/>
+        </w:trPr>
+        <w:tc>
+          <w:tcPr>
+            <w:tcW w:w="9067" w:type="dxa"/>
+            <w:tcBorders>
+              <w:top w:val="single" w:sz="4" w:space="0" w:color="000000"/>
+              <w:left w:val="single" w:sz="4" w:space="0" w:color="000000"/>
+              <w:bottom w:val="single" w:sz="4" w:space="0" w:color="000000"/>
+              <w:right w:val="single" w:sz="4" w:space="0" w:color="000000"/>
+            </w:tcBorders>
+            <w:shd w:val="clear" w:color="auto" w:fill="D9D9D9"/>
+            <w:tcMar>
+              <w:top w:w="0" w:type="dxa"/>
+              <w:left w:w="70" w:type="dxa"/>
+              <w:bottom w:w="0" w:type="dxa"/>
+              <w:right w:w="70" w:type="dxa"/>
+            </w:tcMar>
+          </w:tcPr>
+          <w:p>
+            <w:pPr>
+              <w:jc w:val="both"/>
+              <w:rPr>
+                <w:rFonts w:ascii="Stylus BT" w:hAnsi="Stylus BT"/>
+                <w:b/>
+                <w:bCs/>
+              </w:rPr>
+            </w:pPr>
+            <w:r>
+              <w:rPr>
+                <w:rFonts w:ascii="Stylus BT" w:hAnsi="Stylus BT"/>
+                <w:b/>
+                <w:bCs/>
+              </w:rPr>
+              <w:t xml:space="preserve">Nombre: </w:t>
+            </w:r>
+            <w:r>
+              <w:rPr>
+                <w:rFonts w:ascii="Stylus BT" w:hAnsi="Stylus BT"/>
+                <w:b/>
+                <w:bCs/>
+              </w:rPr>
+              <w:t>Consultar</w:t>
+            </w:r>
+            <w:r>
+              <w:rPr>
+                <w:rFonts w:ascii="Stylus BT" w:hAnsi="Stylus BT"/>
+                <w:b/>
+                <w:bCs/>
+              </w:rPr>
+              <w:t xml:space="preserve"> </w:t>
+            </w:r>
+            <w:r>
+              <w:rPr>
+                <w:rFonts w:ascii="Stylus BT" w:hAnsi="Stylus BT"/>
+                <w:b/>
+                <w:bCs/>
+              </w:rPr>
+              <w:t>citas</w:t>
+            </w:r>
+          </w:p>
+          <w:p>
+            <w:pPr>
+              <w:pStyle w:val="Ttulo5"/>
+              <w:jc w:val="both"/>
+              <w:rPr>
+                <w:szCs w:val="22"/>
+              </w:rPr>
+            </w:pPr>
+            <w:r>
+              <w:rPr>
+                <w:rFonts w:ascii="Stylus BT" w:hAnsi="Stylus BT"/>
+                <w:szCs w:val="22"/>
+              </w:rPr>
+              <w:t>ID: diet_</w:t>
+            </w:r>
+            <w:r>
+              <w:rPr>
+                <w:rFonts w:ascii="Stylus BT" w:hAnsi="Stylus BT"/>
+                <w:szCs w:val="22"/>
+              </w:rPr>
+              <w:t>cons</w:t>
+            </w:r>
+            <w:r>
+              <w:rPr>
+                <w:rFonts w:ascii="Stylus BT" w:hAnsi="Stylus BT"/>
+                <w:szCs w:val="22"/>
+              </w:rPr>
+              <w:t>_</w:t>
+            </w:r>
+            <w:r>
+              <w:rPr>
+                <w:rFonts w:ascii="Stylus BT" w:hAnsi="Stylus BT"/>
+                <w:szCs w:val="22"/>
+              </w:rPr>
+              <w:t>citas</w:t>
+            </w:r>
+          </w:p>
+        </w:tc>
+      </w:tr>
+      <w:tr>
+        <w:trPr>
+          <w:trHeight w:val="266"/>
+        </w:trPr>
+        <w:tc>
+          <w:tcPr>
+            <w:tcW w:w="9067" w:type="dxa"/>
+            <w:tcBorders>
+              <w:top w:val="single" w:sz="4" w:space="0" w:color="000000"/>
+              <w:left w:val="single" w:sz="4" w:space="0" w:color="000000"/>
+              <w:bottom w:val="single" w:sz="4" w:space="0" w:color="000000"/>
+              <w:right w:val="single" w:sz="4" w:space="0" w:color="000000"/>
+            </w:tcBorders>
+            <w:shd w:val="clear" w:color="auto" w:fill="auto"/>
+            <w:tcMar>
+              <w:top w:w="0" w:type="dxa"/>
+              <w:left w:w="70" w:type="dxa"/>
+              <w:bottom w:w="0" w:type="dxa"/>
+              <w:right w:w="70" w:type="dxa"/>
+            </w:tcMar>
+          </w:tcPr>
+          <w:p>
+            <w:pPr>
+              <w:jc w:val="both"/>
+              <w:rPr>
+                <w:rFonts w:ascii="Stylus BT" w:hAnsi="Stylus BT"/>
+                <w:b/>
+                <w:bCs/>
+              </w:rPr>
+            </w:pPr>
+            <w:r>
+              <w:rPr>
+                <w:rFonts w:ascii="Stylus BT" w:hAnsi="Stylus BT"/>
+                <w:b/>
+                <w:bCs/>
+              </w:rPr>
+              <w:t xml:space="preserve">Descripción: </w:t>
+            </w:r>
+          </w:p>
+          <w:p>
+            <w:pPr>
+              <w:jc w:val="both"/>
+              <w:rPr>
+                <w:rFonts w:ascii="Stylus BT" w:hAnsi="Stylus BT"/>
+                <w:bCs/>
+              </w:rPr>
+            </w:pPr>
+            <w:r>
+              <w:rPr>
+                <w:rFonts w:ascii="Stylus BT" w:hAnsi="Stylus BT"/>
+                <w:bCs/>
+              </w:rPr>
+              <w:t xml:space="preserve">El </w:t>
+            </w:r>
+            <w:r>
+              <w:rPr>
+                <w:rFonts w:ascii="Stylus BT" w:hAnsi="Stylus BT"/>
+                <w:bCs/>
+              </w:rPr>
+              <w:t>dietista</w:t>
+            </w:r>
+            <w:r>
+              <w:rPr>
+                <w:rFonts w:ascii="Stylus BT" w:hAnsi="Stylus BT"/>
+                <w:bCs/>
+              </w:rPr>
+              <w:t xml:space="preserve"> consulta </w:t>
+            </w:r>
+            <w:r>
+              <w:rPr>
+                <w:rFonts w:ascii="Stylus BT" w:hAnsi="Stylus BT"/>
+                <w:bCs/>
+              </w:rPr>
+              <w:t>las citas</w:t>
+            </w:r>
+          </w:p>
+        </w:tc>
+      </w:tr>
+      <w:tr>
+        <w:trPr>
+          <w:trHeight w:val="266"/>
+        </w:trPr>
+        <w:tc>
+          <w:tcPr>
+            <w:tcW w:w="9067" w:type="dxa"/>
+            <w:tcBorders>
+              <w:top w:val="single" w:sz="4" w:space="0" w:color="000000"/>
+              <w:left w:val="single" w:sz="4" w:space="0" w:color="000000"/>
+              <w:bottom w:val="single" w:sz="4" w:space="0" w:color="000000"/>
+              <w:right w:val="single" w:sz="4" w:space="0" w:color="000000"/>
+            </w:tcBorders>
+            <w:shd w:val="clear" w:color="auto" w:fill="auto"/>
+            <w:tcMar>
+              <w:top w:w="0" w:type="dxa"/>
+              <w:left w:w="70" w:type="dxa"/>
+              <w:bottom w:w="0" w:type="dxa"/>
+              <w:right w:w="70" w:type="dxa"/>
+            </w:tcMar>
+          </w:tcPr>
+          <w:p>
+            <w:pPr>
+              <w:jc w:val="both"/>
+              <w:rPr>
+                <w:rFonts w:ascii="Stylus BT" w:hAnsi="Stylus BT"/>
+                <w:b/>
+                <w:bCs/>
+              </w:rPr>
+            </w:pPr>
+            <w:r>
+              <w:rPr>
+                <w:rFonts w:ascii="Stylus BT" w:hAnsi="Stylus BT"/>
+                <w:b/>
+                <w:bCs/>
+              </w:rPr>
+              <w:t>Actores:</w:t>
+            </w:r>
+          </w:p>
+          <w:p>
+            <w:pPr>
+              <w:jc w:val="both"/>
+              <w:rPr>
+                <w:rFonts w:ascii="Stylus BT" w:hAnsi="Stylus BT"/>
+                <w:bCs/>
+              </w:rPr>
+            </w:pPr>
+            <w:r>
+              <w:rPr>
+                <w:rFonts w:ascii="Stylus BT" w:hAnsi="Stylus BT"/>
+                <w:bCs/>
+              </w:rPr>
+              <w:t xml:space="preserve">Dietista </w:t>
+            </w:r>
+          </w:p>
+        </w:tc>
+      </w:tr>
+      <w:tr>
+        <w:trPr>
+          <w:trHeight w:val="266"/>
+        </w:trPr>
+        <w:tc>
+          <w:tcPr>
+            <w:tcW w:w="9067" w:type="dxa"/>
+            <w:tcBorders>
+              <w:top w:val="single" w:sz="4" w:space="0" w:color="000000"/>
+              <w:left w:val="single" w:sz="4" w:space="0" w:color="000000"/>
+              <w:bottom w:val="single" w:sz="4" w:space="0" w:color="000000"/>
+              <w:right w:val="single" w:sz="4" w:space="0" w:color="000000"/>
+            </w:tcBorders>
+            <w:shd w:val="clear" w:color="auto" w:fill="auto"/>
+            <w:tcMar>
+              <w:top w:w="0" w:type="dxa"/>
+              <w:left w:w="70" w:type="dxa"/>
+              <w:bottom w:w="0" w:type="dxa"/>
+              <w:right w:w="70" w:type="dxa"/>
+            </w:tcMar>
+          </w:tcPr>
+          <w:p>
+            <w:pPr>
+              <w:jc w:val="both"/>
+              <w:rPr>
+                <w:rFonts w:ascii="Stylus BT" w:hAnsi="Stylus BT"/>
+                <w:b/>
+                <w:bCs/>
+              </w:rPr>
+            </w:pPr>
+            <w:r>
+              <w:rPr>
+                <w:rFonts w:ascii="Stylus BT" w:hAnsi="Stylus BT"/>
+                <w:b/>
+                <w:bCs/>
+              </w:rPr>
+              <w:t>Precondiciones:</w:t>
+            </w:r>
+          </w:p>
+          <w:p>
+            <w:pPr>
+              <w:jc w:val="both"/>
+              <w:rPr>
+                <w:rFonts w:ascii="Stylus BT" w:hAnsi="Stylus BT"/>
+                <w:bCs/>
+              </w:rPr>
+            </w:pPr>
+            <w:r>
+              <w:rPr>
+                <w:rFonts w:ascii="Stylus BT" w:hAnsi="Stylus BT"/>
+                <w:bCs/>
+              </w:rPr>
+              <w:t>Estar identificado en el sistema</w:t>
+            </w:r>
+          </w:p>
+        </w:tc>
+      </w:tr>
+      <w:tr>
+        <w:trPr>
+          <w:trHeight w:val="266"/>
+        </w:trPr>
+        <w:tc>
+          <w:tcPr>
+            <w:tcW w:w="9067" w:type="dxa"/>
+            <w:tcBorders>
+              <w:top w:val="single" w:sz="4" w:space="0" w:color="000000"/>
+              <w:left w:val="single" w:sz="4" w:space="0" w:color="000000"/>
+              <w:bottom w:val="single" w:sz="4" w:space="0" w:color="000000"/>
+              <w:right w:val="single" w:sz="4" w:space="0" w:color="000000"/>
+            </w:tcBorders>
+            <w:shd w:val="clear" w:color="auto" w:fill="auto"/>
+            <w:tcMar>
+              <w:top w:w="0" w:type="dxa"/>
+              <w:left w:w="70" w:type="dxa"/>
+              <w:bottom w:w="0" w:type="dxa"/>
+              <w:right w:w="70" w:type="dxa"/>
+            </w:tcMar>
+          </w:tcPr>
+          <w:p>
+            <w:pPr>
+              <w:jc w:val="both"/>
+              <w:rPr>
+                <w:rFonts w:ascii="Stylus BT" w:hAnsi="Stylus BT"/>
+                <w:b/>
+                <w:bCs/>
+              </w:rPr>
+            </w:pPr>
+            <w:r>
+              <w:rPr>
+                <w:rFonts w:ascii="Stylus BT" w:hAnsi="Stylus BT"/>
+                <w:b/>
+                <w:bCs/>
+              </w:rPr>
+              <w:t xml:space="preserve">Curso normal: </w:t>
+            </w:r>
+          </w:p>
+          <w:p>
+            <w:pPr>
+              <w:pStyle w:val="Prrafodelista"/>
+              <w:numPr>
+                <w:ilvl w:val="0"/>
+                <w:numId w:val="24"/>
+              </w:numPr>
+              <w:jc w:val="both"/>
+              <w:rPr>
+                <w:rFonts w:ascii="Stylus BT" w:hAnsi="Stylus BT"/>
+                <w:bCs/>
+              </w:rPr>
+            </w:pPr>
+            <w:r>
+              <w:rPr>
+                <w:rFonts w:ascii="Stylus BT" w:hAnsi="Stylus BT"/>
+                <w:bCs/>
+              </w:rPr>
+              <w:t xml:space="preserve">El </w:t>
+            </w:r>
+            <w:r>
+              <w:rPr>
+                <w:rFonts w:ascii="Stylus BT" w:hAnsi="Stylus BT"/>
+                <w:bCs/>
+              </w:rPr>
+              <w:t xml:space="preserve">dietista </w:t>
+            </w:r>
+            <w:r>
+              <w:rPr>
+                <w:rFonts w:ascii="Stylus BT" w:hAnsi="Stylus BT"/>
+                <w:bCs/>
+              </w:rPr>
+              <w:t>solicita ver las citas del día o de un día concreto</w:t>
+            </w:r>
+          </w:p>
+          <w:p>
+            <w:pPr>
+              <w:pStyle w:val="Prrafodelista"/>
+              <w:numPr>
+                <w:ilvl w:val="0"/>
+                <w:numId w:val="24"/>
+              </w:numPr>
+              <w:jc w:val="both"/>
+              <w:rPr>
+                <w:rFonts w:ascii="Stylus BT" w:hAnsi="Stylus BT"/>
+                <w:bCs/>
+              </w:rPr>
+            </w:pPr>
+            <w:r>
+              <w:rPr>
+                <w:rFonts w:ascii="Stylus BT" w:hAnsi="Stylus BT"/>
+                <w:bCs/>
+              </w:rPr>
+              <w:t>El sistema realiza la consulta y muestra las citas</w:t>
+            </w:r>
+          </w:p>
+          <w:p>
+            <w:pPr>
+              <w:pStyle w:val="Prrafodelista"/>
+              <w:numPr>
+                <w:ilvl w:val="0"/>
+                <w:numId w:val="24"/>
+              </w:numPr>
+              <w:jc w:val="both"/>
+              <w:rPr>
+                <w:rFonts w:ascii="Stylus BT" w:hAnsi="Stylus BT"/>
+                <w:bCs/>
+              </w:rPr>
+            </w:pPr>
+            <w:r>
+              <w:rPr>
+                <w:rFonts w:ascii="Stylus BT" w:hAnsi="Stylus BT"/>
+                <w:bCs/>
+              </w:rPr>
+              <w:t xml:space="preserve">Extiende </w:t>
+            </w:r>
+          </w:p>
+        </w:tc>
+      </w:tr>
+      <w:tr>
+        <w:trPr>
+          <w:trHeight w:val="266"/>
+        </w:trPr>
+        <w:tc>
+          <w:tcPr>
+            <w:tcW w:w="9067" w:type="dxa"/>
+            <w:tcBorders>
+              <w:top w:val="single" w:sz="4" w:space="0" w:color="000000"/>
+              <w:left w:val="single" w:sz="4" w:space="0" w:color="000000"/>
+              <w:bottom w:val="single" w:sz="4" w:space="0" w:color="000000"/>
+              <w:right w:val="single" w:sz="4" w:space="0" w:color="000000"/>
+            </w:tcBorders>
+            <w:shd w:val="clear" w:color="auto" w:fill="auto"/>
+            <w:tcMar>
+              <w:top w:w="0" w:type="dxa"/>
+              <w:left w:w="70" w:type="dxa"/>
+              <w:bottom w:w="0" w:type="dxa"/>
+              <w:right w:w="70" w:type="dxa"/>
+            </w:tcMar>
+          </w:tcPr>
+          <w:p>
+            <w:pPr>
+              <w:jc w:val="both"/>
+              <w:rPr>
+                <w:rFonts w:ascii="Stylus BT" w:hAnsi="Stylus BT"/>
+                <w:b/>
+                <w:bCs/>
+              </w:rPr>
+            </w:pPr>
+            <w:r>
+              <w:rPr>
+                <w:rFonts w:ascii="Stylus BT" w:hAnsi="Stylus BT"/>
+                <w:b/>
+                <w:bCs/>
+              </w:rPr>
+              <w:t xml:space="preserve">Postcondiciones: </w:t>
+            </w:r>
+          </w:p>
+          <w:p>
+            <w:pPr>
+              <w:jc w:val="both"/>
+              <w:rPr>
+                <w:rFonts w:ascii="Stylus BT" w:hAnsi="Stylus BT"/>
+                <w:bCs/>
+              </w:rPr>
+            </w:pPr>
+            <w:r>
+              <w:rPr>
+                <w:rFonts w:ascii="Stylus BT" w:hAnsi="Stylus BT"/>
+                <w:bCs/>
+              </w:rPr>
+              <w:t>El dietista visualiza las citas del día concreto</w:t>
+            </w:r>
+          </w:p>
+        </w:tc>
+      </w:tr>
+      <w:tr>
+        <w:trPr>
+          <w:trHeight w:val="266"/>
+        </w:trPr>
+        <w:tc>
+          <w:tcPr>
+            <w:tcW w:w="9067" w:type="dxa"/>
+            <w:tcBorders>
+              <w:top w:val="single" w:sz="4" w:space="0" w:color="000000"/>
+              <w:left w:val="single" w:sz="4" w:space="0" w:color="000000"/>
+              <w:bottom w:val="single" w:sz="4" w:space="0" w:color="000000"/>
+              <w:right w:val="single" w:sz="4" w:space="0" w:color="000000"/>
+            </w:tcBorders>
+            <w:shd w:val="clear" w:color="auto" w:fill="auto"/>
+            <w:tcMar>
+              <w:top w:w="0" w:type="dxa"/>
+              <w:left w:w="70" w:type="dxa"/>
+              <w:bottom w:w="0" w:type="dxa"/>
+              <w:right w:w="70" w:type="dxa"/>
+            </w:tcMar>
+          </w:tcPr>
+          <w:p>
+            <w:pPr>
+              <w:jc w:val="both"/>
+              <w:rPr>
+                <w:rFonts w:ascii="Stylus BT" w:hAnsi="Stylus BT"/>
+                <w:b/>
+                <w:bCs/>
+              </w:rPr>
+            </w:pPr>
+            <w:r>
+              <w:rPr>
+                <w:rFonts w:ascii="Stylus BT" w:hAnsi="Stylus BT"/>
+                <w:b/>
+                <w:bCs/>
+              </w:rPr>
+              <w:t xml:space="preserve">Alternativas: </w:t>
+            </w:r>
+          </w:p>
+          <w:p>
+            <w:pPr>
+              <w:jc w:val="both"/>
+              <w:rPr>
+                <w:rFonts w:ascii="Stylus BT" w:hAnsi="Stylus BT"/>
+                <w:bCs/>
+              </w:rPr>
+            </w:pPr>
+            <w:r>
+              <w:rPr>
+                <w:rFonts w:ascii="Stylus BT" w:hAnsi="Stylus BT"/>
+                <w:bCs/>
+              </w:rPr>
+              <w:t>Ninguna</w:t>
+            </w:r>
+          </w:p>
+        </w:tc>
+      </w:tr>
+    </w:tbl>
+    <w:p>
+      <w:pPr>
+        <w:pStyle w:val="Sinespaciado"/>
+      </w:pPr>
+    </w:p>
+    <w:p>
+      <w:pPr>
+        <w:pStyle w:val="Sinespaciado"/>
+      </w:pPr>
+    </w:p>
+    <w:tbl>
+      <w:tblPr>
+        <w:tblW w:w="9067" w:type="dxa"/>
+        <w:tblLayout w:type="fixed"/>
+        <w:tblCellMar>
+          <w:left w:w="10" w:type="dxa"/>
+          <w:right w:w="10" w:type="dxa"/>
+        </w:tblCellMar>
+        <w:tblLook w:val="0000"/>
+      </w:tblPr>
+      <w:tblGrid>
+        <w:gridCol w:w="9067"/>
+      </w:tblGrid>
+      <w:tr>
+        <w:trPr>
+          <w:trHeight w:val="753"/>
+        </w:trPr>
+        <w:tc>
+          <w:tcPr>
+            <w:tcW w:w="9067" w:type="dxa"/>
+            <w:tcBorders>
+              <w:top w:val="single" w:sz="4" w:space="0" w:color="000000"/>
+              <w:left w:val="single" w:sz="4" w:space="0" w:color="000000"/>
+              <w:bottom w:val="single" w:sz="4" w:space="0" w:color="000000"/>
+              <w:right w:val="single" w:sz="4" w:space="0" w:color="000000"/>
+            </w:tcBorders>
+            <w:shd w:val="clear" w:color="auto" w:fill="D9D9D9"/>
+            <w:tcMar>
+              <w:top w:w="0" w:type="dxa"/>
+              <w:left w:w="70" w:type="dxa"/>
+              <w:bottom w:w="0" w:type="dxa"/>
+              <w:right w:w="70" w:type="dxa"/>
+            </w:tcMar>
+          </w:tcPr>
+          <w:p>
+            <w:pPr>
+              <w:jc w:val="both"/>
+              <w:rPr>
+                <w:rFonts w:ascii="Stylus BT" w:hAnsi="Stylus BT"/>
+                <w:b/>
+                <w:bCs/>
+              </w:rPr>
+            </w:pPr>
+            <w:r>
+              <w:rPr>
+                <w:rFonts w:ascii="Stylus BT" w:hAnsi="Stylus BT"/>
+                <w:b/>
+                <w:bCs/>
+              </w:rPr>
+              <w:t xml:space="preserve">Nombre: </w:t>
+            </w:r>
+            <w:r>
+              <w:rPr>
+                <w:rFonts w:ascii="Stylus BT" w:hAnsi="Stylus BT"/>
+                <w:b/>
+                <w:bCs/>
+              </w:rPr>
+              <w:t>Anular dieta</w:t>
+            </w:r>
+          </w:p>
+          <w:p>
+            <w:pPr>
+              <w:pStyle w:val="Ttulo5"/>
+              <w:jc w:val="both"/>
+              <w:rPr>
+                <w:szCs w:val="22"/>
+              </w:rPr>
+            </w:pPr>
+            <w:r>
+              <w:rPr>
+                <w:rFonts w:ascii="Stylus BT" w:hAnsi="Stylus BT"/>
+                <w:szCs w:val="22"/>
+              </w:rPr>
+              <w:t>ID: diet_</w:t>
+            </w:r>
+            <w:r>
+              <w:rPr>
+                <w:rFonts w:ascii="Stylus BT" w:hAnsi="Stylus BT"/>
+                <w:szCs w:val="22"/>
+              </w:rPr>
+              <w:t>del</w:t>
+            </w:r>
+            <w:r>
+              <w:rPr>
+                <w:rFonts w:ascii="Stylus BT" w:hAnsi="Stylus BT"/>
+                <w:szCs w:val="22"/>
+              </w:rPr>
+              <w:t>_</w:t>
+            </w:r>
+            <w:r>
+              <w:rPr>
+                <w:rFonts w:ascii="Stylus BT" w:hAnsi="Stylus BT"/>
+                <w:szCs w:val="22"/>
+              </w:rPr>
+              <w:t>cita</w:t>
+            </w:r>
+          </w:p>
+        </w:tc>
+      </w:tr>
+      <w:tr>
+        <w:trPr>
+          <w:trHeight w:val="266"/>
+        </w:trPr>
+        <w:tc>
+          <w:tcPr>
+            <w:tcW w:w="9067" w:type="dxa"/>
+            <w:tcBorders>
+              <w:top w:val="single" w:sz="4" w:space="0" w:color="000000"/>
+              <w:left w:val="single" w:sz="4" w:space="0" w:color="000000"/>
+              <w:bottom w:val="single" w:sz="4" w:space="0" w:color="000000"/>
+              <w:right w:val="single" w:sz="4" w:space="0" w:color="000000"/>
+            </w:tcBorders>
+            <w:shd w:val="clear" w:color="auto" w:fill="auto"/>
+            <w:tcMar>
+              <w:top w:w="0" w:type="dxa"/>
+              <w:left w:w="70" w:type="dxa"/>
+              <w:bottom w:w="0" w:type="dxa"/>
+              <w:right w:w="70" w:type="dxa"/>
+            </w:tcMar>
+          </w:tcPr>
+          <w:p>
+            <w:pPr>
+              <w:jc w:val="both"/>
+              <w:rPr>
+                <w:rFonts w:ascii="Stylus BT" w:hAnsi="Stylus BT"/>
+                <w:b/>
+                <w:bCs/>
+              </w:rPr>
+            </w:pPr>
+            <w:r>
+              <w:rPr>
+                <w:rFonts w:ascii="Stylus BT" w:hAnsi="Stylus BT"/>
+                <w:b/>
+                <w:bCs/>
+              </w:rPr>
+              <w:t xml:space="preserve">Descripción: </w:t>
+            </w:r>
+          </w:p>
+          <w:p>
+            <w:pPr>
+              <w:jc w:val="both"/>
+              <w:rPr>
+                <w:rFonts w:ascii="Stylus BT" w:hAnsi="Stylus BT"/>
+                <w:bCs/>
+              </w:rPr>
+            </w:pPr>
+            <w:r>
+              <w:rPr>
+                <w:rFonts w:ascii="Stylus BT" w:hAnsi="Stylus BT"/>
+                <w:bCs/>
+              </w:rPr>
+              <w:t xml:space="preserve">El </w:t>
+            </w:r>
+            <w:r>
+              <w:rPr>
+                <w:rFonts w:ascii="Stylus BT" w:hAnsi="Stylus BT"/>
+                <w:bCs/>
+              </w:rPr>
+              <w:t>dietista</w:t>
+            </w:r>
+            <w:r>
+              <w:rPr>
+                <w:rFonts w:ascii="Stylus BT" w:hAnsi="Stylus BT"/>
+                <w:bCs/>
+              </w:rPr>
+              <w:t xml:space="preserve"> </w:t>
+            </w:r>
+            <w:r>
+              <w:rPr>
+                <w:rFonts w:ascii="Stylus BT" w:hAnsi="Stylus BT"/>
+                <w:bCs/>
+              </w:rPr>
+              <w:t>anula una cita</w:t>
+            </w:r>
+          </w:p>
+        </w:tc>
+      </w:tr>
+      <w:tr>
+        <w:trPr>
+          <w:trHeight w:val="266"/>
+        </w:trPr>
+        <w:tc>
+          <w:tcPr>
+            <w:tcW w:w="9067" w:type="dxa"/>
+            <w:tcBorders>
+              <w:top w:val="single" w:sz="4" w:space="0" w:color="000000"/>
+              <w:left w:val="single" w:sz="4" w:space="0" w:color="000000"/>
+              <w:bottom w:val="single" w:sz="4" w:space="0" w:color="000000"/>
+              <w:right w:val="single" w:sz="4" w:space="0" w:color="000000"/>
+            </w:tcBorders>
+            <w:shd w:val="clear" w:color="auto" w:fill="auto"/>
+            <w:tcMar>
+              <w:top w:w="0" w:type="dxa"/>
+              <w:left w:w="70" w:type="dxa"/>
+              <w:bottom w:w="0" w:type="dxa"/>
+              <w:right w:w="70" w:type="dxa"/>
+            </w:tcMar>
+          </w:tcPr>
+          <w:p>
+            <w:pPr>
+              <w:jc w:val="both"/>
+              <w:rPr>
+                <w:rFonts w:ascii="Stylus BT" w:hAnsi="Stylus BT"/>
+                <w:b/>
+                <w:bCs/>
+              </w:rPr>
+            </w:pPr>
+            <w:r>
+              <w:rPr>
+                <w:rFonts w:ascii="Stylus BT" w:hAnsi="Stylus BT"/>
+                <w:b/>
+                <w:bCs/>
+              </w:rPr>
+              <w:t>Actores:</w:t>
+            </w:r>
+          </w:p>
+          <w:p>
+            <w:pPr>
+              <w:jc w:val="both"/>
+              <w:rPr>
+                <w:rFonts w:ascii="Stylus BT" w:hAnsi="Stylus BT"/>
+                <w:bCs/>
+              </w:rPr>
+            </w:pPr>
+            <w:r>
+              <w:rPr>
+                <w:rFonts w:ascii="Stylus BT" w:hAnsi="Stylus BT"/>
+                <w:bCs/>
+              </w:rPr>
+              <w:t xml:space="preserve">Dietista </w:t>
+            </w:r>
+          </w:p>
+        </w:tc>
+      </w:tr>
+      <w:tr>
+        <w:trPr>
+          <w:trHeight w:val="266"/>
+        </w:trPr>
+        <w:tc>
+          <w:tcPr>
+            <w:tcW w:w="9067" w:type="dxa"/>
+            <w:tcBorders>
+              <w:top w:val="single" w:sz="4" w:space="0" w:color="000000"/>
+              <w:left w:val="single" w:sz="4" w:space="0" w:color="000000"/>
+              <w:bottom w:val="single" w:sz="4" w:space="0" w:color="000000"/>
+              <w:right w:val="single" w:sz="4" w:space="0" w:color="000000"/>
+            </w:tcBorders>
+            <w:shd w:val="clear" w:color="auto" w:fill="auto"/>
+            <w:tcMar>
+              <w:top w:w="0" w:type="dxa"/>
+              <w:left w:w="70" w:type="dxa"/>
+              <w:bottom w:w="0" w:type="dxa"/>
+              <w:right w:w="70" w:type="dxa"/>
+            </w:tcMar>
+          </w:tcPr>
+          <w:p>
+            <w:pPr>
+              <w:jc w:val="both"/>
+              <w:rPr>
+                <w:rFonts w:ascii="Stylus BT" w:hAnsi="Stylus BT"/>
+                <w:b/>
+                <w:bCs/>
+              </w:rPr>
+            </w:pPr>
+            <w:r>
+              <w:rPr>
+                <w:rFonts w:ascii="Stylus BT" w:hAnsi="Stylus BT"/>
+                <w:b/>
+                <w:bCs/>
+              </w:rPr>
+              <w:t>Precondiciones:</w:t>
+            </w:r>
+          </w:p>
+          <w:p>
+            <w:pPr>
+              <w:jc w:val="both"/>
+              <w:rPr>
+                <w:rFonts w:ascii="Stylus BT" w:hAnsi="Stylus BT"/>
+                <w:bCs/>
+              </w:rPr>
+            </w:pPr>
+            <w:r>
+              <w:rPr>
+                <w:rFonts w:ascii="Stylus BT" w:hAnsi="Stylus BT"/>
+                <w:bCs/>
+              </w:rPr>
+              <w:t>Estar identificado en el sistema</w:t>
+            </w:r>
+          </w:p>
+        </w:tc>
+      </w:tr>
+      <w:tr>
+        <w:trPr>
+          <w:trHeight w:val="266"/>
+        </w:trPr>
+        <w:tc>
+          <w:tcPr>
+            <w:tcW w:w="9067" w:type="dxa"/>
+            <w:tcBorders>
+              <w:top w:val="single" w:sz="4" w:space="0" w:color="000000"/>
+              <w:left w:val="single" w:sz="4" w:space="0" w:color="000000"/>
+              <w:bottom w:val="single" w:sz="4" w:space="0" w:color="000000"/>
+              <w:right w:val="single" w:sz="4" w:space="0" w:color="000000"/>
+            </w:tcBorders>
+            <w:shd w:val="clear" w:color="auto" w:fill="auto"/>
+            <w:tcMar>
+              <w:top w:w="0" w:type="dxa"/>
+              <w:left w:w="70" w:type="dxa"/>
+              <w:bottom w:w="0" w:type="dxa"/>
+              <w:right w:w="70" w:type="dxa"/>
+            </w:tcMar>
+          </w:tcPr>
+          <w:p>
+            <w:pPr>
+              <w:jc w:val="both"/>
+              <w:rPr>
+                <w:rFonts w:ascii="Stylus BT" w:hAnsi="Stylus BT"/>
+                <w:b/>
+                <w:bCs/>
+              </w:rPr>
+            </w:pPr>
+            <w:r>
+              <w:rPr>
+                <w:rFonts w:ascii="Stylus BT" w:hAnsi="Stylus BT"/>
+                <w:b/>
+                <w:bCs/>
+              </w:rPr>
+              <w:t xml:space="preserve">Curso normal: </w:t>
+            </w:r>
+          </w:p>
+          <w:p>
+            <w:pPr>
+              <w:pStyle w:val="Prrafodelista"/>
+              <w:numPr>
+                <w:ilvl w:val="0"/>
+                <w:numId w:val="25"/>
+              </w:numPr>
+              <w:jc w:val="both"/>
+              <w:rPr>
+                <w:rFonts w:ascii="Stylus BT" w:hAnsi="Stylus BT"/>
+                <w:bCs/>
+              </w:rPr>
+            </w:pPr>
+            <w:r>
+              <w:rPr>
+                <w:rFonts w:ascii="Stylus BT" w:hAnsi="Stylus BT"/>
+                <w:bCs/>
+              </w:rPr>
+              <w:t xml:space="preserve">El </w:t>
+            </w:r>
+            <w:r>
+              <w:rPr>
+                <w:rFonts w:ascii="Stylus BT" w:hAnsi="Stylus BT"/>
+                <w:bCs/>
+              </w:rPr>
+              <w:t xml:space="preserve">dietista </w:t>
+            </w:r>
+            <w:r>
+              <w:rPr>
+                <w:rFonts w:ascii="Stylus BT" w:hAnsi="Stylus BT"/>
+                <w:bCs/>
+              </w:rPr>
+              <w:t>solicita anular una cita</w:t>
+            </w:r>
+          </w:p>
+          <w:p>
+            <w:pPr>
+              <w:pStyle w:val="Prrafodelista"/>
+              <w:numPr>
+                <w:ilvl w:val="0"/>
+                <w:numId w:val="25"/>
+              </w:numPr>
+              <w:jc w:val="both"/>
+              <w:rPr>
+                <w:rFonts w:ascii="Stylus BT" w:hAnsi="Stylus BT"/>
+                <w:bCs/>
+              </w:rPr>
+            </w:pPr>
+            <w:r>
+              <w:rPr>
+                <w:rFonts w:ascii="Stylus BT" w:hAnsi="Stylus BT"/>
+                <w:bCs/>
+              </w:rPr>
+              <w:t>El sistema elimina la cita</w:t>
+            </w:r>
+          </w:p>
+        </w:tc>
+      </w:tr>
+      <w:tr>
+        <w:trPr>
+          <w:trHeight w:val="266"/>
+        </w:trPr>
+        <w:tc>
+          <w:tcPr>
+            <w:tcW w:w="9067" w:type="dxa"/>
+            <w:tcBorders>
+              <w:top w:val="single" w:sz="4" w:space="0" w:color="000000"/>
+              <w:left w:val="single" w:sz="4" w:space="0" w:color="000000"/>
+              <w:bottom w:val="single" w:sz="4" w:space="0" w:color="000000"/>
+              <w:right w:val="single" w:sz="4" w:space="0" w:color="000000"/>
+            </w:tcBorders>
+            <w:shd w:val="clear" w:color="auto" w:fill="auto"/>
+            <w:tcMar>
+              <w:top w:w="0" w:type="dxa"/>
+              <w:left w:w="70" w:type="dxa"/>
+              <w:bottom w:w="0" w:type="dxa"/>
+              <w:right w:w="70" w:type="dxa"/>
+            </w:tcMar>
+          </w:tcPr>
+          <w:p>
+            <w:pPr>
+              <w:jc w:val="both"/>
+              <w:rPr>
+                <w:rFonts w:ascii="Stylus BT" w:hAnsi="Stylus BT"/>
+                <w:b/>
+                <w:bCs/>
+              </w:rPr>
+            </w:pPr>
+            <w:r>
+              <w:rPr>
+                <w:rFonts w:ascii="Stylus BT" w:hAnsi="Stylus BT"/>
+                <w:b/>
+                <w:bCs/>
+              </w:rPr>
+              <w:lastRenderedPageBreak/>
+              <w:t xml:space="preserve">Postcondiciones: </w:t>
+            </w:r>
+          </w:p>
+          <w:p>
+            <w:pPr>
+              <w:jc w:val="both"/>
+              <w:rPr>
+                <w:rFonts w:ascii="Stylus BT" w:hAnsi="Stylus BT"/>
+                <w:bCs/>
+              </w:rPr>
+            </w:pPr>
+            <w:r>
+              <w:rPr>
+                <w:rFonts w:ascii="Stylus BT" w:hAnsi="Stylus BT"/>
+                <w:bCs/>
+              </w:rPr>
+              <w:t>La cita queda anulada del sistema</w:t>
+            </w:r>
+          </w:p>
+        </w:tc>
+      </w:tr>
+      <w:tr>
+        <w:trPr>
+          <w:trHeight w:val="266"/>
+        </w:trPr>
+        <w:tc>
+          <w:tcPr>
+            <w:tcW w:w="9067" w:type="dxa"/>
+            <w:tcBorders>
+              <w:top w:val="single" w:sz="4" w:space="0" w:color="000000"/>
+              <w:left w:val="single" w:sz="4" w:space="0" w:color="000000"/>
+              <w:bottom w:val="single" w:sz="4" w:space="0" w:color="000000"/>
+              <w:right w:val="single" w:sz="4" w:space="0" w:color="000000"/>
+            </w:tcBorders>
+            <w:shd w:val="clear" w:color="auto" w:fill="auto"/>
+            <w:tcMar>
+              <w:top w:w="0" w:type="dxa"/>
+              <w:left w:w="70" w:type="dxa"/>
+              <w:bottom w:w="0" w:type="dxa"/>
+              <w:right w:w="70" w:type="dxa"/>
+            </w:tcMar>
+          </w:tcPr>
+          <w:p>
+            <w:pPr>
+              <w:jc w:val="both"/>
+              <w:rPr>
+                <w:rFonts w:ascii="Stylus BT" w:hAnsi="Stylus BT"/>
+                <w:b/>
+                <w:bCs/>
+              </w:rPr>
+            </w:pPr>
+            <w:r>
+              <w:rPr>
+                <w:rFonts w:ascii="Stylus BT" w:hAnsi="Stylus BT"/>
+                <w:b/>
+                <w:bCs/>
+              </w:rPr>
+              <w:t xml:space="preserve">Alternativas: </w:t>
+            </w:r>
+          </w:p>
+          <w:p>
+            <w:pPr>
+              <w:jc w:val="both"/>
+              <w:rPr>
+                <w:rFonts w:ascii="Stylus BT" w:hAnsi="Stylus BT"/>
+                <w:bCs/>
+              </w:rPr>
+            </w:pPr>
+            <w:r>
+              <w:rPr>
+                <w:rFonts w:ascii="Stylus BT" w:hAnsi="Stylus BT"/>
+                <w:bCs/>
+              </w:rPr>
+              <w:t>Ninguna</w:t>
+            </w:r>
+          </w:p>
+        </w:tc>
+      </w:tr>
+    </w:tbl>
     <w:p>
       <w:pPr>
         <w:pStyle w:val="Sinespaciado"/>
@@ -11020,7 +11351,7 @@
 
 <file path=word/endnotes.xml><?xml version="1.0" encoding="utf-8"?>
 <w:endnotes xmlns:ve="http://schemas.openxmlformats.org/markup-compatibility/2006" xmlns:o="urn:schemas-microsoft-com:office:office" xmlns:r="http://schemas.openxmlformats.org/officeDocument/2006/relationships" xmlns:m="http://schemas.openxmlformats.org/officeDocument/2006/math" xmlns:v="urn:schemas-microsoft-com:vml" xmlns:wp="http://schemas.openxmlformats.org/drawingml/2006/wordprocessingDrawing" xmlns:w10="urn:schemas-microsoft-com:office:word" xmlns:w="http://schemas.openxmlformats.org/wordprocessingml/2006/main" xmlns:wne="http://schemas.microsoft.com/office/word/2006/wordml">
-  <w:endnote w:type="separator" w:id="-1">
+  <w:endnote w:type="separator" w:id="0">
     <w:p>
       <w:pPr>
         <w:spacing w:after="0" w:line="240" w:lineRule="auto"/>
@@ -11030,7 +11361,7 @@
       </w:r>
     </w:p>
   </w:endnote>
-  <w:endnote w:type="continuationSeparator" w:id="0">
+  <w:endnote w:type="continuationSeparator" w:id="1">
     <w:p>
       <w:pPr>
         <w:spacing w:after="0" w:line="240" w:lineRule="auto"/>
@@ -11045,7 +11376,7 @@
 
 <file path=word/footnotes.xml><?xml version="1.0" encoding="utf-8"?>
 <w:footnotes xmlns:ve="http://schemas.openxmlformats.org/markup-compatibility/2006" xmlns:o="urn:schemas-microsoft-com:office:office" xmlns:r="http://schemas.openxmlformats.org/officeDocument/2006/relationships" xmlns:m="http://schemas.openxmlformats.org/officeDocument/2006/math" xmlns:v="urn:schemas-microsoft-com:vml" xmlns:wp="http://schemas.openxmlformats.org/drawingml/2006/wordprocessingDrawing" xmlns:w10="urn:schemas-microsoft-com:office:word" xmlns:w="http://schemas.openxmlformats.org/wordprocessingml/2006/main" xmlns:wne="http://schemas.microsoft.com/office/word/2006/wordml">
-  <w:footnote w:type="separator" w:id="-1">
+  <w:footnote w:type="separator" w:id="0">
     <w:p>
       <w:pPr>
         <w:spacing w:after="0" w:line="240" w:lineRule="auto"/>
@@ -11058,7 +11389,7 @@
       </w:r>
     </w:p>
   </w:footnote>
-  <w:footnote w:type="continuationSeparator" w:id="0">
+  <w:footnote w:type="continuationSeparator" w:id="1">
     <w:p>
       <w:pPr>
         <w:spacing w:after="0" w:line="240" w:lineRule="auto"/>
@@ -12192,6 +12523,92 @@
     </w:lvl>
   </w:abstractNum>
   <w:abstractNum w:abstractNumId="13">
+    <w:nsid w:val="46C836F3"/>
+    <w:multiLevelType w:val="hybridMultilevel"/>
+    <w:tmpl w:val="B76055DE"/>
+    <w:lvl w:ilvl="0" w:tplc="0C0A000F">
+      <w:start w:val="1"/>
+      <w:numFmt w:val="decimal"/>
+      <w:lvlText w:val="%1."/>
+      <w:lvlJc w:val="left"/>
+      <w:pPr>
+        <w:ind w:left="720" w:hanging="360"/>
+      </w:pPr>
+    </w:lvl>
+    <w:lvl w:ilvl="1" w:tplc="0C0A0019">
+      <w:start w:val="1"/>
+      <w:numFmt w:val="lowerLetter"/>
+      <w:lvlText w:val="%2."/>
+      <w:lvlJc w:val="left"/>
+      <w:pPr>
+        <w:ind w:left="1440" w:hanging="360"/>
+      </w:pPr>
+    </w:lvl>
+    <w:lvl w:ilvl="2" w:tplc="0C0A001B">
+      <w:start w:val="1"/>
+      <w:numFmt w:val="lowerRoman"/>
+      <w:lvlText w:val="%3."/>
+      <w:lvlJc w:val="right"/>
+      <w:pPr>
+        <w:ind w:left="2160" w:hanging="180"/>
+      </w:pPr>
+    </w:lvl>
+    <w:lvl w:ilvl="3" w:tplc="0C0A000F" w:tentative="1">
+      <w:start w:val="1"/>
+      <w:numFmt w:val="decimal"/>
+      <w:lvlText w:val="%4."/>
+      <w:lvlJc w:val="left"/>
+      <w:pPr>
+        <w:ind w:left="2880" w:hanging="360"/>
+      </w:pPr>
+    </w:lvl>
+    <w:lvl w:ilvl="4" w:tplc="0C0A0019" w:tentative="1">
+      <w:start w:val="1"/>
+      <w:numFmt w:val="lowerLetter"/>
+      <w:lvlText w:val="%5."/>
+      <w:lvlJc w:val="left"/>
+      <w:pPr>
+        <w:ind w:left="3600" w:hanging="360"/>
+      </w:pPr>
+    </w:lvl>
+    <w:lvl w:ilvl="5" w:tplc="0C0A001B" w:tentative="1">
+      <w:start w:val="1"/>
+      <w:numFmt w:val="lowerRoman"/>
+      <w:lvlText w:val="%6."/>
+      <w:lvlJc w:val="right"/>
+      <w:pPr>
+        <w:ind w:left="4320" w:hanging="180"/>
+      </w:pPr>
+    </w:lvl>
+    <w:lvl w:ilvl="6" w:tplc="0C0A000F" w:tentative="1">
+      <w:start w:val="1"/>
+      <w:numFmt w:val="decimal"/>
+      <w:lvlText w:val="%7."/>
+      <w:lvlJc w:val="left"/>
+      <w:pPr>
+        <w:ind w:left="5040" w:hanging="360"/>
+      </w:pPr>
+    </w:lvl>
+    <w:lvl w:ilvl="7" w:tplc="0C0A0019" w:tentative="1">
+      <w:start w:val="1"/>
+      <w:numFmt w:val="lowerLetter"/>
+      <w:lvlText w:val="%8."/>
+      <w:lvlJc w:val="left"/>
+      <w:pPr>
+        <w:ind w:left="5760" w:hanging="360"/>
+      </w:pPr>
+    </w:lvl>
+    <w:lvl w:ilvl="8" w:tplc="0C0A001B" w:tentative="1">
+      <w:start w:val="1"/>
+      <w:numFmt w:val="lowerRoman"/>
+      <w:lvlText w:val="%9."/>
+      <w:lvlJc w:val="right"/>
+      <w:pPr>
+        <w:ind w:left="6480" w:hanging="180"/>
+      </w:pPr>
+    </w:lvl>
+  </w:abstractNum>
+  <w:abstractNum w:abstractNumId="14">
     <w:nsid w:val="4AB668D2"/>
     <w:multiLevelType w:val="hybridMultilevel"/>
     <w:tmpl w:val="B76055DE"/>
@@ -12277,7 +12694,7 @@
       </w:pPr>
     </w:lvl>
   </w:abstractNum>
-  <w:abstractNum w:abstractNumId="14">
+  <w:abstractNum w:abstractNumId="15">
     <w:nsid w:val="4C6E57DD"/>
     <w:multiLevelType w:val="hybridMultilevel"/>
     <w:tmpl w:val="B76055DE"/>
@@ -12363,7 +12780,7 @@
       </w:pPr>
     </w:lvl>
   </w:abstractNum>
-  <w:abstractNum w:abstractNumId="15">
+  <w:abstractNum w:abstractNumId="16">
     <w:nsid w:val="4D336489"/>
     <w:multiLevelType w:val="hybridMultilevel"/>
     <w:tmpl w:val="B76055DE"/>
@@ -12449,7 +12866,7 @@
       </w:pPr>
     </w:lvl>
   </w:abstractNum>
-  <w:abstractNum w:abstractNumId="16">
+  <w:abstractNum w:abstractNumId="17">
     <w:nsid w:val="52C46C99"/>
     <w:multiLevelType w:val="hybridMultilevel"/>
     <w:tmpl w:val="B76055DE"/>
@@ -12535,7 +12952,93 @@
       </w:pPr>
     </w:lvl>
   </w:abstractNum>
-  <w:abstractNum w:abstractNumId="17">
+  <w:abstractNum w:abstractNumId="18">
+    <w:nsid w:val="54BD27E3"/>
+    <w:multiLevelType w:val="hybridMultilevel"/>
+    <w:tmpl w:val="B76055DE"/>
+    <w:lvl w:ilvl="0" w:tplc="0C0A000F">
+      <w:start w:val="1"/>
+      <w:numFmt w:val="decimal"/>
+      <w:lvlText w:val="%1."/>
+      <w:lvlJc w:val="left"/>
+      <w:pPr>
+        <w:ind w:left="720" w:hanging="360"/>
+      </w:pPr>
+    </w:lvl>
+    <w:lvl w:ilvl="1" w:tplc="0C0A0019">
+      <w:start w:val="1"/>
+      <w:numFmt w:val="lowerLetter"/>
+      <w:lvlText w:val="%2."/>
+      <w:lvlJc w:val="left"/>
+      <w:pPr>
+        <w:ind w:left="1440" w:hanging="360"/>
+      </w:pPr>
+    </w:lvl>
+    <w:lvl w:ilvl="2" w:tplc="0C0A001B">
+      <w:start w:val="1"/>
+      <w:numFmt w:val="lowerRoman"/>
+      <w:lvlText w:val="%3."/>
+      <w:lvlJc w:val="right"/>
+      <w:pPr>
+        <w:ind w:left="2160" w:hanging="180"/>
+      </w:pPr>
+    </w:lvl>
+    <w:lvl w:ilvl="3" w:tplc="0C0A000F" w:tentative="1">
+      <w:start w:val="1"/>
+      <w:numFmt w:val="decimal"/>
+      <w:lvlText w:val="%4."/>
+      <w:lvlJc w:val="left"/>
+      <w:pPr>
+        <w:ind w:left="2880" w:hanging="360"/>
+      </w:pPr>
+    </w:lvl>
+    <w:lvl w:ilvl="4" w:tplc="0C0A0019" w:tentative="1">
+      <w:start w:val="1"/>
+      <w:numFmt w:val="lowerLetter"/>
+      <w:lvlText w:val="%5."/>
+      <w:lvlJc w:val="left"/>
+      <w:pPr>
+        <w:ind w:left="3600" w:hanging="360"/>
+      </w:pPr>
+    </w:lvl>
+    <w:lvl w:ilvl="5" w:tplc="0C0A001B" w:tentative="1">
+      <w:start w:val="1"/>
+      <w:numFmt w:val="lowerRoman"/>
+      <w:lvlText w:val="%6."/>
+      <w:lvlJc w:val="right"/>
+      <w:pPr>
+        <w:ind w:left="4320" w:hanging="180"/>
+      </w:pPr>
+    </w:lvl>
+    <w:lvl w:ilvl="6" w:tplc="0C0A000F" w:tentative="1">
+      <w:start w:val="1"/>
+      <w:numFmt w:val="decimal"/>
+      <w:lvlText w:val="%7."/>
+      <w:lvlJc w:val="left"/>
+      <w:pPr>
+        <w:ind w:left="5040" w:hanging="360"/>
+      </w:pPr>
+    </w:lvl>
+    <w:lvl w:ilvl="7" w:tplc="0C0A0019" w:tentative="1">
+      <w:start w:val="1"/>
+      <w:numFmt w:val="lowerLetter"/>
+      <w:lvlText w:val="%8."/>
+      <w:lvlJc w:val="left"/>
+      <w:pPr>
+        <w:ind w:left="5760" w:hanging="360"/>
+      </w:pPr>
+    </w:lvl>
+    <w:lvl w:ilvl="8" w:tplc="0C0A001B" w:tentative="1">
+      <w:start w:val="1"/>
+      <w:numFmt w:val="lowerRoman"/>
+      <w:lvlText w:val="%9."/>
+      <w:lvlJc w:val="right"/>
+      <w:pPr>
+        <w:ind w:left="6480" w:hanging="180"/>
+      </w:pPr>
+    </w:lvl>
+  </w:abstractNum>
+  <w:abstractNum w:abstractNumId="19">
     <w:nsid w:val="60FD061B"/>
     <w:multiLevelType w:val="hybridMultilevel"/>
     <w:tmpl w:val="B76055DE"/>
@@ -12621,7 +13124,7 @@
       </w:pPr>
     </w:lvl>
   </w:abstractNum>
-  <w:abstractNum w:abstractNumId="18">
+  <w:abstractNum w:abstractNumId="20">
     <w:nsid w:val="69E72257"/>
     <w:multiLevelType w:val="hybridMultilevel"/>
     <w:tmpl w:val="4ED81EF2"/>
@@ -12734,7 +13237,7 @@
       </w:rPr>
     </w:lvl>
   </w:abstractNum>
-  <w:abstractNum w:abstractNumId="19">
+  <w:abstractNum w:abstractNumId="21">
     <w:nsid w:val="6A3677FA"/>
     <w:multiLevelType w:val="hybridMultilevel"/>
     <w:tmpl w:val="B76055DE"/>
@@ -12820,7 +13323,7 @@
       </w:pPr>
     </w:lvl>
   </w:abstractNum>
-  <w:abstractNum w:abstractNumId="20">
+  <w:abstractNum w:abstractNumId="22">
     <w:nsid w:val="6AC95F6D"/>
     <w:multiLevelType w:val="hybridMultilevel"/>
     <w:tmpl w:val="B76055DE"/>
@@ -12906,7 +13409,7 @@
       </w:pPr>
     </w:lvl>
   </w:abstractNum>
-  <w:abstractNum w:abstractNumId="21">
+  <w:abstractNum w:abstractNumId="23">
     <w:nsid w:val="7C657DC4"/>
     <w:multiLevelType w:val="hybridMultilevel"/>
     <w:tmpl w:val="B76055DE"/>
@@ -12992,7 +13495,7 @@
       </w:pPr>
     </w:lvl>
   </w:abstractNum>
-  <w:abstractNum w:abstractNumId="22">
+  <w:abstractNum w:abstractNumId="24">
     <w:nsid w:val="7D4D5301"/>
     <w:multiLevelType w:val="hybridMultilevel"/>
     <w:tmpl w:val="B76055DE"/>
@@ -13079,25 +13582,25 @@
     </w:lvl>
   </w:abstractNum>
   <w:num w:numId="1">
-    <w:abstractNumId w:val="13"/>
+    <w:abstractNumId w:val="14"/>
   </w:num>
   <w:num w:numId="2">
-    <w:abstractNumId w:val="18"/>
+    <w:abstractNumId w:val="20"/>
   </w:num>
   <w:num w:numId="3">
     <w:abstractNumId w:val="9"/>
   </w:num>
   <w:num w:numId="4">
-    <w:abstractNumId w:val="19"/>
+    <w:abstractNumId w:val="21"/>
   </w:num>
   <w:num w:numId="5">
-    <w:abstractNumId w:val="21"/>
+    <w:abstractNumId w:val="23"/>
   </w:num>
   <w:num w:numId="6">
-    <w:abstractNumId w:val="22"/>
+    <w:abstractNumId w:val="24"/>
   </w:num>
   <w:num w:numId="7">
-    <w:abstractNumId w:val="16"/>
+    <w:abstractNumId w:val="17"/>
   </w:num>
   <w:num w:numId="8">
     <w:abstractNumId w:val="4"/>
@@ -13127,7 +13630,7 @@
     <w:abstractNumId w:val="8"/>
   </w:num>
   <w:num w:numId="17">
-    <w:abstractNumId w:val="14"/>
+    <w:abstractNumId w:val="15"/>
   </w:num>
   <w:num w:numId="18">
     <w:abstractNumId w:val="3"/>
@@ -13136,16 +13639,22 @@
     <w:abstractNumId w:val="6"/>
   </w:num>
   <w:num w:numId="20">
-    <w:abstractNumId w:val="17"/>
+    <w:abstractNumId w:val="19"/>
   </w:num>
   <w:num w:numId="21">
-    <w:abstractNumId w:val="20"/>
+    <w:abstractNumId w:val="22"/>
   </w:num>
   <w:num w:numId="22">
-    <w:abstractNumId w:val="15"/>
+    <w:abstractNumId w:val="16"/>
   </w:num>
   <w:num w:numId="23">
     <w:abstractNumId w:val="2"/>
+  </w:num>
+  <w:num w:numId="24">
+    <w:abstractNumId w:val="13"/>
+  </w:num>
+  <w:num w:numId="25">
+    <w:abstractNumId w:val="18"/>
   </w:num>
 </w:numbering>
 </file>
@@ -13405,6 +13914,7 @@
   <w:style w:type="character" w:default="1" w:styleId="Fuentedeprrafopredeter">
     <w:name w:val="Default Paragraph Font"/>
     <w:uiPriority w:val="1"/>
+    <w:semiHidden/>
     <w:unhideWhenUsed/>
   </w:style>
   <w:style w:type="table" w:default="1" w:styleId="Tablanormal">

</xml_diff>